<commit_message>
Code refactoring + sprawozdanie (class Body)
</commit_message>
<xml_diff>
--- a/Grafika komputerowa - Sprawozdanie 2 - Jurek Adrian, Król Rafał.docx
+++ b/Grafika komputerowa - Sprawozdanie 2 - Jurek Adrian, Król Rafał.docx
@@ -1,6 +1,6 @@
 
 <file path=word/document.xml><?xml version="1.0" encoding="utf-8"?>
-<w:document xmlns:wpc="http://schemas.microsoft.com/office/word/2010/wordprocessingCanvas" xmlns:cx="http://schemas.microsoft.com/office/drawing/2014/chartex" xmlns:cx1="http://schemas.microsoft.com/office/drawing/2015/9/8/chartex" xmlns:cx2="http://schemas.microsoft.com/office/drawing/2015/10/21/chartex" xmlns:cx3="http://schemas.microsoft.com/office/drawing/2016/5/9/chartex" xmlns:cx4="http://schemas.microsoft.com/office/drawing/2016/5/10/chartex" xmlns:cx5="http://schemas.microsoft.com/office/drawing/2016/5/11/chartex" xmlns:cx6="http://schemas.microsoft.com/office/drawing/2016/5/12/chartex" xmlns:cx7="http://schemas.microsoft.com/office/drawing/2016/5/13/chartex" xmlns:cx8="http://schemas.microsoft.com/office/drawing/2016/5/14/chartex" xmlns:mc="http://schemas.openxmlformats.org/markup-compatibility/2006" xmlns:aink="http://schemas.microsoft.com/office/drawing/2016/ink" xmlns:am3d="http://schemas.microsoft.com/office/drawing/2017/model3d" xmlns:o="urn:schemas-microsoft-com:office:office" xmlns:r="http://schemas.openxmlformats.org/officeDocument/2006/relationships" xmlns:m="http://schemas.openxmlformats.org/officeDocument/2006/math" xmlns:v="urn:schemas-microsoft-com:vml" xmlns:wp14="http://schemas.microsoft.com/office/word/2010/wordprocessingDrawing" xmlns:wp="http://schemas.openxmlformats.org/drawingml/2006/wordprocessingDrawing" xmlns:w10="urn:schemas-microsoft-com:office:word" xmlns:w="http://schemas.openxmlformats.org/wordprocessingml/2006/main" xmlns:w14="http://schemas.microsoft.com/office/word/2010/wordml" xmlns:w15="http://schemas.microsoft.com/office/word/2012/wordml" xmlns:w16cex="http://schemas.microsoft.com/office/word/2018/wordml/cex" xmlns:w16cid="http://schemas.microsoft.com/office/word/2016/wordml/cid" xmlns:w16="http://schemas.microsoft.com/office/word/2018/wordml" xmlns:w16sdtdh="http://schemas.microsoft.com/office/word/2020/wordml/sdtdatahash" xmlns:w16se="http://schemas.microsoft.com/office/word/2015/wordml/symex" xmlns:wpg="http://schemas.microsoft.com/office/word/2010/wordprocessingGroup" xmlns:wpi="http://schemas.microsoft.com/office/word/2010/wordprocessingInk" xmlns:wne="http://schemas.microsoft.com/office/word/2006/wordml" xmlns:wps="http://schemas.microsoft.com/office/word/2010/wordprocessingShape" mc:Ignorable="w14 w15 w16se w16cid w16 w16cex w16sdtdh wp14">
+<w:document xmlns:ve="http://schemas.openxmlformats.org/markup-compatibility/2006" xmlns:o="urn:schemas-microsoft-com:office:office" xmlns:r="http://schemas.openxmlformats.org/officeDocument/2006/relationships" xmlns:m="http://schemas.openxmlformats.org/officeDocument/2006/math" xmlns:v="urn:schemas-microsoft-com:vml" xmlns:wp="http://schemas.openxmlformats.org/drawingml/2006/wordprocessingDrawing" xmlns:w10="urn:schemas-microsoft-com:office:word" xmlns:w="http://schemas.openxmlformats.org/wordprocessingml/2006/main" xmlns:wne="http://schemas.microsoft.com/office/word/2006/wordml">
   <w:body>
     <w:p>
       <w:pPr>
@@ -234,9 +234,10 @@
       <w:r>
         <w:rPr>
           <w:noProof/>
+          <w:lang w:eastAsia="pl-PL"/>
         </w:rPr>
         <w:drawing>
-          <wp:inline distT="0" distB="0" distL="0" distR="0" wp14:anchorId="29A80B4C" wp14:editId="31F30848">
+          <wp:inline distT="0" distB="0" distL="0" distR="0">
             <wp:extent cx="5760720" cy="1016635"/>
             <wp:effectExtent l="0" t="0" r="0" b="0"/>
             <wp:docPr id="1" name="Obraz 1"/>
@@ -251,7 +252,7 @@
                     <pic:cNvPicPr/>
                   </pic:nvPicPr>
                   <pic:blipFill>
-                    <a:blip r:embed="rId5"/>
+                    <a:blip r:embed="rId5" cstate="print"/>
                     <a:stretch>
                       <a:fillRect/>
                     </a:stretch>
@@ -284,9 +285,10 @@
       <w:r>
         <w:rPr>
           <w:noProof/>
+          <w:lang w:eastAsia="pl-PL"/>
         </w:rPr>
         <w:drawing>
-          <wp:inline distT="0" distB="0" distL="0" distR="0" wp14:anchorId="62A9C737" wp14:editId="63E4E7A7">
+          <wp:inline distT="0" distB="0" distL="0" distR="0">
             <wp:extent cx="4284531" cy="3116580"/>
             <wp:effectExtent l="0" t="0" r="1905" b="7620"/>
             <wp:docPr id="30" name="Obraz 30"/>
@@ -301,7 +303,7 @@
                     <pic:cNvPicPr/>
                   </pic:nvPicPr>
                   <pic:blipFill>
-                    <a:blip r:embed="rId6"/>
+                    <a:blip r:embed="rId6" cstate="print"/>
                     <a:stretch>
                       <a:fillRect/>
                     </a:stretch>
@@ -326,9 +328,10 @@
       <w:r>
         <w:rPr>
           <w:noProof/>
+          <w:lang w:eastAsia="pl-PL"/>
         </w:rPr>
         <w:drawing>
-          <wp:inline distT="0" distB="0" distL="0" distR="0" wp14:anchorId="0FE16A0A" wp14:editId="4D9E2174">
+          <wp:inline distT="0" distB="0" distL="0" distR="0">
             <wp:extent cx="3931920" cy="1611428"/>
             <wp:effectExtent l="0" t="0" r="0" b="8255"/>
             <wp:docPr id="32" name="Obraz 32"/>
@@ -343,7 +346,7 @@
                     <pic:cNvPicPr/>
                   </pic:nvPicPr>
                   <pic:blipFill>
-                    <a:blip r:embed="rId7"/>
+                    <a:blip r:embed="rId7" cstate="print"/>
                     <a:stretch>
                       <a:fillRect/>
                     </a:stretch>
@@ -373,9 +376,10 @@
       <w:r>
         <w:rPr>
           <w:noProof/>
+          <w:lang w:eastAsia="pl-PL"/>
         </w:rPr>
         <w:drawing>
-          <wp:inline distT="0" distB="0" distL="0" distR="0" wp14:anchorId="1DD0C7B3" wp14:editId="6434D3D2">
+          <wp:inline distT="0" distB="0" distL="0" distR="0">
             <wp:extent cx="2110740" cy="1069630"/>
             <wp:effectExtent l="0" t="0" r="3810" b="0"/>
             <wp:docPr id="39" name="Obraz 39"/>
@@ -390,7 +394,7 @@
                     <pic:cNvPicPr/>
                   </pic:nvPicPr>
                   <pic:blipFill>
-                    <a:blip r:embed="rId8"/>
+                    <a:blip r:embed="rId8" cstate="print"/>
                     <a:stretch>
                       <a:fillRect/>
                     </a:stretch>
@@ -417,13 +421,33 @@
         <w:t>Publiczna metoda Draw: rysuje koło na ekranie</w:t>
       </w:r>
       <w:r>
-        <w:t>. Metoda korzysta z dwóch metod prywatnych: DrawRim oraz DrawTire, które odpowiednio rysują felgę oraz oponę koła.</w:t>
-      </w:r>
-    </w:p>
-    <w:p>
-      <w:r>
+        <w:t xml:space="preserve">. Metoda korzysta z dwóch metod prywatnych: </w:t>
+      </w:r>
+      <w:proofErr w:type="spellStart"/>
+      <w:r>
+        <w:t>DrawRim</w:t>
+      </w:r>
+      <w:proofErr w:type="spellEnd"/>
+      <w:r>
+        <w:t xml:space="preserve"> oraz </w:t>
+      </w:r>
+      <w:proofErr w:type="spellStart"/>
+      <w:r>
+        <w:t>DrawTire</w:t>
+      </w:r>
+      <w:proofErr w:type="spellEnd"/>
+      <w:r>
+        <w:t>, które odpowiednio rysują felgę oraz oponę koła.</w:t>
+      </w:r>
+    </w:p>
+    <w:p>
+      <w:r>
+        <w:rPr>
+          <w:noProof/>
+          <w:lang w:eastAsia="pl-PL"/>
+        </w:rPr>
         <w:drawing>
-          <wp:inline distT="0" distB="0" distL="0" distR="0" wp14:anchorId="0BA5613D" wp14:editId="62901D1A">
+          <wp:inline distT="0" distB="0" distL="0" distR="0">
             <wp:extent cx="1590897" cy="1686160"/>
             <wp:effectExtent l="0" t="0" r="9525" b="9525"/>
             <wp:docPr id="3" name="Obraz 3"/>
@@ -438,7 +462,7 @@
                     <pic:cNvPicPr/>
                   </pic:nvPicPr>
                   <pic:blipFill>
-                    <a:blip r:embed="rId9"/>
+                    <a:blip r:embed="rId9" cstate="print"/>
                     <a:stretch>
                       <a:fillRect/>
                     </a:stretch>
@@ -463,9 +487,10 @@
       <w:r>
         <w:rPr>
           <w:noProof/>
+          <w:lang w:eastAsia="pl-PL"/>
         </w:rPr>
         <w:drawing>
-          <wp:inline distT="0" distB="0" distL="0" distR="0" wp14:anchorId="0000A14A" wp14:editId="246FFC08">
+          <wp:inline distT="0" distB="0" distL="0" distR="0">
             <wp:extent cx="5760720" cy="2203450"/>
             <wp:effectExtent l="0" t="0" r="0" b="6350"/>
             <wp:docPr id="41" name="Obraz 41"/>
@@ -480,7 +505,7 @@
                     <pic:cNvPicPr/>
                   </pic:nvPicPr>
                   <pic:blipFill>
-                    <a:blip r:embed="rId10"/>
+                    <a:blip r:embed="rId10" cstate="print"/>
                     <a:stretch>
                       <a:fillRect/>
                     </a:stretch>
@@ -508,9 +533,10 @@
       <w:r>
         <w:rPr>
           <w:noProof/>
+          <w:lang w:eastAsia="pl-PL"/>
         </w:rPr>
         <w:drawing>
-          <wp:inline distT="0" distB="0" distL="0" distR="0" wp14:anchorId="0673B700" wp14:editId="067D49E3">
+          <wp:inline distT="0" distB="0" distL="0" distR="0">
             <wp:extent cx="5760720" cy="2129155"/>
             <wp:effectExtent l="0" t="0" r="0" b="4445"/>
             <wp:docPr id="42" name="Obraz 42"/>
@@ -525,7 +551,7 @@
                     <pic:cNvPicPr/>
                   </pic:nvPicPr>
                   <pic:blipFill>
-                    <a:blip r:embed="rId11"/>
+                    <a:blip r:embed="rId11" cstate="print"/>
                     <a:stretch>
                       <a:fillRect/>
                     </a:stretch>
@@ -553,9 +579,10 @@
       <w:r>
         <w:rPr>
           <w:noProof/>
+          <w:lang w:eastAsia="pl-PL"/>
         </w:rPr>
         <w:drawing>
-          <wp:inline distT="0" distB="0" distL="0" distR="0" wp14:anchorId="2B6E61CC" wp14:editId="39934190">
+          <wp:inline distT="0" distB="0" distL="0" distR="0">
             <wp:extent cx="5760720" cy="1752600"/>
             <wp:effectExtent l="0" t="0" r="0" b="0"/>
             <wp:docPr id="43" name="Obraz 43"/>
@@ -570,7 +597,7 @@
                     <pic:cNvPicPr/>
                   </pic:nvPicPr>
                   <pic:blipFill>
-                    <a:blip r:embed="rId12"/>
+                    <a:blip r:embed="rId12" cstate="print"/>
                     <a:stretch>
                       <a:fillRect/>
                     </a:stretch>
@@ -595,10 +622,11 @@
       <w:r>
         <w:rPr>
           <w:noProof/>
+          <w:lang w:eastAsia="pl-PL"/>
         </w:rPr>
         <w:lastRenderedPageBreak/>
         <w:drawing>
-          <wp:inline distT="0" distB="0" distL="0" distR="0" wp14:anchorId="2C36CA4E" wp14:editId="18FEBBBF">
+          <wp:inline distT="0" distB="0" distL="0" distR="0">
             <wp:extent cx="5760720" cy="882650"/>
             <wp:effectExtent l="0" t="0" r="0" b="0"/>
             <wp:docPr id="44" name="Obraz 44"/>
@@ -613,7 +641,7 @@
                     <pic:cNvPicPr/>
                   </pic:nvPicPr>
                   <pic:blipFill>
-                    <a:blip r:embed="rId13"/>
+                    <a:blip r:embed="rId13" cstate="print"/>
                     <a:stretch>
                       <a:fillRect/>
                     </a:stretch>
@@ -636,16 +664,25 @@
     </w:p>
     <w:p>
       <w:r>
-        <w:t>Publiczna metoda ChangeYPosition: zmienia pozycję koła w osi Y.</w:t>
+        <w:t xml:space="preserve">Publiczna metoda </w:t>
+      </w:r>
+      <w:proofErr w:type="spellStart"/>
+      <w:r>
+        <w:t>ChangeYPosition</w:t>
+      </w:r>
+      <w:proofErr w:type="spellEnd"/>
+      <w:r>
+        <w:t>: zmienia pozycję koła w osi Y.</w:t>
       </w:r>
     </w:p>
     <w:p>
       <w:r>
         <w:rPr>
           <w:noProof/>
+          <w:lang w:eastAsia="pl-PL"/>
         </w:rPr>
         <w:drawing>
-          <wp:inline distT="0" distB="0" distL="0" distR="0" wp14:anchorId="73ABBCBA" wp14:editId="693B545D">
+          <wp:inline distT="0" distB="0" distL="0" distR="0">
             <wp:extent cx="2302002" cy="579120"/>
             <wp:effectExtent l="0" t="0" r="3175" b="0"/>
             <wp:docPr id="45" name="Obraz 45"/>
@@ -660,7 +697,7 @@
                     <pic:cNvPicPr/>
                   </pic:nvPicPr>
                   <pic:blipFill>
-                    <a:blip r:embed="rId14"/>
+                    <a:blip r:embed="rId14" cstate="print"/>
                     <a:stretch>
                       <a:fillRect/>
                     </a:stretch>
@@ -690,8 +727,13 @@
         </w:numPr>
       </w:pPr>
       <w:r>
-        <w:t>Klasa WheelLinks</w:t>
-      </w:r>
+        <w:t xml:space="preserve">Klasa </w:t>
+      </w:r>
+      <w:proofErr w:type="spellStart"/>
+      <w:r>
+        <w:t>WheelLinks</w:t>
+      </w:r>
+      <w:proofErr w:type="spellEnd"/>
     </w:p>
     <w:p>
       <w:r>
@@ -702,9 +744,10 @@
       <w:r>
         <w:rPr>
           <w:noProof/>
+          <w:lang w:eastAsia="pl-PL"/>
         </w:rPr>
         <w:drawing>
-          <wp:inline distT="0" distB="0" distL="0" distR="0" wp14:anchorId="4E890372" wp14:editId="79AFA85C">
+          <wp:inline distT="0" distB="0" distL="0" distR="0">
             <wp:extent cx="5760720" cy="765175"/>
             <wp:effectExtent l="0" t="0" r="0" b="0"/>
             <wp:docPr id="46" name="Obraz 46"/>
@@ -719,7 +762,7 @@
                     <pic:cNvPicPr/>
                   </pic:nvPicPr>
                   <pic:blipFill>
-                    <a:blip r:embed="rId15"/>
+                    <a:blip r:embed="rId15" cstate="print"/>
                     <a:stretch>
                       <a:fillRect/>
                     </a:stretch>
@@ -742,10 +785,26 @@
     </w:p>
     <w:p>
       <w:r>
-        <w:t>Konstruktor klasy WheelLinks: przyjmuje pozycję elementu (pierwsze trzy parametry), jego wielkość oraz</w:t>
-      </w:r>
-      <w:r>
-        <w:t xml:space="preserve"> zmienną określającą, czy koła mają być po lewej czy po prawej stronie; wywołuje konstruktory dla wszystkich kół składowych, ustawia odpowiednie pola klasy oraz alokuje i wypełnia tablicę wierzchołków ułożonych w okrąg.</w:t>
+        <w:t xml:space="preserve">Konstruktor klasy </w:t>
+      </w:r>
+      <w:proofErr w:type="spellStart"/>
+      <w:r>
+        <w:t>WheelLinks</w:t>
+      </w:r>
+      <w:proofErr w:type="spellEnd"/>
+      <w:r>
+        <w:t>: przyjmuje pozycję elementu (pierwsze trzy parametry), jego wielkość oraz</w:t>
+      </w:r>
+      <w:r>
+        <w:t xml:space="preserve"> zmienną określającą, czy koła mają być po lewej czy po prawej stronie; wywołuje </w:t>
+      </w:r>
+      <w:proofErr w:type="spellStart"/>
+      <w:r>
+        <w:t>konstruktory</w:t>
+      </w:r>
+      <w:proofErr w:type="spellEnd"/>
+      <w:r>
+        <w:t xml:space="preserve"> dla wszystkich kół składowych, ustawia odpowiednie pola klasy oraz alokuje i wypełnia tablicę wierzchołków ułożonych w okrąg.</w:t>
       </w:r>
     </w:p>
     <w:p>
@@ -755,9 +814,10 @@
       <w:r>
         <w:rPr>
           <w:noProof/>
+          <w:lang w:eastAsia="pl-PL"/>
         </w:rPr>
         <w:drawing>
-          <wp:inline distT="0" distB="0" distL="0" distR="0" wp14:anchorId="09BEE0CA" wp14:editId="0B1FEF17">
+          <wp:inline distT="0" distB="0" distL="0" distR="0">
             <wp:extent cx="5760720" cy="2802255"/>
             <wp:effectExtent l="0" t="0" r="0" b="0"/>
             <wp:docPr id="47" name="Obraz 47"/>
@@ -772,7 +832,7 @@
                     <pic:cNvPicPr/>
                   </pic:nvPicPr>
                   <pic:blipFill>
-                    <a:blip r:embed="rId16"/>
+                    <a:blip r:embed="rId16" cstate="print"/>
                     <a:stretch>
                       <a:fillRect/>
                     </a:stretch>
@@ -797,9 +857,10 @@
       <w:r>
         <w:rPr>
           <w:noProof/>
+          <w:lang w:eastAsia="pl-PL"/>
         </w:rPr>
         <w:drawing>
-          <wp:inline distT="0" distB="0" distL="0" distR="0" wp14:anchorId="09E5C0B2" wp14:editId="52361984">
+          <wp:inline distT="0" distB="0" distL="0" distR="0">
             <wp:extent cx="4556760" cy="833799"/>
             <wp:effectExtent l="0" t="0" r="0" b="4445"/>
             <wp:docPr id="48" name="Obraz 48"/>
@@ -814,7 +875,7 @@
                     <pic:cNvPicPr/>
                   </pic:nvPicPr>
                   <pic:blipFill>
-                    <a:blip r:embed="rId17"/>
+                    <a:blip r:embed="rId17" cstate="print"/>
                     <a:stretch>
                       <a:fillRect/>
                     </a:stretch>
@@ -837,17 +898,26 @@
     </w:p>
     <w:p>
       <w:r>
-        <w:t>Destruktor klasy WheelLinks: zwalnia pamięć zaalokowaną przez tablicę wierzchołków.</w:t>
+        <w:t xml:space="preserve">Destruktor klasy </w:t>
+      </w:r>
+      <w:proofErr w:type="spellStart"/>
+      <w:r>
+        <w:t>WheelLinks</w:t>
+      </w:r>
+      <w:proofErr w:type="spellEnd"/>
+      <w:r>
+        <w:t>: zwalnia pamięć zaalokowaną przez tablicę wierzchołków.</w:t>
       </w:r>
     </w:p>
     <w:p>
       <w:r>
         <w:rPr>
           <w:noProof/>
+          <w:lang w:eastAsia="pl-PL"/>
         </w:rPr>
         <w:lastRenderedPageBreak/>
         <w:drawing>
-          <wp:inline distT="0" distB="0" distL="0" distR="0" wp14:anchorId="025D50E1" wp14:editId="79AF14C5">
+          <wp:inline distT="0" distB="0" distL="0" distR="0">
             <wp:extent cx="1813556" cy="624840"/>
             <wp:effectExtent l="0" t="0" r="0" b="3810"/>
             <wp:docPr id="49" name="Obraz 49"/>
@@ -862,7 +932,7 @@
                     <pic:cNvPicPr/>
                   </pic:nvPicPr>
                   <pic:blipFill>
-                    <a:blip r:embed="rId18"/>
+                    <a:blip r:embed="rId18" cstate="print"/>
                     <a:stretch>
                       <a:fillRect/>
                     </a:stretch>
@@ -885,13 +955,33 @@
     </w:p>
     <w:p>
       <w:r>
-        <w:t>Publiczna metoda Draw: rysuje cały element na ekranie. Metoda używa dwóch prywatnych metod: DrawConnector i DrawLink. Pierwsza z nich rysuje cylindryczny łącznik, łączący ramiona i koła, druga z nich rysuje pojedyncze ramię.</w:t>
-      </w:r>
-    </w:p>
-    <w:p>
-      <w:r>
+        <w:t xml:space="preserve">Publiczna metoda Draw: rysuje cały element na ekranie. Metoda używa dwóch prywatnych metod: </w:t>
+      </w:r>
+      <w:proofErr w:type="spellStart"/>
+      <w:r>
+        <w:t>DrawConnector</w:t>
+      </w:r>
+      <w:proofErr w:type="spellEnd"/>
+      <w:r>
+        <w:t xml:space="preserve"> i </w:t>
+      </w:r>
+      <w:proofErr w:type="spellStart"/>
+      <w:r>
+        <w:t>DrawLink</w:t>
+      </w:r>
+      <w:proofErr w:type="spellEnd"/>
+      <w:r>
+        <w:t>. Pierwsza z nich rysuje cylindryczny łącznik, łączący ramiona i koła, druga z nich rysuje pojedyncze ramię.</w:t>
+      </w:r>
+    </w:p>
+    <w:p>
+      <w:r>
+        <w:rPr>
+          <w:noProof/>
+          <w:lang w:eastAsia="pl-PL"/>
+        </w:rPr>
         <w:drawing>
-          <wp:inline distT="0" distB="0" distL="0" distR="0" wp14:anchorId="20C4C463" wp14:editId="43552B90">
+          <wp:inline distT="0" distB="0" distL="0" distR="0">
             <wp:extent cx="5760720" cy="2633980"/>
             <wp:effectExtent l="0" t="0" r="0" b="0"/>
             <wp:docPr id="4" name="Obraz 4"/>
@@ -906,7 +996,7 @@
                     <pic:cNvPicPr/>
                   </pic:nvPicPr>
                   <pic:blipFill>
-                    <a:blip r:embed="rId19"/>
+                    <a:blip r:embed="rId19" cstate="print"/>
                     <a:stretch>
                       <a:fillRect/>
                     </a:stretch>
@@ -934,9 +1024,10 @@
       <w:r>
         <w:rPr>
           <w:noProof/>
+          <w:lang w:eastAsia="pl-PL"/>
         </w:rPr>
         <w:drawing>
-          <wp:inline distT="0" distB="0" distL="0" distR="0" wp14:anchorId="3B0F38B8" wp14:editId="764B40AE">
+          <wp:inline distT="0" distB="0" distL="0" distR="0">
             <wp:extent cx="5212931" cy="2773680"/>
             <wp:effectExtent l="0" t="0" r="6985" b="7620"/>
             <wp:docPr id="51" name="Obraz 51"/>
@@ -951,7 +1042,7 @@
                     <pic:cNvPicPr/>
                   </pic:nvPicPr>
                   <pic:blipFill>
-                    <a:blip r:embed="rId20"/>
+                    <a:blip r:embed="rId20" cstate="print"/>
                     <a:stretch>
                       <a:fillRect/>
                     </a:stretch>
@@ -976,9 +1067,10 @@
       <w:r>
         <w:rPr>
           <w:noProof/>
+          <w:lang w:eastAsia="pl-PL"/>
         </w:rPr>
         <w:drawing>
-          <wp:inline distT="0" distB="0" distL="0" distR="0" wp14:anchorId="56F0B284" wp14:editId="37E9A3FC">
+          <wp:inline distT="0" distB="0" distL="0" distR="0">
             <wp:extent cx="5760720" cy="1302385"/>
             <wp:effectExtent l="0" t="0" r="0" b="0"/>
             <wp:docPr id="52" name="Obraz 52"/>
@@ -993,7 +1085,7 @@
                     <pic:cNvPicPr/>
                   </pic:nvPicPr>
                   <pic:blipFill>
-                    <a:blip r:embed="rId21"/>
+                    <a:blip r:embed="rId21" cstate="print"/>
                     <a:stretch>
                       <a:fillRect/>
                     </a:stretch>
@@ -1021,10 +1113,11 @@
       <w:r>
         <w:rPr>
           <w:noProof/>
+          <w:lang w:eastAsia="pl-PL"/>
         </w:rPr>
         <w:lastRenderedPageBreak/>
         <w:drawing>
-          <wp:inline distT="0" distB="0" distL="0" distR="0" wp14:anchorId="7EBF4407" wp14:editId="27222C76">
+          <wp:inline distT="0" distB="0" distL="0" distR="0">
             <wp:extent cx="5760720" cy="3706495"/>
             <wp:effectExtent l="0" t="0" r="0" b="8255"/>
             <wp:docPr id="53" name="Obraz 53"/>
@@ -1039,7 +1132,7 @@
                     <pic:cNvPicPr/>
                   </pic:nvPicPr>
                   <pic:blipFill>
-                    <a:blip r:embed="rId22"/>
+                    <a:blip r:embed="rId22" cstate="print"/>
                     <a:stretch>
                       <a:fillRect/>
                     </a:stretch>
@@ -1067,9 +1160,10 @@
       <w:r>
         <w:rPr>
           <w:noProof/>
+          <w:lang w:eastAsia="pl-PL"/>
         </w:rPr>
         <w:drawing>
-          <wp:inline distT="0" distB="0" distL="0" distR="0" wp14:anchorId="147E38EB" wp14:editId="405D77B2">
+          <wp:inline distT="0" distB="0" distL="0" distR="0">
             <wp:extent cx="4389120" cy="3226003"/>
             <wp:effectExtent l="0" t="0" r="0" b="0"/>
             <wp:docPr id="54" name="Obraz 54"/>
@@ -1084,7 +1178,7 @@
                     <pic:cNvPicPr/>
                   </pic:nvPicPr>
                   <pic:blipFill>
-                    <a:blip r:embed="rId23"/>
+                    <a:blip r:embed="rId23" cstate="print"/>
                     <a:stretch>
                       <a:fillRect/>
                     </a:stretch>
@@ -1109,9 +1203,10 @@
       <w:r>
         <w:rPr>
           <w:noProof/>
+          <w:lang w:eastAsia="pl-PL"/>
         </w:rPr>
         <w:drawing>
-          <wp:inline distT="0" distB="0" distL="0" distR="0" wp14:anchorId="74A0F1D6" wp14:editId="51C88DB4">
+          <wp:inline distT="0" distB="0" distL="0" distR="0">
             <wp:extent cx="4114800" cy="1590472"/>
             <wp:effectExtent l="0" t="0" r="0" b="0"/>
             <wp:docPr id="56" name="Obraz 56"/>
@@ -1126,7 +1221,7 @@
                     <pic:cNvPicPr/>
                   </pic:nvPicPr>
                   <pic:blipFill>
-                    <a:blip r:embed="rId24"/>
+                    <a:blip r:embed="rId24" cstate="print"/>
                     <a:stretch>
                       <a:fillRect/>
                     </a:stretch>
@@ -1147,6 +1242,7 @@
         </w:drawing>
       </w:r>
     </w:p>
+    <w:p/>
     <w:p>
       <w:pPr>
         <w:pStyle w:val="Akapitzlist"/>
@@ -1156,7 +1252,2082 @@
         </w:numPr>
       </w:pPr>
       <w:r>
+        <w:lastRenderedPageBreak/>
         <w:t>Klasa Body</w:t>
+      </w:r>
+    </w:p>
+    <w:p>
+      <w:r>
+        <w:t xml:space="preserve">Klasa reprezentuje </w:t>
+      </w:r>
+      <w:r>
+        <w:t xml:space="preserve">nadwozie łazika, które składa się z głównego elementu – pokładu, oraz dodatkowych elementów umieszczonych na nim. Położenie wszystkich elementów definiowane jest na podstawie współrzędnych i rozmiarów pokładu łazika. </w:t>
+      </w:r>
+    </w:p>
+    <w:p/>
+    <w:p>
+      <w:r>
+        <w:t>Klasa posiada następujące pola składowe:</w:t>
+      </w:r>
+    </w:p>
+    <w:p>
+      <w:r>
+        <w:rPr>
+          <w:noProof/>
+          <w:lang w:eastAsia="pl-PL"/>
+        </w:rPr>
+        <w:drawing>
+          <wp:inline distT="0" distB="0" distL="0" distR="0">
+            <wp:extent cx="5760720" cy="573956"/>
+            <wp:effectExtent l="19050" t="0" r="0" b="0"/>
+            <wp:docPr id="2" name="Obraz 1"/>
+            <wp:cNvGraphicFramePr>
+              <a:graphicFrameLocks xmlns:a="http://schemas.openxmlformats.org/drawingml/2006/main" noChangeAspect="1"/>
+            </wp:cNvGraphicFramePr>
+            <a:graphic xmlns:a="http://schemas.openxmlformats.org/drawingml/2006/main">
+              <a:graphicData uri="http://schemas.openxmlformats.org/drawingml/2006/picture">
+                <pic:pic xmlns:pic="http://schemas.openxmlformats.org/drawingml/2006/picture">
+                  <pic:nvPicPr>
+                    <pic:cNvPr id="0" name="Picture 1"/>
+                    <pic:cNvPicPr>
+                      <a:picLocks noChangeAspect="1" noChangeArrowheads="1"/>
+                    </pic:cNvPicPr>
+                  </pic:nvPicPr>
+                  <pic:blipFill>
+                    <a:blip r:embed="rId25" cstate="print"/>
+                    <a:srcRect/>
+                    <a:stretch>
+                      <a:fillRect/>
+                    </a:stretch>
+                  </pic:blipFill>
+                  <pic:spPr bwMode="auto">
+                    <a:xfrm>
+                      <a:off x="0" y="0"/>
+                      <a:ext cx="5760720" cy="573956"/>
+                    </a:xfrm>
+                    <a:prstGeom prst="rect">
+                      <a:avLst/>
+                    </a:prstGeom>
+                    <a:noFill/>
+                    <a:ln w="9525">
+                      <a:noFill/>
+                      <a:miter lim="800000"/>
+                      <a:headEnd/>
+                      <a:tailEnd/>
+                    </a:ln>
+                  </pic:spPr>
+                </pic:pic>
+              </a:graphicData>
+            </a:graphic>
+          </wp:inline>
+        </w:drawing>
+      </w:r>
+    </w:p>
+    <w:p>
+      <w:r>
+        <w:rPr>
+          <w:noProof/>
+          <w:lang w:eastAsia="pl-PL"/>
+        </w:rPr>
+        <w:drawing>
+          <wp:inline distT="0" distB="0" distL="0" distR="0">
+            <wp:extent cx="5760720" cy="1641377"/>
+            <wp:effectExtent l="19050" t="0" r="0" b="0"/>
+            <wp:docPr id="13" name="Obraz 13"/>
+            <wp:cNvGraphicFramePr>
+              <a:graphicFrameLocks xmlns:a="http://schemas.openxmlformats.org/drawingml/2006/main" noChangeAspect="1"/>
+            </wp:cNvGraphicFramePr>
+            <a:graphic xmlns:a="http://schemas.openxmlformats.org/drawingml/2006/main">
+              <a:graphicData uri="http://schemas.openxmlformats.org/drawingml/2006/picture">
+                <pic:pic xmlns:pic="http://schemas.openxmlformats.org/drawingml/2006/picture">
+                  <pic:nvPicPr>
+                    <pic:cNvPr id="0" name="Picture 13"/>
+                    <pic:cNvPicPr>
+                      <a:picLocks noChangeAspect="1" noChangeArrowheads="1"/>
+                    </pic:cNvPicPr>
+                  </pic:nvPicPr>
+                  <pic:blipFill>
+                    <a:blip r:embed="rId26" cstate="print"/>
+                    <a:srcRect/>
+                    <a:stretch>
+                      <a:fillRect/>
+                    </a:stretch>
+                  </pic:blipFill>
+                  <pic:spPr bwMode="auto">
+                    <a:xfrm>
+                      <a:off x="0" y="0"/>
+                      <a:ext cx="5760720" cy="1641377"/>
+                    </a:xfrm>
+                    <a:prstGeom prst="rect">
+                      <a:avLst/>
+                    </a:prstGeom>
+                    <a:noFill/>
+                    <a:ln w="9525">
+                      <a:noFill/>
+                      <a:miter lim="800000"/>
+                      <a:headEnd/>
+                      <a:tailEnd/>
+                    </a:ln>
+                  </pic:spPr>
+                </pic:pic>
+              </a:graphicData>
+            </a:graphic>
+          </wp:inline>
+        </w:drawing>
+      </w:r>
+    </w:p>
+    <w:p>
+      <w:r>
+        <w:rPr>
+          <w:noProof/>
+          <w:lang w:eastAsia="pl-PL"/>
+        </w:rPr>
+        <w:drawing>
+          <wp:inline distT="0" distB="0" distL="0" distR="0">
+            <wp:extent cx="5760720" cy="1185872"/>
+            <wp:effectExtent l="19050" t="0" r="0" b="0"/>
+            <wp:docPr id="19" name="Obraz 19"/>
+            <wp:cNvGraphicFramePr>
+              <a:graphicFrameLocks xmlns:a="http://schemas.openxmlformats.org/drawingml/2006/main" noChangeAspect="1"/>
+            </wp:cNvGraphicFramePr>
+            <a:graphic xmlns:a="http://schemas.openxmlformats.org/drawingml/2006/main">
+              <a:graphicData uri="http://schemas.openxmlformats.org/drawingml/2006/picture">
+                <pic:pic xmlns:pic="http://schemas.openxmlformats.org/drawingml/2006/picture">
+                  <pic:nvPicPr>
+                    <pic:cNvPr id="0" name="Picture 19"/>
+                    <pic:cNvPicPr>
+                      <a:picLocks noChangeAspect="1" noChangeArrowheads="1"/>
+                    </pic:cNvPicPr>
+                  </pic:nvPicPr>
+                  <pic:blipFill>
+                    <a:blip r:embed="rId27" cstate="print"/>
+                    <a:srcRect/>
+                    <a:stretch>
+                      <a:fillRect/>
+                    </a:stretch>
+                  </pic:blipFill>
+                  <pic:spPr bwMode="auto">
+                    <a:xfrm>
+                      <a:off x="0" y="0"/>
+                      <a:ext cx="5760720" cy="1185872"/>
+                    </a:xfrm>
+                    <a:prstGeom prst="rect">
+                      <a:avLst/>
+                    </a:prstGeom>
+                    <a:noFill/>
+                    <a:ln w="9525">
+                      <a:noFill/>
+                      <a:miter lim="800000"/>
+                      <a:headEnd/>
+                      <a:tailEnd/>
+                    </a:ln>
+                  </pic:spPr>
+                </pic:pic>
+              </a:graphicData>
+            </a:graphic>
+          </wp:inline>
+        </w:drawing>
+      </w:r>
+    </w:p>
+    <w:p/>
+    <w:p>
+      <w:r>
+        <w:t>Konstruktor klasy Body: przyjmuje w parametrach (x, y, z) położenie pokładu łazika oraz rozmiar całego obiektu (</w:t>
+      </w:r>
+      <w:proofErr w:type="spellStart"/>
+      <w:r>
+        <w:t>size</w:t>
+      </w:r>
+      <w:proofErr w:type="spellEnd"/>
+      <w:r>
+        <w:t xml:space="preserve">). Przypisuje wartości argumentów do pól składowych klasy oraz wyznacza współrzędne poszczególnych krawędzi pokładu łazika. Dodatkowo przemnaża rozmiary pokładu przez parametr </w:t>
+      </w:r>
+      <w:proofErr w:type="spellStart"/>
+      <w:r>
+        <w:t>size</w:t>
+      </w:r>
+      <w:proofErr w:type="spellEnd"/>
+      <w:r>
+        <w:t xml:space="preserve">, po to aby nadwozie łazika mogło być </w:t>
+      </w:r>
+      <w:proofErr w:type="spellStart"/>
+      <w:r>
+        <w:t>renderowane</w:t>
+      </w:r>
+      <w:proofErr w:type="spellEnd"/>
+      <w:r>
+        <w:t xml:space="preserve"> w odpowiedniej skali.</w:t>
+      </w:r>
+    </w:p>
+    <w:p>
+      <w:r>
+        <w:rPr>
+          <w:noProof/>
+          <w:lang w:eastAsia="pl-PL"/>
+        </w:rPr>
+        <w:drawing>
+          <wp:inline distT="0" distB="0" distL="0" distR="0">
+            <wp:extent cx="4711659" cy="2329733"/>
+            <wp:effectExtent l="19050" t="0" r="0" b="0"/>
+            <wp:docPr id="28" name="Obraz 28"/>
+            <wp:cNvGraphicFramePr>
+              <a:graphicFrameLocks xmlns:a="http://schemas.openxmlformats.org/drawingml/2006/main" noChangeAspect="1"/>
+            </wp:cNvGraphicFramePr>
+            <a:graphic xmlns:a="http://schemas.openxmlformats.org/drawingml/2006/main">
+              <a:graphicData uri="http://schemas.openxmlformats.org/drawingml/2006/picture">
+                <pic:pic xmlns:pic="http://schemas.openxmlformats.org/drawingml/2006/picture">
+                  <pic:nvPicPr>
+                    <pic:cNvPr id="0" name="Picture 28"/>
+                    <pic:cNvPicPr>
+                      <a:picLocks noChangeAspect="1" noChangeArrowheads="1"/>
+                    </pic:cNvPicPr>
+                  </pic:nvPicPr>
+                  <pic:blipFill>
+                    <a:blip r:embed="rId28" cstate="print"/>
+                    <a:srcRect/>
+                    <a:stretch>
+                      <a:fillRect/>
+                    </a:stretch>
+                  </pic:blipFill>
+                  <pic:spPr bwMode="auto">
+                    <a:xfrm>
+                      <a:off x="0" y="0"/>
+                      <a:ext cx="4714781" cy="2331277"/>
+                    </a:xfrm>
+                    <a:prstGeom prst="rect">
+                      <a:avLst/>
+                    </a:prstGeom>
+                    <a:noFill/>
+                    <a:ln w="9525">
+                      <a:noFill/>
+                      <a:miter lim="800000"/>
+                      <a:headEnd/>
+                      <a:tailEnd/>
+                    </a:ln>
+                  </pic:spPr>
+                </pic:pic>
+              </a:graphicData>
+            </a:graphic>
+          </wp:inline>
+        </w:drawing>
+      </w:r>
+    </w:p>
+    <w:p>
+      <w:r>
+        <w:lastRenderedPageBreak/>
+        <w:t xml:space="preserve">Prywatna metoda: </w:t>
+      </w:r>
+      <w:proofErr w:type="spellStart"/>
+      <w:r>
+        <w:t>roverDeck</w:t>
+      </w:r>
+      <w:proofErr w:type="spellEnd"/>
+      <w:r>
+        <w:t>() tworzy prostopadłościan reprezentujący pokład łazika.</w:t>
+      </w:r>
+      <w:r>
+        <w:t xml:space="preserve"> W parametrach przyjmuje współrzędne(x, y, z) określające położenie pokładu oraz jego rozmiar(l, w, h)</w:t>
+      </w:r>
+    </w:p>
+    <w:p>
+      <w:r>
+        <w:t xml:space="preserve">Wszystkie ściany tworzone są według schematu jak dla podstawy górnej, z uwzględnieniem odpowiednich współrzędnych. </w:t>
+      </w:r>
+      <w:r>
+        <w:rPr>
+          <w:noProof/>
+          <w:lang w:eastAsia="pl-PL"/>
+        </w:rPr>
+        <w:drawing>
+          <wp:inline distT="0" distB="0" distL="0" distR="0">
+            <wp:extent cx="5760720" cy="3292489"/>
+            <wp:effectExtent l="19050" t="0" r="0" b="0"/>
+            <wp:docPr id="37" name="Obraz 37"/>
+            <wp:cNvGraphicFramePr>
+              <a:graphicFrameLocks xmlns:a="http://schemas.openxmlformats.org/drawingml/2006/main" noChangeAspect="1"/>
+            </wp:cNvGraphicFramePr>
+            <a:graphic xmlns:a="http://schemas.openxmlformats.org/drawingml/2006/main">
+              <a:graphicData uri="http://schemas.openxmlformats.org/drawingml/2006/picture">
+                <pic:pic xmlns:pic="http://schemas.openxmlformats.org/drawingml/2006/picture">
+                  <pic:nvPicPr>
+                    <pic:cNvPr id="0" name="Picture 37"/>
+                    <pic:cNvPicPr>
+                      <a:picLocks noChangeAspect="1" noChangeArrowheads="1"/>
+                    </pic:cNvPicPr>
+                  </pic:nvPicPr>
+                  <pic:blipFill>
+                    <a:blip r:embed="rId29" cstate="print"/>
+                    <a:srcRect/>
+                    <a:stretch>
+                      <a:fillRect/>
+                    </a:stretch>
+                  </pic:blipFill>
+                  <pic:spPr bwMode="auto">
+                    <a:xfrm>
+                      <a:off x="0" y="0"/>
+                      <a:ext cx="5760720" cy="3292489"/>
+                    </a:xfrm>
+                    <a:prstGeom prst="rect">
+                      <a:avLst/>
+                    </a:prstGeom>
+                    <a:noFill/>
+                    <a:ln w="9525">
+                      <a:noFill/>
+                      <a:miter lim="800000"/>
+                      <a:headEnd/>
+                      <a:tailEnd/>
+                    </a:ln>
+                  </pic:spPr>
+                </pic:pic>
+              </a:graphicData>
+            </a:graphic>
+          </wp:inline>
+        </w:drawing>
+      </w:r>
+    </w:p>
+    <w:p/>
+    <w:p>
+      <w:r>
+        <w:t xml:space="preserve">Prywatna metoda: </w:t>
+      </w:r>
+      <w:proofErr w:type="spellStart"/>
+      <w:r>
+        <w:t>solarPanel</w:t>
+      </w:r>
+      <w:proofErr w:type="spellEnd"/>
+      <w:r>
+        <w:t xml:space="preserve">() tworzy prostopadłościan reprezentujący </w:t>
+      </w:r>
+      <w:r>
+        <w:t>panel słoneczny</w:t>
+      </w:r>
+      <w:r>
+        <w:t>.</w:t>
+      </w:r>
+      <w:r>
+        <w:t xml:space="preserve"> </w:t>
+      </w:r>
+    </w:p>
+    <w:p>
+      <w:r>
+        <w:t xml:space="preserve">Wszystkie ściany tworzone są według schematu </w:t>
+      </w:r>
+      <w:r>
+        <w:t>jak dla podstawy górnej, z uwzględnieniem odpowiednich współrzędnych.</w:t>
+      </w:r>
+      <w:r>
+        <w:t xml:space="preserve"> </w:t>
+      </w:r>
+      <w:r>
+        <w:t xml:space="preserve">Dodatkowo aby </w:t>
+      </w:r>
+      <w:r>
+        <w:t xml:space="preserve">górna podstawa </w:t>
+      </w:r>
+      <w:r>
+        <w:t>odzwierciedlała</w:t>
+      </w:r>
+      <w:r>
+        <w:t xml:space="preserve"> ogniwa fotowoltaiczne</w:t>
+      </w:r>
+      <w:r>
+        <w:t xml:space="preserve"> poprzedzona jest wywołaniem metody </w:t>
+      </w:r>
+      <w:proofErr w:type="spellStart"/>
+      <w:r>
+        <w:t>solarPanelTop</w:t>
+      </w:r>
+      <w:proofErr w:type="spellEnd"/>
+      <w:r>
+        <w:t>().</w:t>
+      </w:r>
+    </w:p>
+    <w:p>
+      <w:r>
+        <w:rPr>
+          <w:noProof/>
+          <w:lang w:eastAsia="pl-PL"/>
+        </w:rPr>
+        <w:drawing>
+          <wp:inline distT="0" distB="0" distL="0" distR="0">
+            <wp:extent cx="5760720" cy="2621292"/>
+            <wp:effectExtent l="19050" t="0" r="0" b="0"/>
+            <wp:docPr id="34" name="Obraz 34"/>
+            <wp:cNvGraphicFramePr>
+              <a:graphicFrameLocks xmlns:a="http://schemas.openxmlformats.org/drawingml/2006/main" noChangeAspect="1"/>
+            </wp:cNvGraphicFramePr>
+            <a:graphic xmlns:a="http://schemas.openxmlformats.org/drawingml/2006/main">
+              <a:graphicData uri="http://schemas.openxmlformats.org/drawingml/2006/picture">
+                <pic:pic xmlns:pic="http://schemas.openxmlformats.org/drawingml/2006/picture">
+                  <pic:nvPicPr>
+                    <pic:cNvPr id="0" name="Picture 34"/>
+                    <pic:cNvPicPr>
+                      <a:picLocks noChangeAspect="1" noChangeArrowheads="1"/>
+                    </pic:cNvPicPr>
+                  </pic:nvPicPr>
+                  <pic:blipFill>
+                    <a:blip r:embed="rId30" cstate="print"/>
+                    <a:srcRect/>
+                    <a:stretch>
+                      <a:fillRect/>
+                    </a:stretch>
+                  </pic:blipFill>
+                  <pic:spPr bwMode="auto">
+                    <a:xfrm>
+                      <a:off x="0" y="0"/>
+                      <a:ext cx="5760720" cy="2621292"/>
+                    </a:xfrm>
+                    <a:prstGeom prst="rect">
+                      <a:avLst/>
+                    </a:prstGeom>
+                    <a:noFill/>
+                    <a:ln w="9525">
+                      <a:noFill/>
+                      <a:miter lim="800000"/>
+                      <a:headEnd/>
+                      <a:tailEnd/>
+                    </a:ln>
+                  </pic:spPr>
+                </pic:pic>
+              </a:graphicData>
+            </a:graphic>
+          </wp:inline>
+        </w:drawing>
+      </w:r>
+    </w:p>
+    <w:p/>
+    <w:p/>
+    <w:p>
+      <w:r>
+        <w:lastRenderedPageBreak/>
+        <w:t xml:space="preserve">Prywatna metoda: </w:t>
+      </w:r>
+      <w:proofErr w:type="spellStart"/>
+      <w:r>
+        <w:t>solarPanelTop</w:t>
+      </w:r>
+      <w:proofErr w:type="spellEnd"/>
+      <w:r>
+        <w:t xml:space="preserve">() tworzy </w:t>
+      </w:r>
+      <w:r>
+        <w:t>prostokątną ścianę/teksturę repre</w:t>
+      </w:r>
+      <w:r>
+        <w:t>zentującą ogniwa fotowoltaiczne</w:t>
+      </w:r>
+      <w:r>
+        <w:t xml:space="preserve"> panelu słonecznego.</w:t>
+      </w:r>
+      <w:r>
+        <w:t xml:space="preserve"> </w:t>
+      </w:r>
+    </w:p>
+    <w:p>
+      <w:r>
+        <w:t>W parametrach (x, y, z) przekazane są współrzędne pierwszego ogniwa fotowoltaicznego.  Współrzędne kolejnych ogniw wyznaczane są w dwóch zagnieżdżonych pętlach for, które odpowiednio określają liczbę elementów składających się na szerokość panelu oraz jego długość. W danej iteracji współrzędna kolejnego elementu wyznaczana jest w następujący sposób:</w:t>
+      </w:r>
+    </w:p>
+    <w:p>
+      <w:proofErr w:type="spellStart"/>
+      <w:r>
+        <w:t>pozycja_</w:t>
+      </w:r>
+      <w:r>
+        <w:t>kolejnego_</w:t>
+      </w:r>
+      <w:r>
+        <w:t>elem</w:t>
+      </w:r>
+      <w:proofErr w:type="spellEnd"/>
+      <w:r>
+        <w:t xml:space="preserve">  = </w:t>
+      </w:r>
+      <w:proofErr w:type="spellStart"/>
+      <w:r>
+        <w:t>pozycja_</w:t>
+      </w:r>
+      <w:r>
+        <w:t>aktualnego_</w:t>
+      </w:r>
+      <w:r>
+        <w:t>elem</w:t>
+      </w:r>
+      <w:proofErr w:type="spellEnd"/>
+      <w:r>
+        <w:t xml:space="preserve">  + </w:t>
+      </w:r>
+      <w:proofErr w:type="spellStart"/>
+      <w:r>
+        <w:t>rozmiar_elem</w:t>
+      </w:r>
+      <w:proofErr w:type="spellEnd"/>
+      <w:r>
+        <w:t xml:space="preserve"> + </w:t>
+      </w:r>
+      <w:proofErr w:type="spellStart"/>
+      <w:r>
+        <w:t>odstęp</w:t>
+      </w:r>
+      <w:r>
+        <w:t>_miedzy_elementami</w:t>
+      </w:r>
+      <w:proofErr w:type="spellEnd"/>
+    </w:p>
+    <w:p>
+      <w:r>
+        <w:rPr>
+          <w:noProof/>
+          <w:lang w:eastAsia="pl-PL"/>
+        </w:rPr>
+        <w:drawing>
+          <wp:inline distT="0" distB="0" distL="0" distR="0">
+            <wp:extent cx="5760720" cy="4096119"/>
+            <wp:effectExtent l="19050" t="0" r="0" b="0"/>
+            <wp:docPr id="40" name="Obraz 40"/>
+            <wp:cNvGraphicFramePr>
+              <a:graphicFrameLocks xmlns:a="http://schemas.openxmlformats.org/drawingml/2006/main" noChangeAspect="1"/>
+            </wp:cNvGraphicFramePr>
+            <a:graphic xmlns:a="http://schemas.openxmlformats.org/drawingml/2006/main">
+              <a:graphicData uri="http://schemas.openxmlformats.org/drawingml/2006/picture">
+                <pic:pic xmlns:pic="http://schemas.openxmlformats.org/drawingml/2006/picture">
+                  <pic:nvPicPr>
+                    <pic:cNvPr id="0" name="Picture 40"/>
+                    <pic:cNvPicPr>
+                      <a:picLocks noChangeAspect="1" noChangeArrowheads="1"/>
+                    </pic:cNvPicPr>
+                  </pic:nvPicPr>
+                  <pic:blipFill>
+                    <a:blip r:embed="rId31" cstate="print"/>
+                    <a:srcRect/>
+                    <a:stretch>
+                      <a:fillRect/>
+                    </a:stretch>
+                  </pic:blipFill>
+                  <pic:spPr bwMode="auto">
+                    <a:xfrm>
+                      <a:off x="0" y="0"/>
+                      <a:ext cx="5760720" cy="4096119"/>
+                    </a:xfrm>
+                    <a:prstGeom prst="rect">
+                      <a:avLst/>
+                    </a:prstGeom>
+                    <a:noFill/>
+                    <a:ln w="9525">
+                      <a:noFill/>
+                      <a:miter lim="800000"/>
+                      <a:headEnd/>
+                      <a:tailEnd/>
+                    </a:ln>
+                  </pic:spPr>
+                </pic:pic>
+              </a:graphicData>
+            </a:graphic>
+          </wp:inline>
+        </w:drawing>
+      </w:r>
+    </w:p>
+    <w:p/>
+    <w:p/>
+    <w:p>
+      <w:r>
+        <w:t xml:space="preserve">Prywatna metoda: </w:t>
+      </w:r>
+      <w:proofErr w:type="spellStart"/>
+      <w:r>
+        <w:t>solarPanelArm</w:t>
+      </w:r>
+      <w:proofErr w:type="spellEnd"/>
+      <w:r>
+        <w:t xml:space="preserve">() tworzy ramię łazika, zakończone wywołaniem metody </w:t>
+      </w:r>
+      <w:proofErr w:type="spellStart"/>
+      <w:r>
+        <w:t>soalrPanel</w:t>
+      </w:r>
+      <w:proofErr w:type="spellEnd"/>
+      <w:r>
+        <w:t xml:space="preserve">() aby pozycja panelu słonecznego zgadzała się z pozycją ramienia. </w:t>
+      </w:r>
+    </w:p>
+    <w:p>
+      <w:r>
+        <w:rPr>
+          <w:noProof/>
+          <w:lang w:eastAsia="pl-PL"/>
+        </w:rPr>
+        <w:drawing>
+          <wp:inline distT="0" distB="0" distL="0" distR="0">
+            <wp:extent cx="5760720" cy="1611619"/>
+            <wp:effectExtent l="19050" t="0" r="0" b="0"/>
+            <wp:docPr id="8" name="Obraz 7"/>
+            <wp:cNvGraphicFramePr>
+              <a:graphicFrameLocks xmlns:a="http://schemas.openxmlformats.org/drawingml/2006/main" noChangeAspect="1"/>
+            </wp:cNvGraphicFramePr>
+            <a:graphic xmlns:a="http://schemas.openxmlformats.org/drawingml/2006/main">
+              <a:graphicData uri="http://schemas.openxmlformats.org/drawingml/2006/picture">
+                <pic:pic xmlns:pic="http://schemas.openxmlformats.org/drawingml/2006/picture">
+                  <pic:nvPicPr>
+                    <pic:cNvPr id="0" name="Picture 7"/>
+                    <pic:cNvPicPr>
+                      <a:picLocks noChangeAspect="1" noChangeArrowheads="1"/>
+                    </pic:cNvPicPr>
+                  </pic:nvPicPr>
+                  <pic:blipFill>
+                    <a:blip r:embed="rId32" cstate="print"/>
+                    <a:srcRect/>
+                    <a:stretch>
+                      <a:fillRect/>
+                    </a:stretch>
+                  </pic:blipFill>
+                  <pic:spPr bwMode="auto">
+                    <a:xfrm>
+                      <a:off x="0" y="0"/>
+                      <a:ext cx="5760720" cy="1611619"/>
+                    </a:xfrm>
+                    <a:prstGeom prst="rect">
+                      <a:avLst/>
+                    </a:prstGeom>
+                    <a:noFill/>
+                    <a:ln w="9525">
+                      <a:noFill/>
+                      <a:miter lim="800000"/>
+                      <a:headEnd/>
+                      <a:tailEnd/>
+                    </a:ln>
+                  </pic:spPr>
+                </pic:pic>
+              </a:graphicData>
+            </a:graphic>
+          </wp:inline>
+        </w:drawing>
+      </w:r>
+    </w:p>
+    <w:p>
+      <w:r>
+        <w:lastRenderedPageBreak/>
+        <w:t xml:space="preserve">Metoda ta jest bardzo złożona i zaprezentowanie całego </w:t>
+      </w:r>
+      <w:r>
+        <w:t xml:space="preserve">jej </w:t>
+      </w:r>
+      <w:r>
+        <w:t>kodu zajęło by kilka stron sprawozdania, dlatego postaram się jedynie wyjaśnić logikę stojąca za tworzeniem pojedynczego ramienia.</w:t>
+      </w:r>
+    </w:p>
+    <w:p/>
+    <w:p>
+      <w:r>
+        <w:t>Każde ramię składa się z następujących elementów:</w:t>
+      </w:r>
+    </w:p>
+    <w:p>
+      <w:r>
+        <w:t>- podstawa ramienia (prostopadłościan)</w:t>
+      </w:r>
+    </w:p>
+    <w:p>
+      <w:r>
+        <w:t>- ramię poziome (prostopadłościan)</w:t>
+      </w:r>
+    </w:p>
+    <w:p>
+      <w:r>
+        <w:t>- ramię pionowe (prostopadłościan)</w:t>
+      </w:r>
+    </w:p>
+    <w:p>
+      <w:r>
+        <w:t>- uchwyt (połowa walca + prostopadłościan)</w:t>
+      </w:r>
+    </w:p>
+    <w:p>
+      <w:r>
+        <w:t>Wszystkie elementy pozycjonowane są względem pokładu łazika, oraz samych siebie, tak aby przy poruszaniu się łazika przesuwały się razem z nim.</w:t>
+      </w:r>
+    </w:p>
+    <w:p>
+      <w:r>
+        <w:rPr>
+          <w:noProof/>
+          <w:lang w:eastAsia="pl-PL"/>
+        </w:rPr>
+        <w:drawing>
+          <wp:anchor distT="0" distB="0" distL="114300" distR="114300" simplePos="0" relativeHeight="251658240" behindDoc="1" locked="0" layoutInCell="1" allowOverlap="1">
+            <wp:simplePos x="0" y="0"/>
+            <wp:positionH relativeFrom="column">
+              <wp:posOffset>3126105</wp:posOffset>
+            </wp:positionH>
+            <wp:positionV relativeFrom="paragraph">
+              <wp:posOffset>231775</wp:posOffset>
+            </wp:positionV>
+            <wp:extent cx="2612390" cy="2464435"/>
+            <wp:effectExtent l="19050" t="0" r="0" b="0"/>
+            <wp:wrapTight wrapText="bothSides">
+              <wp:wrapPolygon edited="0">
+                <wp:start x="-158" y="0"/>
+                <wp:lineTo x="-158" y="21372"/>
+                <wp:lineTo x="21579" y="21372"/>
+                <wp:lineTo x="21579" y="0"/>
+                <wp:lineTo x="-158" y="0"/>
+              </wp:wrapPolygon>
+            </wp:wrapTight>
+            <wp:docPr id="9" name="Obraz 13"/>
+            <wp:cNvGraphicFramePr>
+              <a:graphicFrameLocks xmlns:a="http://schemas.openxmlformats.org/drawingml/2006/main" noChangeAspect="1"/>
+            </wp:cNvGraphicFramePr>
+            <a:graphic xmlns:a="http://schemas.openxmlformats.org/drawingml/2006/main">
+              <a:graphicData uri="http://schemas.openxmlformats.org/drawingml/2006/picture">
+                <pic:pic xmlns:pic="http://schemas.openxmlformats.org/drawingml/2006/picture">
+                  <pic:nvPicPr>
+                    <pic:cNvPr id="0" name="Picture 13"/>
+                    <pic:cNvPicPr>
+                      <a:picLocks noChangeAspect="1" noChangeArrowheads="1"/>
+                    </pic:cNvPicPr>
+                  </pic:nvPicPr>
+                  <pic:blipFill>
+                    <a:blip r:embed="rId33" cstate="print"/>
+                    <a:srcRect/>
+                    <a:stretch>
+                      <a:fillRect/>
+                    </a:stretch>
+                  </pic:blipFill>
+                  <pic:spPr bwMode="auto">
+                    <a:xfrm>
+                      <a:off x="0" y="0"/>
+                      <a:ext cx="2612390" cy="2464435"/>
+                    </a:xfrm>
+                    <a:prstGeom prst="rect">
+                      <a:avLst/>
+                    </a:prstGeom>
+                    <a:noFill/>
+                    <a:ln w="9525">
+                      <a:noFill/>
+                      <a:miter lim="800000"/>
+                      <a:headEnd/>
+                      <a:tailEnd/>
+                    </a:ln>
+                  </pic:spPr>
+                </pic:pic>
+              </a:graphicData>
+            </a:graphic>
+          </wp:anchor>
+        </w:drawing>
+      </w:r>
+    </w:p>
+    <w:p/>
+    <w:p/>
+    <w:p/>
+    <w:p>
+      <w:r>
+        <w:t>Ramię poziomie: pozycjonowane jest względem krawędzi łazika, poprzez określenie wewnątrz funkcji zmiennych odpowiadających za odstęp od krawędzi lewej lub prawej oraz za odstęp od krawędzi przedniej lub tylnej</w:t>
+      </w:r>
+    </w:p>
+    <w:p>
+      <w:pPr>
+        <w:jc w:val="center"/>
+      </w:pPr>
+    </w:p>
+    <w:p/>
+    <w:p>
+      <w:r>
+        <w:rPr>
+          <w:noProof/>
+          <w:lang w:eastAsia="pl-PL"/>
+        </w:rPr>
+        <w:drawing>
+          <wp:anchor distT="0" distB="0" distL="114300" distR="114300" simplePos="0" relativeHeight="251662336" behindDoc="1" locked="0" layoutInCell="1" allowOverlap="1">
+            <wp:simplePos x="0" y="0"/>
+            <wp:positionH relativeFrom="column">
+              <wp:posOffset>2943225</wp:posOffset>
+            </wp:positionH>
+            <wp:positionV relativeFrom="paragraph">
+              <wp:posOffset>223520</wp:posOffset>
+            </wp:positionV>
+            <wp:extent cx="2994025" cy="2734945"/>
+            <wp:effectExtent l="19050" t="0" r="0" b="0"/>
+            <wp:wrapTight wrapText="bothSides">
+              <wp:wrapPolygon edited="0">
+                <wp:start x="-137" y="0"/>
+                <wp:lineTo x="-137" y="21515"/>
+                <wp:lineTo x="21577" y="21515"/>
+                <wp:lineTo x="21577" y="0"/>
+                <wp:lineTo x="-137" y="0"/>
+              </wp:wrapPolygon>
+            </wp:wrapTight>
+            <wp:docPr id="6" name="Obraz 1"/>
+            <wp:cNvGraphicFramePr>
+              <a:graphicFrameLocks xmlns:a="http://schemas.openxmlformats.org/drawingml/2006/main" noChangeAspect="1"/>
+            </wp:cNvGraphicFramePr>
+            <a:graphic xmlns:a="http://schemas.openxmlformats.org/drawingml/2006/main">
+              <a:graphicData uri="http://schemas.openxmlformats.org/drawingml/2006/picture">
+                <pic:pic xmlns:pic="http://schemas.openxmlformats.org/drawingml/2006/picture">
+                  <pic:nvPicPr>
+                    <pic:cNvPr id="0" name="Picture 1"/>
+                    <pic:cNvPicPr>
+                      <a:picLocks noChangeAspect="1" noChangeArrowheads="1"/>
+                    </pic:cNvPicPr>
+                  </pic:nvPicPr>
+                  <pic:blipFill>
+                    <a:blip r:embed="rId34" cstate="print"/>
+                    <a:srcRect/>
+                    <a:stretch>
+                      <a:fillRect/>
+                    </a:stretch>
+                  </pic:blipFill>
+                  <pic:spPr bwMode="auto">
+                    <a:xfrm>
+                      <a:off x="0" y="0"/>
+                      <a:ext cx="2994025" cy="2734945"/>
+                    </a:xfrm>
+                    <a:prstGeom prst="rect">
+                      <a:avLst/>
+                    </a:prstGeom>
+                    <a:noFill/>
+                    <a:ln w="9525">
+                      <a:noFill/>
+                      <a:miter lim="800000"/>
+                      <a:headEnd/>
+                      <a:tailEnd/>
+                    </a:ln>
+                  </pic:spPr>
+                </pic:pic>
+              </a:graphicData>
+            </a:graphic>
+          </wp:anchor>
+        </w:drawing>
+      </w:r>
+    </w:p>
+    <w:p/>
+    <w:p/>
+    <w:p/>
+    <w:p/>
+    <w:p>
+      <w:r>
+        <w:t>Podstawa ramienia: pozycjonowana jest względem początku ramienia</w:t>
+      </w:r>
+    </w:p>
+    <w:p/>
+    <w:p/>
+    <w:p/>
+    <w:p/>
+    <w:p/>
+    <w:p/>
+    <w:p>
+      <w:r>
+        <w:rPr>
+          <w:noProof/>
+          <w:lang w:eastAsia="pl-PL"/>
+        </w:rPr>
+        <w:lastRenderedPageBreak/>
+        <w:drawing>
+          <wp:anchor distT="0" distB="0" distL="114300" distR="114300" simplePos="0" relativeHeight="251659264" behindDoc="1" locked="0" layoutInCell="1" allowOverlap="1">
+            <wp:simplePos x="0" y="0"/>
+            <wp:positionH relativeFrom="column">
+              <wp:posOffset>3202940</wp:posOffset>
+            </wp:positionH>
+            <wp:positionV relativeFrom="paragraph">
+              <wp:posOffset>-431165</wp:posOffset>
+            </wp:positionV>
+            <wp:extent cx="2901315" cy="2607945"/>
+            <wp:effectExtent l="19050" t="0" r="0" b="0"/>
+            <wp:wrapTight wrapText="bothSides">
+              <wp:wrapPolygon edited="0">
+                <wp:start x="-142" y="0"/>
+                <wp:lineTo x="-142" y="21458"/>
+                <wp:lineTo x="21557" y="21458"/>
+                <wp:lineTo x="21557" y="0"/>
+                <wp:lineTo x="-142" y="0"/>
+              </wp:wrapPolygon>
+            </wp:wrapTight>
+            <wp:docPr id="15" name="Obraz 16"/>
+            <wp:cNvGraphicFramePr>
+              <a:graphicFrameLocks xmlns:a="http://schemas.openxmlformats.org/drawingml/2006/main" noChangeAspect="1"/>
+            </wp:cNvGraphicFramePr>
+            <a:graphic xmlns:a="http://schemas.openxmlformats.org/drawingml/2006/main">
+              <a:graphicData uri="http://schemas.openxmlformats.org/drawingml/2006/picture">
+                <pic:pic xmlns:pic="http://schemas.openxmlformats.org/drawingml/2006/picture">
+                  <pic:nvPicPr>
+                    <pic:cNvPr id="0" name="Picture 16"/>
+                    <pic:cNvPicPr>
+                      <a:picLocks noChangeAspect="1" noChangeArrowheads="1"/>
+                    </pic:cNvPicPr>
+                  </pic:nvPicPr>
+                  <pic:blipFill>
+                    <a:blip r:embed="rId35" cstate="print"/>
+                    <a:srcRect/>
+                    <a:stretch>
+                      <a:fillRect/>
+                    </a:stretch>
+                  </pic:blipFill>
+                  <pic:spPr bwMode="auto">
+                    <a:xfrm>
+                      <a:off x="0" y="0"/>
+                      <a:ext cx="2901315" cy="2607945"/>
+                    </a:xfrm>
+                    <a:prstGeom prst="rect">
+                      <a:avLst/>
+                    </a:prstGeom>
+                    <a:noFill/>
+                    <a:ln w="9525">
+                      <a:noFill/>
+                      <a:miter lim="800000"/>
+                      <a:headEnd/>
+                      <a:tailEnd/>
+                    </a:ln>
+                  </pic:spPr>
+                </pic:pic>
+              </a:graphicData>
+            </a:graphic>
+          </wp:anchor>
+        </w:drawing>
+      </w:r>
+    </w:p>
+    <w:p/>
+    <w:p/>
+    <w:p>
+      <w:r>
+        <w:t>Ramię pionowe: pozycjonowane jest względem końca ramienia poziomego, zgodnie z rysunkiem</w:t>
+      </w:r>
+    </w:p>
+    <w:p>
+      <w:pPr>
+        <w:jc w:val="center"/>
+      </w:pPr>
+    </w:p>
+    <w:p/>
+    <w:p/>
+    <w:p>
+      <w:r>
+        <w:rPr>
+          <w:noProof/>
+          <w:lang w:eastAsia="pl-PL"/>
+        </w:rPr>
+        <w:drawing>
+          <wp:anchor distT="0" distB="0" distL="114300" distR="114300" simplePos="0" relativeHeight="251660288" behindDoc="1" locked="0" layoutInCell="1" allowOverlap="1">
+            <wp:simplePos x="0" y="0"/>
+            <wp:positionH relativeFrom="column">
+              <wp:posOffset>2744470</wp:posOffset>
+            </wp:positionH>
+            <wp:positionV relativeFrom="paragraph">
+              <wp:posOffset>200025</wp:posOffset>
+            </wp:positionV>
+            <wp:extent cx="2964815" cy="1876425"/>
+            <wp:effectExtent l="19050" t="0" r="6985" b="0"/>
+            <wp:wrapTight wrapText="bothSides">
+              <wp:wrapPolygon edited="0">
+                <wp:start x="-139" y="0"/>
+                <wp:lineTo x="-139" y="21490"/>
+                <wp:lineTo x="21651" y="21490"/>
+                <wp:lineTo x="21651" y="0"/>
+                <wp:lineTo x="-139" y="0"/>
+              </wp:wrapPolygon>
+            </wp:wrapTight>
+            <wp:docPr id="11" name="Obraz 19"/>
+            <wp:cNvGraphicFramePr>
+              <a:graphicFrameLocks xmlns:a="http://schemas.openxmlformats.org/drawingml/2006/main" noChangeAspect="1"/>
+            </wp:cNvGraphicFramePr>
+            <a:graphic xmlns:a="http://schemas.openxmlformats.org/drawingml/2006/main">
+              <a:graphicData uri="http://schemas.openxmlformats.org/drawingml/2006/picture">
+                <pic:pic xmlns:pic="http://schemas.openxmlformats.org/drawingml/2006/picture">
+                  <pic:nvPicPr>
+                    <pic:cNvPr id="0" name="Picture 19"/>
+                    <pic:cNvPicPr>
+                      <a:picLocks noChangeAspect="1" noChangeArrowheads="1"/>
+                    </pic:cNvPicPr>
+                  </pic:nvPicPr>
+                  <pic:blipFill>
+                    <a:blip r:embed="rId36" cstate="print"/>
+                    <a:srcRect/>
+                    <a:stretch>
+                      <a:fillRect/>
+                    </a:stretch>
+                  </pic:blipFill>
+                  <pic:spPr bwMode="auto">
+                    <a:xfrm>
+                      <a:off x="0" y="0"/>
+                      <a:ext cx="2964815" cy="1876425"/>
+                    </a:xfrm>
+                    <a:prstGeom prst="rect">
+                      <a:avLst/>
+                    </a:prstGeom>
+                    <a:noFill/>
+                    <a:ln w="9525">
+                      <a:noFill/>
+                      <a:miter lim="800000"/>
+                      <a:headEnd/>
+                      <a:tailEnd/>
+                    </a:ln>
+                  </pic:spPr>
+                </pic:pic>
+              </a:graphicData>
+            </a:graphic>
+          </wp:anchor>
+        </w:drawing>
+      </w:r>
+    </w:p>
+    <w:p/>
+    <w:p/>
+    <w:p/>
+    <w:p/>
+    <w:p>
+      <w:r>
+        <w:rPr>
+          <w:noProof/>
+          <w:lang w:eastAsia="pl-PL"/>
+        </w:rPr>
+        <w:drawing>
+          <wp:anchor distT="0" distB="0" distL="114300" distR="114300" simplePos="0" relativeHeight="251661312" behindDoc="1" locked="0" layoutInCell="1" allowOverlap="1">
+            <wp:simplePos x="0" y="0"/>
+            <wp:positionH relativeFrom="column">
+              <wp:posOffset>2744470</wp:posOffset>
+            </wp:positionH>
+            <wp:positionV relativeFrom="paragraph">
+              <wp:posOffset>513080</wp:posOffset>
+            </wp:positionV>
+            <wp:extent cx="3431540" cy="2138680"/>
+            <wp:effectExtent l="19050" t="0" r="0" b="0"/>
+            <wp:wrapTight wrapText="bothSides">
+              <wp:wrapPolygon edited="0">
+                <wp:start x="-120" y="0"/>
+                <wp:lineTo x="-120" y="21356"/>
+                <wp:lineTo x="21584" y="21356"/>
+                <wp:lineTo x="21584" y="0"/>
+                <wp:lineTo x="-120" y="0"/>
+              </wp:wrapPolygon>
+            </wp:wrapTight>
+            <wp:docPr id="22" name="Obraz 22"/>
+            <wp:cNvGraphicFramePr>
+              <a:graphicFrameLocks xmlns:a="http://schemas.openxmlformats.org/drawingml/2006/main" noChangeAspect="1"/>
+            </wp:cNvGraphicFramePr>
+            <a:graphic xmlns:a="http://schemas.openxmlformats.org/drawingml/2006/main">
+              <a:graphicData uri="http://schemas.openxmlformats.org/drawingml/2006/picture">
+                <pic:pic xmlns:pic="http://schemas.openxmlformats.org/drawingml/2006/picture">
+                  <pic:nvPicPr>
+                    <pic:cNvPr id="0" name="Picture 22"/>
+                    <pic:cNvPicPr>
+                      <a:picLocks noChangeAspect="1" noChangeArrowheads="1"/>
+                    </pic:cNvPicPr>
+                  </pic:nvPicPr>
+                  <pic:blipFill>
+                    <a:blip r:embed="rId37" cstate="print"/>
+                    <a:srcRect/>
+                    <a:stretch>
+                      <a:fillRect/>
+                    </a:stretch>
+                  </pic:blipFill>
+                  <pic:spPr bwMode="auto">
+                    <a:xfrm>
+                      <a:off x="0" y="0"/>
+                      <a:ext cx="3431540" cy="2138680"/>
+                    </a:xfrm>
+                    <a:prstGeom prst="rect">
+                      <a:avLst/>
+                    </a:prstGeom>
+                    <a:noFill/>
+                    <a:ln w="9525">
+                      <a:noFill/>
+                      <a:miter lim="800000"/>
+                      <a:headEnd/>
+                      <a:tailEnd/>
+                    </a:ln>
+                  </pic:spPr>
+                </pic:pic>
+              </a:graphicData>
+            </a:graphic>
+          </wp:anchor>
+        </w:drawing>
+      </w:r>
+      <w:r>
+        <w:t>Uchwyt ramienia ustawiony jest względem końca ramien</w:t>
+      </w:r>
+      <w:r>
+        <w:t>ia pionow</w:t>
+      </w:r>
+      <w:r>
+        <w:t>ego obniżony o połowę promienia</w:t>
+      </w:r>
+      <w:r>
+        <w:t xml:space="preserve"> części półokrągłej uchwytu.</w:t>
+      </w:r>
+    </w:p>
+    <w:p>
+      <w:pPr>
+        <w:jc w:val="center"/>
+      </w:pPr>
+    </w:p>
+    <w:p>
+      <w:pPr>
+        <w:jc w:val="center"/>
+      </w:pPr>
+    </w:p>
+    <w:p>
+      <w:pPr>
+        <w:jc w:val="center"/>
+      </w:pPr>
+    </w:p>
+    <w:p>
+      <w:r>
+        <w:t xml:space="preserve">Metoda </w:t>
+      </w:r>
+      <w:proofErr w:type="spellStart"/>
+      <w:r>
+        <w:t>solarPanel</w:t>
+      </w:r>
+      <w:proofErr w:type="spellEnd"/>
+      <w:r>
+        <w:t>()</w:t>
+      </w:r>
+      <w:r>
+        <w:t xml:space="preserve"> na samym końcu</w:t>
+      </w:r>
+      <w:r>
+        <w:t xml:space="preserve"> umiejscawia panel słoneczny względem końca chwytu.</w:t>
+      </w:r>
+    </w:p>
+    <w:p>
+      <w:pPr>
+        <w:jc w:val="center"/>
+      </w:pPr>
+    </w:p>
+    <w:p>
+      <w:pPr>
+        <w:jc w:val="center"/>
+      </w:pPr>
+    </w:p>
+    <w:p>
+      <w:pPr>
+        <w:jc w:val="center"/>
+      </w:pPr>
+    </w:p>
+    <w:p>
+      <w:pPr>
+        <w:autoSpaceDE w:val="0"/>
+        <w:autoSpaceDN w:val="0"/>
+        <w:adjustRightInd w:val="0"/>
+        <w:spacing w:after="0" w:line="240" w:lineRule="auto"/>
+      </w:pPr>
+      <w:r>
+        <w:t>Panel słonecznych oraz uchwyt znajdujące się na samej górze ramienia pionowego są</w:t>
+      </w:r>
+      <w:r>
+        <w:t xml:space="preserve"> położone</w:t>
+      </w:r>
+      <w:r>
+        <w:t xml:space="preserve"> w przesuniętym układzie współrzędnych po to aby można było zmieniać kich kąt nachylenia.</w:t>
+      </w:r>
+      <w:r>
+        <w:t xml:space="preserve"> Do tego celu została wykorzystana kombinacja funkcji </w:t>
+      </w:r>
+    </w:p>
+    <w:p>
+      <w:pPr>
+        <w:autoSpaceDE w:val="0"/>
+        <w:autoSpaceDN w:val="0"/>
+        <w:adjustRightInd w:val="0"/>
+        <w:spacing w:after="0" w:line="240" w:lineRule="auto"/>
+      </w:pPr>
+    </w:p>
+    <w:p>
+      <w:pPr>
+        <w:autoSpaceDE w:val="0"/>
+        <w:autoSpaceDN w:val="0"/>
+        <w:adjustRightInd w:val="0"/>
+        <w:spacing w:after="0" w:line="240" w:lineRule="auto"/>
+        <w:rPr>
+          <w:rFonts w:ascii="Consolas" w:hAnsi="Consolas" w:cs="Consolas"/>
+          <w:color w:val="000000"/>
+          <w:sz w:val="19"/>
+          <w:szCs w:val="19"/>
+        </w:rPr>
+      </w:pPr>
+      <w:proofErr w:type="spellStart"/>
+      <w:r>
+        <w:rPr>
+          <w:rFonts w:ascii="Consolas" w:hAnsi="Consolas" w:cs="Consolas"/>
+          <w:color w:val="000000"/>
+          <w:sz w:val="19"/>
+          <w:szCs w:val="19"/>
+        </w:rPr>
+        <w:t>glPushMatrix</w:t>
+      </w:r>
+      <w:proofErr w:type="spellEnd"/>
+      <w:r>
+        <w:rPr>
+          <w:rFonts w:ascii="Consolas" w:hAnsi="Consolas" w:cs="Consolas"/>
+          <w:color w:val="000000"/>
+          <w:sz w:val="19"/>
+          <w:szCs w:val="19"/>
+        </w:rPr>
+        <w:t>();</w:t>
+      </w:r>
+    </w:p>
+    <w:p>
+      <w:pPr>
+        <w:autoSpaceDE w:val="0"/>
+        <w:autoSpaceDN w:val="0"/>
+        <w:adjustRightInd w:val="0"/>
+        <w:spacing w:after="0" w:line="240" w:lineRule="auto"/>
+        <w:rPr>
+          <w:rFonts w:ascii="Consolas" w:hAnsi="Consolas" w:cs="Consolas"/>
+          <w:color w:val="000000"/>
+          <w:sz w:val="19"/>
+          <w:szCs w:val="19"/>
+        </w:rPr>
+      </w:pPr>
+      <w:proofErr w:type="spellStart"/>
+      <w:r>
+        <w:rPr>
+          <w:rFonts w:ascii="Consolas" w:hAnsi="Consolas" w:cs="Consolas"/>
+          <w:color w:val="000000"/>
+          <w:sz w:val="19"/>
+          <w:szCs w:val="19"/>
+        </w:rPr>
+        <w:t>glTranslatef</w:t>
+      </w:r>
+      <w:proofErr w:type="spellEnd"/>
+      <w:r>
+        <w:rPr>
+          <w:rFonts w:ascii="Consolas" w:hAnsi="Consolas" w:cs="Consolas"/>
+          <w:color w:val="000000"/>
+          <w:sz w:val="19"/>
+          <w:szCs w:val="19"/>
+        </w:rPr>
+        <w:t>(</w:t>
+      </w:r>
+      <w:proofErr w:type="spellStart"/>
+      <w:r>
+        <w:rPr>
+          <w:rFonts w:ascii="Consolas" w:hAnsi="Consolas" w:cs="Consolas"/>
+          <w:color w:val="000000"/>
+          <w:sz w:val="19"/>
+          <w:szCs w:val="19"/>
+        </w:rPr>
+        <w:t>x,y,z</w:t>
+      </w:r>
+      <w:proofErr w:type="spellEnd"/>
+      <w:r>
+        <w:rPr>
+          <w:rFonts w:ascii="Consolas" w:hAnsi="Consolas" w:cs="Consolas"/>
+          <w:color w:val="000000"/>
+          <w:sz w:val="19"/>
+          <w:szCs w:val="19"/>
+        </w:rPr>
+        <w:t>),</w:t>
+      </w:r>
+      <w:r>
+        <w:rPr>
+          <w:rFonts w:ascii="Consolas" w:hAnsi="Consolas" w:cs="Consolas"/>
+          <w:color w:val="000000"/>
+          <w:sz w:val="19"/>
+          <w:szCs w:val="19"/>
+        </w:rPr>
+        <w:tab/>
+      </w:r>
+    </w:p>
+    <w:p>
+      <w:pPr>
+        <w:autoSpaceDE w:val="0"/>
+        <w:autoSpaceDN w:val="0"/>
+        <w:adjustRightInd w:val="0"/>
+        <w:spacing w:after="0" w:line="240" w:lineRule="auto"/>
+        <w:rPr>
+          <w:rFonts w:ascii="Consolas" w:hAnsi="Consolas" w:cs="Consolas"/>
+          <w:color w:val="000000"/>
+          <w:sz w:val="19"/>
+          <w:szCs w:val="19"/>
+        </w:rPr>
+      </w:pPr>
+      <w:proofErr w:type="spellStart"/>
+      <w:r>
+        <w:rPr>
+          <w:rFonts w:ascii="Consolas" w:hAnsi="Consolas" w:cs="Consolas"/>
+          <w:color w:val="000000"/>
+          <w:sz w:val="19"/>
+          <w:szCs w:val="19"/>
+        </w:rPr>
+        <w:t>glRotatef</w:t>
+      </w:r>
+      <w:proofErr w:type="spellEnd"/>
+      <w:r>
+        <w:rPr>
+          <w:rFonts w:ascii="Consolas" w:hAnsi="Consolas" w:cs="Consolas"/>
+          <w:color w:val="000000"/>
+          <w:sz w:val="19"/>
+          <w:szCs w:val="19"/>
+        </w:rPr>
+        <w:t>(</w:t>
+      </w:r>
+      <w:proofErr w:type="spellStart"/>
+      <w:r>
+        <w:rPr>
+          <w:rFonts w:ascii="Consolas" w:hAnsi="Consolas" w:cs="Consolas"/>
+          <w:color w:val="000000"/>
+          <w:sz w:val="19"/>
+          <w:szCs w:val="19"/>
+        </w:rPr>
+        <w:t>angle</w:t>
+      </w:r>
+      <w:proofErr w:type="spellEnd"/>
+      <w:r>
+        <w:rPr>
+          <w:rFonts w:ascii="Consolas" w:hAnsi="Consolas" w:cs="Consolas"/>
+          <w:color w:val="000000"/>
+          <w:sz w:val="19"/>
+          <w:szCs w:val="19"/>
+        </w:rPr>
+        <w:t>, 1, 0, 0</w:t>
+      </w:r>
+      <w:r>
+        <w:rPr>
+          <w:rFonts w:ascii="Consolas" w:hAnsi="Consolas" w:cs="Consolas"/>
+          <w:color w:val="000000"/>
+          <w:sz w:val="19"/>
+          <w:szCs w:val="19"/>
+        </w:rPr>
+        <w:t>);</w:t>
+      </w:r>
+    </w:p>
+    <w:p>
+      <w:pPr>
+        <w:autoSpaceDE w:val="0"/>
+        <w:autoSpaceDN w:val="0"/>
+        <w:adjustRightInd w:val="0"/>
+        <w:spacing w:after="0" w:line="240" w:lineRule="auto"/>
+        <w:rPr>
+          <w:rFonts w:ascii="Consolas" w:hAnsi="Consolas" w:cs="Consolas"/>
+          <w:color w:val="000000"/>
+          <w:sz w:val="19"/>
+          <w:szCs w:val="19"/>
+        </w:rPr>
+      </w:pPr>
+    </w:p>
+    <w:p>
+      <w:pPr>
+        <w:autoSpaceDE w:val="0"/>
+        <w:autoSpaceDN w:val="0"/>
+        <w:adjustRightInd w:val="0"/>
+        <w:spacing w:after="0" w:line="240" w:lineRule="auto"/>
+        <w:rPr>
+          <w:rFonts w:ascii="Consolas" w:hAnsi="Consolas" w:cs="Consolas"/>
+          <w:color w:val="000000"/>
+          <w:sz w:val="19"/>
+          <w:szCs w:val="19"/>
+        </w:rPr>
+      </w:pPr>
+      <w:r>
+        <w:rPr>
+          <w:rFonts w:ascii="Consolas" w:hAnsi="Consolas" w:cs="Consolas"/>
+          <w:color w:val="000000"/>
+          <w:sz w:val="19"/>
+          <w:szCs w:val="19"/>
+        </w:rPr>
+        <w:t xml:space="preserve">. </w:t>
+      </w:r>
+      <w:proofErr w:type="spellStart"/>
+      <w:r>
+        <w:rPr>
+          <w:rFonts w:ascii="Consolas" w:hAnsi="Consolas" w:cs="Consolas"/>
+          <w:color w:val="000000"/>
+          <w:sz w:val="19"/>
+          <w:szCs w:val="19"/>
+        </w:rPr>
+        <w:t>armHandleCylinderPart</w:t>
+      </w:r>
+      <w:proofErr w:type="spellEnd"/>
+      <w:r>
+        <w:rPr>
+          <w:rFonts w:ascii="Consolas" w:hAnsi="Consolas" w:cs="Consolas"/>
+          <w:color w:val="000000"/>
+          <w:sz w:val="19"/>
+          <w:szCs w:val="19"/>
+        </w:rPr>
+        <w:t xml:space="preserve"> …</w:t>
+      </w:r>
+      <w:r>
+        <w:rPr>
+          <w:rFonts w:ascii="Consolas" w:hAnsi="Consolas" w:cs="Consolas"/>
+          <w:color w:val="000000"/>
+          <w:sz w:val="19"/>
+          <w:szCs w:val="19"/>
+        </w:rPr>
+        <w:tab/>
+        <w:t>//cześć kodu tworząca cylindryczna część uchwytu</w:t>
+      </w:r>
+    </w:p>
+    <w:p>
+      <w:pPr>
+        <w:autoSpaceDE w:val="0"/>
+        <w:autoSpaceDN w:val="0"/>
+        <w:adjustRightInd w:val="0"/>
+        <w:spacing w:after="0" w:line="240" w:lineRule="auto"/>
+        <w:rPr>
+          <w:rFonts w:ascii="Consolas" w:hAnsi="Consolas" w:cs="Consolas"/>
+          <w:color w:val="000000"/>
+          <w:sz w:val="19"/>
+          <w:szCs w:val="19"/>
+        </w:rPr>
+      </w:pPr>
+      <w:r>
+        <w:rPr>
+          <w:rFonts w:ascii="Consolas" w:hAnsi="Consolas" w:cs="Consolas"/>
+          <w:color w:val="000000"/>
+          <w:sz w:val="19"/>
+          <w:szCs w:val="19"/>
+        </w:rPr>
+        <w:t xml:space="preserve">. </w:t>
+      </w:r>
+      <w:proofErr w:type="spellStart"/>
+      <w:r>
+        <w:rPr>
+          <w:rFonts w:ascii="Consolas" w:hAnsi="Consolas" w:cs="Consolas"/>
+          <w:color w:val="000000"/>
+          <w:sz w:val="19"/>
+          <w:szCs w:val="19"/>
+        </w:rPr>
+        <w:t>armHandleCuboidPart</w:t>
+      </w:r>
+      <w:proofErr w:type="spellEnd"/>
+      <w:r>
+        <w:rPr>
+          <w:rFonts w:ascii="Consolas" w:hAnsi="Consolas" w:cs="Consolas"/>
+          <w:color w:val="000000"/>
+          <w:sz w:val="19"/>
+          <w:szCs w:val="19"/>
+        </w:rPr>
+        <w:t xml:space="preserve"> …</w:t>
+      </w:r>
+      <w:r>
+        <w:rPr>
+          <w:rFonts w:ascii="Consolas" w:hAnsi="Consolas" w:cs="Consolas"/>
+          <w:color w:val="000000"/>
+          <w:sz w:val="19"/>
+          <w:szCs w:val="19"/>
+        </w:rPr>
+        <w:tab/>
+        <w:t>//część kodu tworząca prostopadłościenną część uchwytu</w:t>
+      </w:r>
+    </w:p>
+    <w:p>
+      <w:pPr>
+        <w:autoSpaceDE w:val="0"/>
+        <w:autoSpaceDN w:val="0"/>
+        <w:adjustRightInd w:val="0"/>
+        <w:spacing w:after="0" w:line="240" w:lineRule="auto"/>
+        <w:rPr>
+          <w:rFonts w:ascii="Consolas" w:hAnsi="Consolas" w:cs="Consolas"/>
+          <w:color w:val="000000"/>
+          <w:sz w:val="19"/>
+          <w:szCs w:val="19"/>
+        </w:rPr>
+      </w:pPr>
+      <w:r>
+        <w:rPr>
+          <w:rFonts w:ascii="Consolas" w:hAnsi="Consolas" w:cs="Consolas"/>
+          <w:color w:val="000000"/>
+          <w:sz w:val="19"/>
+          <w:szCs w:val="19"/>
+        </w:rPr>
+        <w:t xml:space="preserve">. </w:t>
+      </w:r>
+      <w:proofErr w:type="spellStart"/>
+      <w:r>
+        <w:rPr>
+          <w:rFonts w:ascii="Consolas" w:hAnsi="Consolas" w:cs="Consolas"/>
+          <w:color w:val="000000"/>
+          <w:sz w:val="19"/>
+          <w:szCs w:val="19"/>
+        </w:rPr>
+        <w:t>soalrPanel</w:t>
+      </w:r>
+      <w:proofErr w:type="spellEnd"/>
+      <w:r>
+        <w:rPr>
+          <w:rFonts w:ascii="Consolas" w:hAnsi="Consolas" w:cs="Consolas"/>
+          <w:color w:val="000000"/>
+          <w:sz w:val="19"/>
+          <w:szCs w:val="19"/>
+        </w:rPr>
+        <w:t>(</w:t>
+      </w:r>
+      <w:proofErr w:type="spellStart"/>
+      <w:r>
+        <w:rPr>
+          <w:rFonts w:ascii="Consolas" w:hAnsi="Consolas" w:cs="Consolas"/>
+          <w:color w:val="000000"/>
+          <w:sz w:val="19"/>
+          <w:szCs w:val="19"/>
+        </w:rPr>
+        <w:t>x,y,z</w:t>
+      </w:r>
+      <w:proofErr w:type="spellEnd"/>
+      <w:r>
+        <w:rPr>
+          <w:rFonts w:ascii="Consolas" w:hAnsi="Consolas" w:cs="Consolas"/>
+          <w:color w:val="000000"/>
+          <w:sz w:val="19"/>
+          <w:szCs w:val="19"/>
+        </w:rPr>
+        <w:t>);</w:t>
+      </w:r>
+      <w:r>
+        <w:rPr>
+          <w:rFonts w:ascii="Consolas" w:hAnsi="Consolas" w:cs="Consolas"/>
+          <w:color w:val="000000"/>
+          <w:sz w:val="19"/>
+          <w:szCs w:val="19"/>
+        </w:rPr>
+        <w:tab/>
+      </w:r>
+      <w:r>
+        <w:rPr>
+          <w:rFonts w:ascii="Consolas" w:hAnsi="Consolas" w:cs="Consolas"/>
+          <w:color w:val="000000"/>
+          <w:sz w:val="19"/>
+          <w:szCs w:val="19"/>
+        </w:rPr>
+        <w:tab/>
+        <w:t>//funkcja tworząca panel słoneczny</w:t>
+      </w:r>
+    </w:p>
+    <w:p>
+      <w:pPr>
+        <w:autoSpaceDE w:val="0"/>
+        <w:autoSpaceDN w:val="0"/>
+        <w:adjustRightInd w:val="0"/>
+        <w:spacing w:after="0" w:line="240" w:lineRule="auto"/>
+        <w:rPr>
+          <w:rFonts w:ascii="Consolas" w:hAnsi="Consolas" w:cs="Consolas"/>
+          <w:color w:val="000000"/>
+          <w:sz w:val="19"/>
+          <w:szCs w:val="19"/>
+        </w:rPr>
+      </w:pPr>
+    </w:p>
+    <w:p>
+      <w:pPr>
+        <w:autoSpaceDE w:val="0"/>
+        <w:autoSpaceDN w:val="0"/>
+        <w:adjustRightInd w:val="0"/>
+        <w:spacing w:after="0" w:line="240" w:lineRule="auto"/>
+        <w:rPr>
+          <w:rFonts w:ascii="Consolas" w:hAnsi="Consolas" w:cs="Consolas"/>
+          <w:color w:val="000000"/>
+          <w:sz w:val="19"/>
+          <w:szCs w:val="19"/>
+        </w:rPr>
+      </w:pPr>
+      <w:proofErr w:type="spellStart"/>
+      <w:r>
+        <w:rPr>
+          <w:rFonts w:ascii="Consolas" w:hAnsi="Consolas" w:cs="Consolas"/>
+          <w:color w:val="000000"/>
+          <w:sz w:val="19"/>
+          <w:szCs w:val="19"/>
+        </w:rPr>
+        <w:t>glPopMatrix</w:t>
+      </w:r>
+      <w:proofErr w:type="spellEnd"/>
+      <w:r>
+        <w:rPr>
+          <w:rFonts w:ascii="Consolas" w:hAnsi="Consolas" w:cs="Consolas"/>
+          <w:color w:val="000000"/>
+          <w:sz w:val="19"/>
+          <w:szCs w:val="19"/>
+        </w:rPr>
+        <w:t>();</w:t>
+      </w:r>
+    </w:p>
+    <w:p>
+      <w:r>
+        <w:lastRenderedPageBreak/>
+        <w:t xml:space="preserve">Prywatna metoda: </w:t>
+      </w:r>
+      <w:proofErr w:type="spellStart"/>
+      <w:r>
+        <w:t>camera</w:t>
+      </w:r>
+      <w:r>
+        <w:t>Neck</w:t>
+      </w:r>
+      <w:proofErr w:type="spellEnd"/>
+      <w:r>
+        <w:t xml:space="preserve">() tworzy </w:t>
+      </w:r>
+      <w:r>
+        <w:t xml:space="preserve">szyję kamery łazika. </w:t>
+      </w:r>
+    </w:p>
+    <w:p>
+      <w:r>
+        <w:t>Metoda ta rysuję walec na pokładzie łazika o zadanych pramateriach(</w:t>
+      </w:r>
+      <w:proofErr w:type="spellStart"/>
+      <w:r>
+        <w:t>r</w:t>
+      </w:r>
+      <w:proofErr w:type="spellEnd"/>
+      <w:r>
+        <w:t>, h) względem lewego przedniego rogu łazika o zadanym przesunięciu(</w:t>
+      </w:r>
+      <w:proofErr w:type="spellStart"/>
+      <w:r>
+        <w:t>xOffest</w:t>
+      </w:r>
+      <w:proofErr w:type="spellEnd"/>
+      <w:r>
+        <w:t xml:space="preserve">, Offset). Na końcu wywołuję metodę </w:t>
+      </w:r>
+      <w:proofErr w:type="spellStart"/>
+      <w:r>
+        <w:t>cameraHead</w:t>
+      </w:r>
+      <w:proofErr w:type="spellEnd"/>
+      <w:r>
+        <w:t>(), która tworzy kamerę.</w:t>
+      </w:r>
+    </w:p>
+    <w:p>
+      <w:pPr>
+        <w:autoSpaceDE w:val="0"/>
+        <w:autoSpaceDN w:val="0"/>
+        <w:adjustRightInd w:val="0"/>
+        <w:spacing w:after="0" w:line="240" w:lineRule="auto"/>
+      </w:pPr>
+      <w:r>
+        <w:rPr>
+          <w:noProof/>
+          <w:lang w:eastAsia="pl-PL"/>
+        </w:rPr>
+        <w:drawing>
+          <wp:inline distT="0" distB="0" distL="0" distR="0">
+            <wp:extent cx="4259807" cy="4150581"/>
+            <wp:effectExtent l="19050" t="0" r="7393" b="0"/>
+            <wp:docPr id="10" name="Obraz 5"/>
+            <wp:cNvGraphicFramePr>
+              <a:graphicFrameLocks xmlns:a="http://schemas.openxmlformats.org/drawingml/2006/main" noChangeAspect="1"/>
+            </wp:cNvGraphicFramePr>
+            <a:graphic xmlns:a="http://schemas.openxmlformats.org/drawingml/2006/main">
+              <a:graphicData uri="http://schemas.openxmlformats.org/drawingml/2006/picture">
+                <pic:pic xmlns:pic="http://schemas.openxmlformats.org/drawingml/2006/picture">
+                  <pic:nvPicPr>
+                    <pic:cNvPr id="0" name="Picture 5"/>
+                    <pic:cNvPicPr>
+                      <a:picLocks noChangeAspect="1" noChangeArrowheads="1"/>
+                    </pic:cNvPicPr>
+                  </pic:nvPicPr>
+                  <pic:blipFill>
+                    <a:blip r:embed="rId38" cstate="print"/>
+                    <a:srcRect/>
+                    <a:stretch>
+                      <a:fillRect/>
+                    </a:stretch>
+                  </pic:blipFill>
+                  <pic:spPr bwMode="auto">
+                    <a:xfrm>
+                      <a:off x="0" y="0"/>
+                      <a:ext cx="4259343" cy="4150129"/>
+                    </a:xfrm>
+                    <a:prstGeom prst="rect">
+                      <a:avLst/>
+                    </a:prstGeom>
+                    <a:noFill/>
+                    <a:ln w="9525">
+                      <a:noFill/>
+                      <a:miter lim="800000"/>
+                      <a:headEnd/>
+                      <a:tailEnd/>
+                    </a:ln>
+                  </pic:spPr>
+                </pic:pic>
+              </a:graphicData>
+            </a:graphic>
+          </wp:inline>
+        </w:drawing>
+      </w:r>
+    </w:p>
+    <w:p>
+      <w:pPr>
+        <w:autoSpaceDE w:val="0"/>
+        <w:autoSpaceDN w:val="0"/>
+        <w:adjustRightInd w:val="0"/>
+        <w:spacing w:after="0" w:line="240" w:lineRule="auto"/>
+      </w:pPr>
+    </w:p>
+    <w:p>
+      <w:pPr>
+        <w:autoSpaceDE w:val="0"/>
+        <w:autoSpaceDN w:val="0"/>
+        <w:adjustRightInd w:val="0"/>
+        <w:spacing w:after="0" w:line="240" w:lineRule="auto"/>
+      </w:pPr>
+    </w:p>
+    <w:p>
+      <w:r>
+        <w:t xml:space="preserve">Prywatna metoda: </w:t>
+      </w:r>
+      <w:proofErr w:type="spellStart"/>
+      <w:r>
+        <w:t>cameraHead</w:t>
+      </w:r>
+      <w:proofErr w:type="spellEnd"/>
+      <w:r>
+        <w:t>()  tworzy prostopadłościan reprezentujący kamerę łazika.  Przyjmuje parametry (x, y, z), które są środkiem zakończenia szyi łazika oraz (</w:t>
+      </w:r>
+      <w:proofErr w:type="spellStart"/>
+      <w:r>
+        <w:t>l,w,h</w:t>
+      </w:r>
+      <w:proofErr w:type="spellEnd"/>
+      <w:r>
+        <w:t xml:space="preserve">) czyli wymiary kamery. </w:t>
+      </w:r>
+    </w:p>
+    <w:p>
+      <w:r>
+        <w:t xml:space="preserve">Wszystkie ściany tworzone są według schematu jak dla podstawy </w:t>
+      </w:r>
+      <w:r>
+        <w:t>dol</w:t>
+      </w:r>
+      <w:r>
+        <w:t>n</w:t>
+      </w:r>
+      <w:r>
+        <w:t>e</w:t>
+      </w:r>
+      <w:r>
+        <w:t>j, z uwzględnieniem odpowiednich współrzędnych.</w:t>
+      </w:r>
+    </w:p>
+    <w:p>
+      <w:pPr>
+        <w:autoSpaceDE w:val="0"/>
+        <w:autoSpaceDN w:val="0"/>
+        <w:adjustRightInd w:val="0"/>
+        <w:spacing w:after="0" w:line="240" w:lineRule="auto"/>
+      </w:pPr>
+    </w:p>
+    <w:p>
+      <w:pPr>
+        <w:autoSpaceDE w:val="0"/>
+        <w:autoSpaceDN w:val="0"/>
+        <w:adjustRightInd w:val="0"/>
+        <w:spacing w:after="0" w:line="240" w:lineRule="auto"/>
+      </w:pPr>
+      <w:r>
+        <w:rPr>
+          <w:noProof/>
+          <w:lang w:eastAsia="pl-PL"/>
+        </w:rPr>
+        <w:drawing>
+          <wp:inline distT="0" distB="0" distL="0" distR="0">
+            <wp:extent cx="5014126" cy="2313970"/>
+            <wp:effectExtent l="19050" t="0" r="0" b="0"/>
+            <wp:docPr id="12" name="Obraz 8"/>
+            <wp:cNvGraphicFramePr>
+              <a:graphicFrameLocks xmlns:a="http://schemas.openxmlformats.org/drawingml/2006/main" noChangeAspect="1"/>
+            </wp:cNvGraphicFramePr>
+            <a:graphic xmlns:a="http://schemas.openxmlformats.org/drawingml/2006/main">
+              <a:graphicData uri="http://schemas.openxmlformats.org/drawingml/2006/picture">
+                <pic:pic xmlns:pic="http://schemas.openxmlformats.org/drawingml/2006/picture">
+                  <pic:nvPicPr>
+                    <pic:cNvPr id="0" name="Picture 8"/>
+                    <pic:cNvPicPr>
+                      <a:picLocks noChangeAspect="1" noChangeArrowheads="1"/>
+                    </pic:cNvPicPr>
+                  </pic:nvPicPr>
+                  <pic:blipFill>
+                    <a:blip r:embed="rId39" cstate="print"/>
+                    <a:srcRect/>
+                    <a:stretch>
+                      <a:fillRect/>
+                    </a:stretch>
+                  </pic:blipFill>
+                  <pic:spPr bwMode="auto">
+                    <a:xfrm>
+                      <a:off x="0" y="0"/>
+                      <a:ext cx="5033782" cy="2323041"/>
+                    </a:xfrm>
+                    <a:prstGeom prst="rect">
+                      <a:avLst/>
+                    </a:prstGeom>
+                    <a:noFill/>
+                    <a:ln w="9525">
+                      <a:noFill/>
+                      <a:miter lim="800000"/>
+                      <a:headEnd/>
+                      <a:tailEnd/>
+                    </a:ln>
+                  </pic:spPr>
+                </pic:pic>
+              </a:graphicData>
+            </a:graphic>
+          </wp:inline>
+        </w:drawing>
+      </w:r>
+    </w:p>
+    <w:p>
+      <w:pPr>
+        <w:autoSpaceDE w:val="0"/>
+        <w:autoSpaceDN w:val="0"/>
+        <w:adjustRightInd w:val="0"/>
+        <w:spacing w:after="0" w:line="240" w:lineRule="auto"/>
+      </w:pPr>
+      <w:r>
+        <w:lastRenderedPageBreak/>
+        <w:t xml:space="preserve">Po stworzeniu głowy metoda </w:t>
+      </w:r>
+      <w:proofErr w:type="spellStart"/>
+      <w:r>
+        <w:t>cameraHead</w:t>
+      </w:r>
+      <w:proofErr w:type="spellEnd"/>
+      <w:r>
+        <w:t xml:space="preserve">()  wywołuje metodę </w:t>
+      </w:r>
+      <w:proofErr w:type="spellStart"/>
+      <w:r>
+        <w:t>cameraEye</w:t>
+      </w:r>
+      <w:proofErr w:type="spellEnd"/>
+      <w:r>
+        <w:t>(), która tworzy obiektywy/czujniki na przedzie kamery.</w:t>
+      </w:r>
+    </w:p>
+    <w:p>
+      <w:pPr>
+        <w:autoSpaceDE w:val="0"/>
+        <w:autoSpaceDN w:val="0"/>
+        <w:adjustRightInd w:val="0"/>
+        <w:spacing w:after="0" w:line="240" w:lineRule="auto"/>
+      </w:pPr>
+    </w:p>
+    <w:p>
+      <w:pPr>
+        <w:autoSpaceDE w:val="0"/>
+        <w:autoSpaceDN w:val="0"/>
+        <w:adjustRightInd w:val="0"/>
+        <w:spacing w:after="0" w:line="240" w:lineRule="auto"/>
+      </w:pPr>
+      <w:r>
+        <w:rPr>
+          <w:noProof/>
+          <w:lang w:eastAsia="pl-PL"/>
+        </w:rPr>
+        <w:drawing>
+          <wp:inline distT="0" distB="0" distL="0" distR="0">
+            <wp:extent cx="4037626" cy="1804947"/>
+            <wp:effectExtent l="19050" t="0" r="974" b="0"/>
+            <wp:docPr id="14" name="Obraz 11"/>
+            <wp:cNvGraphicFramePr>
+              <a:graphicFrameLocks xmlns:a="http://schemas.openxmlformats.org/drawingml/2006/main" noChangeAspect="1"/>
+            </wp:cNvGraphicFramePr>
+            <a:graphic xmlns:a="http://schemas.openxmlformats.org/drawingml/2006/main">
+              <a:graphicData uri="http://schemas.openxmlformats.org/drawingml/2006/picture">
+                <pic:pic xmlns:pic="http://schemas.openxmlformats.org/drawingml/2006/picture">
+                  <pic:nvPicPr>
+                    <pic:cNvPr id="0" name="Picture 11"/>
+                    <pic:cNvPicPr>
+                      <a:picLocks noChangeAspect="1" noChangeArrowheads="1"/>
+                    </pic:cNvPicPr>
+                  </pic:nvPicPr>
+                  <pic:blipFill>
+                    <a:blip r:embed="rId40" cstate="print"/>
+                    <a:srcRect/>
+                    <a:stretch>
+                      <a:fillRect/>
+                    </a:stretch>
+                  </pic:blipFill>
+                  <pic:spPr bwMode="auto">
+                    <a:xfrm>
+                      <a:off x="0" y="0"/>
+                      <a:ext cx="4037045" cy="1804687"/>
+                    </a:xfrm>
+                    <a:prstGeom prst="rect">
+                      <a:avLst/>
+                    </a:prstGeom>
+                    <a:noFill/>
+                    <a:ln w="9525">
+                      <a:noFill/>
+                      <a:miter lim="800000"/>
+                      <a:headEnd/>
+                      <a:tailEnd/>
+                    </a:ln>
+                  </pic:spPr>
+                </pic:pic>
+              </a:graphicData>
+            </a:graphic>
+          </wp:inline>
+        </w:drawing>
+      </w:r>
+    </w:p>
+    <w:p>
+      <w:pPr>
+        <w:autoSpaceDE w:val="0"/>
+        <w:autoSpaceDN w:val="0"/>
+        <w:adjustRightInd w:val="0"/>
+        <w:spacing w:after="0" w:line="240" w:lineRule="auto"/>
+      </w:pPr>
+    </w:p>
+    <w:p>
+      <w:pPr>
+        <w:autoSpaceDE w:val="0"/>
+        <w:autoSpaceDN w:val="0"/>
+        <w:adjustRightInd w:val="0"/>
+        <w:spacing w:after="0" w:line="240" w:lineRule="auto"/>
+      </w:pPr>
+    </w:p>
+    <w:p>
+      <w:r>
+        <w:t xml:space="preserve">Prywatna metoda: </w:t>
+      </w:r>
+      <w:proofErr w:type="spellStart"/>
+      <w:r>
+        <w:t>cameraEye</w:t>
+      </w:r>
+      <w:proofErr w:type="spellEnd"/>
+      <w:r>
+        <w:t xml:space="preserve">() tworzy walec reprezentujący obiektyw kamery łazika. </w:t>
+      </w:r>
+    </w:p>
+    <w:p>
+      <w:r>
+        <w:t>Znaczenie argumentów opisane jest na zdjęciu. Poza tym metoda ta zawiera 3 typowe fragmenty kodu odpowiedzialne za rysowanie walca.</w:t>
+      </w:r>
+    </w:p>
+    <w:p>
+      <w:r>
+        <w:rPr>
+          <w:noProof/>
+          <w:lang w:eastAsia="pl-PL"/>
+        </w:rPr>
+        <w:drawing>
+          <wp:inline distT="0" distB="0" distL="0" distR="0">
+            <wp:extent cx="5760720" cy="2007018"/>
+            <wp:effectExtent l="19050" t="0" r="0" b="0"/>
+            <wp:docPr id="16" name="Obraz 14"/>
+            <wp:cNvGraphicFramePr>
+              <a:graphicFrameLocks xmlns:a="http://schemas.openxmlformats.org/drawingml/2006/main" noChangeAspect="1"/>
+            </wp:cNvGraphicFramePr>
+            <a:graphic xmlns:a="http://schemas.openxmlformats.org/drawingml/2006/main">
+              <a:graphicData uri="http://schemas.openxmlformats.org/drawingml/2006/picture">
+                <pic:pic xmlns:pic="http://schemas.openxmlformats.org/drawingml/2006/picture">
+                  <pic:nvPicPr>
+                    <pic:cNvPr id="0" name="Picture 14"/>
+                    <pic:cNvPicPr>
+                      <a:picLocks noChangeAspect="1" noChangeArrowheads="1"/>
+                    </pic:cNvPicPr>
+                  </pic:nvPicPr>
+                  <pic:blipFill>
+                    <a:blip r:embed="rId41" cstate="print"/>
+                    <a:srcRect/>
+                    <a:stretch>
+                      <a:fillRect/>
+                    </a:stretch>
+                  </pic:blipFill>
+                  <pic:spPr bwMode="auto">
+                    <a:xfrm>
+                      <a:off x="0" y="0"/>
+                      <a:ext cx="5760720" cy="2007018"/>
+                    </a:xfrm>
+                    <a:prstGeom prst="rect">
+                      <a:avLst/>
+                    </a:prstGeom>
+                    <a:noFill/>
+                    <a:ln w="9525">
+                      <a:noFill/>
+                      <a:miter lim="800000"/>
+                      <a:headEnd/>
+                      <a:tailEnd/>
+                    </a:ln>
+                  </pic:spPr>
+                </pic:pic>
+              </a:graphicData>
+            </a:graphic>
+          </wp:inline>
+        </w:drawing>
+      </w:r>
+    </w:p>
+    <w:p/>
+    <w:p>
+      <w:pPr>
+        <w:autoSpaceDE w:val="0"/>
+        <w:autoSpaceDN w:val="0"/>
+        <w:adjustRightInd w:val="0"/>
+        <w:spacing w:after="0" w:line="240" w:lineRule="auto"/>
+      </w:pPr>
+    </w:p>
+    <w:p>
+      <w:r>
+        <w:t xml:space="preserve">Publiczna metoda: Draw() wywołująca poszczególne metody prywatne odpowiedzialne za rysowanie poszczególnych elementów nadwozia łazika. </w:t>
+      </w:r>
+    </w:p>
+    <w:p>
+      <w:pPr>
+        <w:autoSpaceDE w:val="0"/>
+        <w:autoSpaceDN w:val="0"/>
+        <w:adjustRightInd w:val="0"/>
+        <w:spacing w:after="0" w:line="240" w:lineRule="auto"/>
+      </w:pPr>
+    </w:p>
+    <w:p>
+      <w:pPr>
+        <w:autoSpaceDE w:val="0"/>
+        <w:autoSpaceDN w:val="0"/>
+        <w:adjustRightInd w:val="0"/>
+        <w:spacing w:after="0" w:line="240" w:lineRule="auto"/>
+      </w:pPr>
+      <w:r>
+        <w:rPr>
+          <w:noProof/>
+          <w:lang w:eastAsia="pl-PL"/>
+        </w:rPr>
+        <w:drawing>
+          <wp:inline distT="0" distB="0" distL="0" distR="0">
+            <wp:extent cx="4385973" cy="2158754"/>
+            <wp:effectExtent l="19050" t="0" r="0" b="0"/>
+            <wp:docPr id="23" name="Obraz 4"/>
+            <wp:cNvGraphicFramePr>
+              <a:graphicFrameLocks xmlns:a="http://schemas.openxmlformats.org/drawingml/2006/main" noChangeAspect="1"/>
+            </wp:cNvGraphicFramePr>
+            <a:graphic xmlns:a="http://schemas.openxmlformats.org/drawingml/2006/main">
+              <a:graphicData uri="http://schemas.openxmlformats.org/drawingml/2006/picture">
+                <pic:pic xmlns:pic="http://schemas.openxmlformats.org/drawingml/2006/picture">
+                  <pic:nvPicPr>
+                    <pic:cNvPr id="0" name="Picture 4"/>
+                    <pic:cNvPicPr>
+                      <a:picLocks noChangeAspect="1" noChangeArrowheads="1"/>
+                    </pic:cNvPicPr>
+                  </pic:nvPicPr>
+                  <pic:blipFill>
+                    <a:blip r:embed="rId42" cstate="print"/>
+                    <a:srcRect/>
+                    <a:stretch>
+                      <a:fillRect/>
+                    </a:stretch>
+                  </pic:blipFill>
+                  <pic:spPr bwMode="auto">
+                    <a:xfrm>
+                      <a:off x="0" y="0"/>
+                      <a:ext cx="4385342" cy="2158443"/>
+                    </a:xfrm>
+                    <a:prstGeom prst="rect">
+                      <a:avLst/>
+                    </a:prstGeom>
+                    <a:noFill/>
+                    <a:ln w="9525">
+                      <a:noFill/>
+                      <a:miter lim="800000"/>
+                      <a:headEnd/>
+                      <a:tailEnd/>
+                    </a:ln>
+                  </pic:spPr>
+                </pic:pic>
+              </a:graphicData>
+            </a:graphic>
+          </wp:inline>
+        </w:drawing>
       </w:r>
     </w:p>
     <w:p>
@@ -1181,11 +3352,12 @@
       <w:r>
         <w:rPr>
           <w:noProof/>
+          <w:lang w:eastAsia="pl-PL"/>
         </w:rPr>
         <w:drawing>
-          <wp:inline distT="0" distB="0" distL="0" distR="0" wp14:anchorId="7959A910" wp14:editId="7FB7BBCD">
-            <wp:extent cx="2838846" cy="762106"/>
-            <wp:effectExtent l="0" t="0" r="0" b="0"/>
+          <wp:inline distT="0" distB="0" distL="0" distR="0">
+            <wp:extent cx="2584174" cy="693737"/>
+            <wp:effectExtent l="19050" t="0" r="6626" b="0"/>
             <wp:docPr id="57" name="Obraz 57"/>
             <wp:cNvGraphicFramePr>
               <a:graphicFrameLocks xmlns:a="http://schemas.openxmlformats.org/drawingml/2006/main" noChangeAspect="1"/>
@@ -1198,7 +3370,7 @@
                     <pic:cNvPicPr/>
                   </pic:nvPicPr>
                   <pic:blipFill>
-                    <a:blip r:embed="rId25"/>
+                    <a:blip r:embed="rId43" cstate="print"/>
                     <a:stretch>
                       <a:fillRect/>
                     </a:stretch>
@@ -1206,7 +3378,7 @@
                   <pic:spPr>
                     <a:xfrm>
                       <a:off x="0" y="0"/>
-                      <a:ext cx="2838846" cy="762106"/>
+                      <a:ext cx="2584383" cy="693793"/>
                     </a:xfrm>
                     <a:prstGeom prst="rect">
                       <a:avLst/>
@@ -1221,15 +3393,27 @@
     </w:p>
     <w:p>
       <w:r>
-        <w:t>Konstruktor klasy Rover: wywołuje konstruktory pól składowych.</w:t>
-      </w:r>
-    </w:p>
-    <w:p>
-      <w:r>
+        <w:t xml:space="preserve">Konstruktor klasy Rover: wywołuje </w:t>
+      </w:r>
+      <w:proofErr w:type="spellStart"/>
+      <w:r>
+        <w:t>konstruktory</w:t>
+      </w:r>
+      <w:proofErr w:type="spellEnd"/>
+      <w:r>
+        <w:t xml:space="preserve"> pól składowych.</w:t>
+      </w:r>
+    </w:p>
+    <w:p>
+      <w:r>
+        <w:rPr>
+          <w:noProof/>
+          <w:lang w:eastAsia="pl-PL"/>
+        </w:rPr>
         <w:drawing>
-          <wp:inline distT="0" distB="0" distL="0" distR="0" wp14:anchorId="546C508C" wp14:editId="67D1E9DC">
-            <wp:extent cx="5760720" cy="1089025"/>
-            <wp:effectExtent l="0" t="0" r="0" b="0"/>
+          <wp:inline distT="0" distB="0" distL="0" distR="0">
+            <wp:extent cx="5093639" cy="962918"/>
+            <wp:effectExtent l="19050" t="0" r="0" b="0"/>
             <wp:docPr id="5" name="Obraz 5"/>
             <wp:cNvGraphicFramePr>
               <a:graphicFrameLocks xmlns:a="http://schemas.openxmlformats.org/drawingml/2006/main" noChangeAspect="1"/>
@@ -1242,7 +3426,7 @@
                     <pic:cNvPicPr/>
                   </pic:nvPicPr>
                   <pic:blipFill>
-                    <a:blip r:embed="rId26"/>
+                    <a:blip r:embed="rId44" cstate="print"/>
                     <a:stretch>
                       <a:fillRect/>
                     </a:stretch>
@@ -1250,7 +3434,7 @@
                   <pic:spPr>
                     <a:xfrm>
                       <a:off x="0" y="0"/>
-                      <a:ext cx="5760720" cy="1089025"/>
+                      <a:ext cx="5106988" cy="965442"/>
                     </a:xfrm>
                     <a:prstGeom prst="rect">
                       <a:avLst/>
@@ -1272,11 +3456,12 @@
       <w:r>
         <w:rPr>
           <w:noProof/>
+          <w:lang w:eastAsia="pl-PL"/>
         </w:rPr>
         <w:drawing>
-          <wp:inline distT="0" distB="0" distL="0" distR="0" wp14:anchorId="34BF046C" wp14:editId="1F196ACB">
-            <wp:extent cx="2553056" cy="1105054"/>
-            <wp:effectExtent l="0" t="0" r="0" b="0"/>
+          <wp:inline distT="0" distB="0" distL="0" distR="0">
+            <wp:extent cx="2183462" cy="945081"/>
+            <wp:effectExtent l="19050" t="0" r="7288" b="0"/>
             <wp:docPr id="59" name="Obraz 59"/>
             <wp:cNvGraphicFramePr>
               <a:graphicFrameLocks xmlns:a="http://schemas.openxmlformats.org/drawingml/2006/main" noChangeAspect="1"/>
@@ -1289,7 +3474,7 @@
                     <pic:cNvPicPr/>
                   </pic:nvPicPr>
                   <pic:blipFill>
-                    <a:blip r:embed="rId27"/>
+                    <a:blip r:embed="rId45" cstate="print"/>
                     <a:stretch>
                       <a:fillRect/>
                     </a:stretch>
@@ -1297,7 +3482,7 @@
                   <pic:spPr>
                     <a:xfrm>
                       <a:off x="0" y="0"/>
-                      <a:ext cx="2553056" cy="1105054"/>
+                      <a:ext cx="2186936" cy="946585"/>
                     </a:xfrm>
                     <a:prstGeom prst="rect">
                       <a:avLst/>
@@ -1310,6 +3495,7 @@
         </w:drawing>
       </w:r>
     </w:p>
+    <w:p/>
     <w:p>
       <w:pPr>
         <w:pStyle w:val="Akapitzlist"/>
@@ -1322,7 +3508,313 @@
         <w:t>Efekt końcowy</w:t>
       </w:r>
     </w:p>
-    <w:p/>
+    <w:p>
+      <w:pPr>
+        <w:pStyle w:val="Akapitzlist"/>
+      </w:pPr>
+    </w:p>
+    <w:p>
+      <w:pPr>
+        <w:pStyle w:val="Akapitzlist"/>
+      </w:pPr>
+      <w:r>
+        <w:rPr>
+          <w:noProof/>
+          <w:lang w:eastAsia="pl-PL"/>
+        </w:rPr>
+        <w:drawing>
+          <wp:inline distT="0" distB="0" distL="0" distR="0">
+            <wp:extent cx="4642819" cy="3840480"/>
+            <wp:effectExtent l="19050" t="0" r="5381" b="0"/>
+            <wp:docPr id="29" name="Obraz 1"/>
+            <wp:cNvGraphicFramePr>
+              <a:graphicFrameLocks xmlns:a="http://schemas.openxmlformats.org/drawingml/2006/main" noChangeAspect="1"/>
+            </wp:cNvGraphicFramePr>
+            <a:graphic xmlns:a="http://schemas.openxmlformats.org/drawingml/2006/main">
+              <a:graphicData uri="http://schemas.openxmlformats.org/drawingml/2006/picture">
+                <pic:pic xmlns:pic="http://schemas.openxmlformats.org/drawingml/2006/picture">
+                  <pic:nvPicPr>
+                    <pic:cNvPr id="0" name="Picture 1"/>
+                    <pic:cNvPicPr>
+                      <a:picLocks noChangeAspect="1" noChangeArrowheads="1"/>
+                    </pic:cNvPicPr>
+                  </pic:nvPicPr>
+                  <pic:blipFill>
+                    <a:blip r:embed="rId46" cstate="print"/>
+                    <a:srcRect/>
+                    <a:stretch>
+                      <a:fillRect/>
+                    </a:stretch>
+                  </pic:blipFill>
+                  <pic:spPr bwMode="auto">
+                    <a:xfrm>
+                      <a:off x="0" y="0"/>
+                      <a:ext cx="4647490" cy="3844344"/>
+                    </a:xfrm>
+                    <a:prstGeom prst="rect">
+                      <a:avLst/>
+                    </a:prstGeom>
+                    <a:noFill/>
+                    <a:ln w="9525">
+                      <a:noFill/>
+                      <a:miter lim="800000"/>
+                      <a:headEnd/>
+                      <a:tailEnd/>
+                    </a:ln>
+                  </pic:spPr>
+                </pic:pic>
+              </a:graphicData>
+            </a:graphic>
+          </wp:inline>
+        </w:drawing>
+      </w:r>
+    </w:p>
+    <w:p>
+      <w:pPr>
+        <w:jc w:val="center"/>
+        <w:rPr>
+          <w:i/>
+        </w:rPr>
+      </w:pPr>
+      <w:r>
+        <w:rPr>
+          <w:i/>
+        </w:rPr>
+        <w:t>Widok z góry</w:t>
+      </w:r>
+    </w:p>
+    <w:p>
+      <w:pPr>
+        <w:jc w:val="center"/>
+        <w:rPr>
+          <w:i/>
+        </w:rPr>
+      </w:pPr>
+      <w:r>
+        <w:rPr>
+          <w:i/>
+          <w:noProof/>
+          <w:lang w:eastAsia="pl-PL"/>
+        </w:rPr>
+        <w:lastRenderedPageBreak/>
+        <w:drawing>
+          <wp:inline distT="0" distB="0" distL="0" distR="0">
+            <wp:extent cx="5093662" cy="4190338"/>
+            <wp:effectExtent l="19050" t="0" r="0" b="0"/>
+            <wp:docPr id="31" name="Obraz 4"/>
+            <wp:cNvGraphicFramePr>
+              <a:graphicFrameLocks xmlns:a="http://schemas.openxmlformats.org/drawingml/2006/main" noChangeAspect="1"/>
+            </wp:cNvGraphicFramePr>
+            <a:graphic xmlns:a="http://schemas.openxmlformats.org/drawingml/2006/main">
+              <a:graphicData uri="http://schemas.openxmlformats.org/drawingml/2006/picture">
+                <pic:pic xmlns:pic="http://schemas.openxmlformats.org/drawingml/2006/picture">
+                  <pic:nvPicPr>
+                    <pic:cNvPr id="0" name="Picture 4"/>
+                    <pic:cNvPicPr>
+                      <a:picLocks noChangeAspect="1" noChangeArrowheads="1"/>
+                    </pic:cNvPicPr>
+                  </pic:nvPicPr>
+                  <pic:blipFill>
+                    <a:blip r:embed="rId47" cstate="print"/>
+                    <a:srcRect/>
+                    <a:stretch>
+                      <a:fillRect/>
+                    </a:stretch>
+                  </pic:blipFill>
+                  <pic:spPr bwMode="auto">
+                    <a:xfrm>
+                      <a:off x="0" y="0"/>
+                      <a:ext cx="5096414" cy="4192602"/>
+                    </a:xfrm>
+                    <a:prstGeom prst="rect">
+                      <a:avLst/>
+                    </a:prstGeom>
+                    <a:noFill/>
+                    <a:ln w="9525">
+                      <a:noFill/>
+                      <a:miter lim="800000"/>
+                      <a:headEnd/>
+                      <a:tailEnd/>
+                    </a:ln>
+                  </pic:spPr>
+                </pic:pic>
+              </a:graphicData>
+            </a:graphic>
+          </wp:inline>
+        </w:drawing>
+      </w:r>
+    </w:p>
+    <w:p>
+      <w:pPr>
+        <w:jc w:val="center"/>
+        <w:rPr>
+          <w:i/>
+        </w:rPr>
+      </w:pPr>
+      <w:r>
+        <w:rPr>
+          <w:i/>
+        </w:rPr>
+        <w:t>Widok z przodu</w:t>
+      </w:r>
+    </w:p>
+    <w:p>
+      <w:pPr>
+        <w:jc w:val="center"/>
+        <w:rPr>
+          <w:i/>
+        </w:rPr>
+      </w:pPr>
+    </w:p>
+    <w:p>
+      <w:pPr>
+        <w:jc w:val="center"/>
+        <w:rPr>
+          <w:i/>
+        </w:rPr>
+      </w:pPr>
+      <w:r>
+        <w:rPr>
+          <w:i/>
+          <w:noProof/>
+          <w:lang w:eastAsia="pl-PL"/>
+        </w:rPr>
+        <w:drawing>
+          <wp:inline distT="0" distB="0" distL="0" distR="0">
+            <wp:extent cx="4974369" cy="3640165"/>
+            <wp:effectExtent l="19050" t="0" r="0" b="0"/>
+            <wp:docPr id="33" name="Obraz 7"/>
+            <wp:cNvGraphicFramePr>
+              <a:graphicFrameLocks xmlns:a="http://schemas.openxmlformats.org/drawingml/2006/main" noChangeAspect="1"/>
+            </wp:cNvGraphicFramePr>
+            <a:graphic xmlns:a="http://schemas.openxmlformats.org/drawingml/2006/main">
+              <a:graphicData uri="http://schemas.openxmlformats.org/drawingml/2006/picture">
+                <pic:pic xmlns:pic="http://schemas.openxmlformats.org/drawingml/2006/picture">
+                  <pic:nvPicPr>
+                    <pic:cNvPr id="0" name="Picture 7"/>
+                    <pic:cNvPicPr>
+                      <a:picLocks noChangeAspect="1" noChangeArrowheads="1"/>
+                    </pic:cNvPicPr>
+                  </pic:nvPicPr>
+                  <pic:blipFill>
+                    <a:blip r:embed="rId48" cstate="print"/>
+                    <a:srcRect/>
+                    <a:stretch>
+                      <a:fillRect/>
+                    </a:stretch>
+                  </pic:blipFill>
+                  <pic:spPr bwMode="auto">
+                    <a:xfrm>
+                      <a:off x="0" y="0"/>
+                      <a:ext cx="4979128" cy="3643647"/>
+                    </a:xfrm>
+                    <a:prstGeom prst="rect">
+                      <a:avLst/>
+                    </a:prstGeom>
+                    <a:noFill/>
+                    <a:ln w="9525">
+                      <a:noFill/>
+                      <a:miter lim="800000"/>
+                      <a:headEnd/>
+                      <a:tailEnd/>
+                    </a:ln>
+                  </pic:spPr>
+                </pic:pic>
+              </a:graphicData>
+            </a:graphic>
+          </wp:inline>
+        </w:drawing>
+      </w:r>
+    </w:p>
+    <w:p>
+      <w:pPr>
+        <w:jc w:val="center"/>
+        <w:rPr>
+          <w:i/>
+        </w:rPr>
+      </w:pPr>
+      <w:r>
+        <w:rPr>
+          <w:i/>
+        </w:rPr>
+        <w:t>Widok z tyłu</w:t>
+      </w:r>
+    </w:p>
+    <w:p>
+      <w:pPr>
+        <w:jc w:val="center"/>
+        <w:rPr>
+          <w:i/>
+        </w:rPr>
+      </w:pPr>
+      <w:r>
+        <w:rPr>
+          <w:i/>
+          <w:noProof/>
+          <w:lang w:eastAsia="pl-PL"/>
+        </w:rPr>
+        <w:lastRenderedPageBreak/>
+        <w:drawing>
+          <wp:inline distT="0" distB="0" distL="0" distR="0">
+            <wp:extent cx="5760720" cy="3964549"/>
+            <wp:effectExtent l="19050" t="0" r="0" b="0"/>
+            <wp:docPr id="35" name="Obraz 10"/>
+            <wp:cNvGraphicFramePr>
+              <a:graphicFrameLocks xmlns:a="http://schemas.openxmlformats.org/drawingml/2006/main" noChangeAspect="1"/>
+            </wp:cNvGraphicFramePr>
+            <a:graphic xmlns:a="http://schemas.openxmlformats.org/drawingml/2006/main">
+              <a:graphicData uri="http://schemas.openxmlformats.org/drawingml/2006/picture">
+                <pic:pic xmlns:pic="http://schemas.openxmlformats.org/drawingml/2006/picture">
+                  <pic:nvPicPr>
+                    <pic:cNvPr id="0" name="Picture 10"/>
+                    <pic:cNvPicPr>
+                      <a:picLocks noChangeAspect="1" noChangeArrowheads="1"/>
+                    </pic:cNvPicPr>
+                  </pic:nvPicPr>
+                  <pic:blipFill>
+                    <a:blip r:embed="rId49" cstate="print"/>
+                    <a:srcRect/>
+                    <a:stretch>
+                      <a:fillRect/>
+                    </a:stretch>
+                  </pic:blipFill>
+                  <pic:spPr bwMode="auto">
+                    <a:xfrm>
+                      <a:off x="0" y="0"/>
+                      <a:ext cx="5760720" cy="3964549"/>
+                    </a:xfrm>
+                    <a:prstGeom prst="rect">
+                      <a:avLst/>
+                    </a:prstGeom>
+                    <a:noFill/>
+                    <a:ln w="9525">
+                      <a:noFill/>
+                      <a:miter lim="800000"/>
+                      <a:headEnd/>
+                      <a:tailEnd/>
+                    </a:ln>
+                  </pic:spPr>
+                </pic:pic>
+              </a:graphicData>
+            </a:graphic>
+          </wp:inline>
+        </w:drawing>
+      </w:r>
+    </w:p>
+    <w:p>
+      <w:pPr>
+        <w:jc w:val="center"/>
+        <w:rPr>
+          <w:i/>
+        </w:rPr>
+      </w:pPr>
+      <w:r>
+        <w:rPr>
+          <w:i/>
+        </w:rPr>
+        <w:t>Widok z boku</w:t>
+      </w:r>
+    </w:p>
     <w:sectPr>
       <w:pgSz w:w="11906" w:h="16838"/>
       <w:pgMar w:top="1417" w:right="1417" w:bottom="1417" w:left="1417" w:header="708" w:footer="708" w:gutter="0"/>
@@ -1334,8 +3826,8 @@
 </file>
 
 <file path=word/numbering.xml><?xml version="1.0" encoding="utf-8"?>
-<w:numbering xmlns:wpc="http://schemas.microsoft.com/office/word/2010/wordprocessingCanvas" xmlns:cx="http://schemas.microsoft.com/office/drawing/2014/chartex" xmlns:cx1="http://schemas.microsoft.com/office/drawing/2015/9/8/chartex" xmlns:cx2="http://schemas.microsoft.com/office/drawing/2015/10/21/chartex" xmlns:cx3="http://schemas.microsoft.com/office/drawing/2016/5/9/chartex" xmlns:cx4="http://schemas.microsoft.com/office/drawing/2016/5/10/chartex" xmlns:cx5="http://schemas.microsoft.com/office/drawing/2016/5/11/chartex" xmlns:cx6="http://schemas.microsoft.com/office/drawing/2016/5/12/chartex" xmlns:cx7="http://schemas.microsoft.com/office/drawing/2016/5/13/chartex" xmlns:cx8="http://schemas.microsoft.com/office/drawing/2016/5/14/chartex" xmlns:mc="http://schemas.openxmlformats.org/markup-compatibility/2006" xmlns:aink="http://schemas.microsoft.com/office/drawing/2016/ink" xmlns:am3d="http://schemas.microsoft.com/office/drawing/2017/model3d" xmlns:o="urn:schemas-microsoft-com:office:office" xmlns:r="http://schemas.openxmlformats.org/officeDocument/2006/relationships" xmlns:m="http://schemas.openxmlformats.org/officeDocument/2006/math" xmlns:v="urn:schemas-microsoft-com:vml" xmlns:wp14="http://schemas.microsoft.com/office/word/2010/wordprocessingDrawing" xmlns:wp="http://schemas.openxmlformats.org/drawingml/2006/wordprocessingDrawing" xmlns:w10="urn:schemas-microsoft-com:office:word" xmlns:w="http://schemas.openxmlformats.org/wordprocessingml/2006/main" xmlns:w14="http://schemas.microsoft.com/office/word/2010/wordml" xmlns:w15="http://schemas.microsoft.com/office/word/2012/wordml" xmlns:w16cex="http://schemas.microsoft.com/office/word/2018/wordml/cex" xmlns:w16cid="http://schemas.microsoft.com/office/word/2016/wordml/cid" xmlns:w16="http://schemas.microsoft.com/office/word/2018/wordml" xmlns:w16sdtdh="http://schemas.microsoft.com/office/word/2020/wordml/sdtdatahash" xmlns:w16se="http://schemas.microsoft.com/office/word/2015/wordml/symex" xmlns:wpg="http://schemas.microsoft.com/office/word/2010/wordprocessingGroup" xmlns:wpi="http://schemas.microsoft.com/office/word/2010/wordprocessingInk" xmlns:wne="http://schemas.microsoft.com/office/word/2006/wordml" xmlns:wps="http://schemas.microsoft.com/office/word/2010/wordprocessingShape" mc:Ignorable="w14 w15 w16se w16cid w16 w16cex w16sdtdh wp14">
-  <w:abstractNum w:abstractNumId="0" w15:restartNumberingAfterBreak="0">
+<w:numbering xmlns:ve="http://schemas.openxmlformats.org/markup-compatibility/2006" xmlns:o="urn:schemas-microsoft-com:office:office" xmlns:r="http://schemas.openxmlformats.org/officeDocument/2006/relationships" xmlns:m="http://schemas.openxmlformats.org/officeDocument/2006/math" xmlns:v="urn:schemas-microsoft-com:vml" xmlns:wp="http://schemas.openxmlformats.org/drawingml/2006/wordprocessingDrawing" xmlns:w10="urn:schemas-microsoft-com:office:word" xmlns:w="http://schemas.openxmlformats.org/wordprocessingml/2006/main" xmlns:wne="http://schemas.microsoft.com/office/word/2006/wordml">
+  <w:abstractNum w:abstractNumId="0">
     <w:nsid w:val="164179D2"/>
     <w:multiLevelType w:val="hybridMultilevel"/>
     <w:tmpl w:val="8C6C8DC4"/>
@@ -1448,7 +3940,7 @@
       </w:rPr>
     </w:lvl>
   </w:abstractNum>
-  <w:abstractNum w:abstractNumId="1" w15:restartNumberingAfterBreak="0">
+  <w:abstractNum w:abstractNumId="1">
     <w:nsid w:val="18411EE6"/>
     <w:multiLevelType w:val="hybridMultilevel"/>
     <w:tmpl w:val="5C7211F4"/>
@@ -1539,7 +4031,7 @@
       </w:pPr>
     </w:lvl>
   </w:abstractNum>
-  <w:abstractNum w:abstractNumId="2" w15:restartNumberingAfterBreak="0">
+  <w:abstractNum w:abstractNumId="2">
     <w:nsid w:val="2F6D30D2"/>
     <w:multiLevelType w:val="hybridMultilevel"/>
     <w:tmpl w:val="4BBCDCD0"/>
@@ -1652,7 +4144,98 @@
       </w:rPr>
     </w:lvl>
   </w:abstractNum>
-  <w:abstractNum w:abstractNumId="3" w15:restartNumberingAfterBreak="0">
+  <w:abstractNum w:abstractNumId="3">
+    <w:nsid w:val="2FA0565F"/>
+    <w:multiLevelType w:val="hybridMultilevel"/>
+    <w:tmpl w:val="5C7211F4"/>
+    <w:lvl w:ilvl="0" w:tplc="FEFC9EA0">
+      <w:start w:val="1"/>
+      <w:numFmt w:val="decimal"/>
+      <w:lvlText w:val="%1."/>
+      <w:lvlJc w:val="left"/>
+      <w:pPr>
+        <w:ind w:left="720" w:hanging="360"/>
+      </w:pPr>
+      <w:rPr>
+        <w:rFonts w:hint="default"/>
+        <w:b/>
+        <w:bCs/>
+      </w:rPr>
+    </w:lvl>
+    <w:lvl w:ilvl="1" w:tplc="04150019" w:tentative="1">
+      <w:start w:val="1"/>
+      <w:numFmt w:val="lowerLetter"/>
+      <w:lvlText w:val="%2."/>
+      <w:lvlJc w:val="left"/>
+      <w:pPr>
+        <w:ind w:left="1440" w:hanging="360"/>
+      </w:pPr>
+    </w:lvl>
+    <w:lvl w:ilvl="2" w:tplc="0415001B" w:tentative="1">
+      <w:start w:val="1"/>
+      <w:numFmt w:val="lowerRoman"/>
+      <w:lvlText w:val="%3."/>
+      <w:lvlJc w:val="right"/>
+      <w:pPr>
+        <w:ind w:left="2160" w:hanging="180"/>
+      </w:pPr>
+    </w:lvl>
+    <w:lvl w:ilvl="3" w:tplc="0415000F" w:tentative="1">
+      <w:start w:val="1"/>
+      <w:numFmt w:val="decimal"/>
+      <w:lvlText w:val="%4."/>
+      <w:lvlJc w:val="left"/>
+      <w:pPr>
+        <w:ind w:left="2880" w:hanging="360"/>
+      </w:pPr>
+    </w:lvl>
+    <w:lvl w:ilvl="4" w:tplc="04150019" w:tentative="1">
+      <w:start w:val="1"/>
+      <w:numFmt w:val="lowerLetter"/>
+      <w:lvlText w:val="%5."/>
+      <w:lvlJc w:val="left"/>
+      <w:pPr>
+        <w:ind w:left="3600" w:hanging="360"/>
+      </w:pPr>
+    </w:lvl>
+    <w:lvl w:ilvl="5" w:tplc="0415001B" w:tentative="1">
+      <w:start w:val="1"/>
+      <w:numFmt w:val="lowerRoman"/>
+      <w:lvlText w:val="%6."/>
+      <w:lvlJc w:val="right"/>
+      <w:pPr>
+        <w:ind w:left="4320" w:hanging="180"/>
+      </w:pPr>
+    </w:lvl>
+    <w:lvl w:ilvl="6" w:tplc="0415000F" w:tentative="1">
+      <w:start w:val="1"/>
+      <w:numFmt w:val="decimal"/>
+      <w:lvlText w:val="%7."/>
+      <w:lvlJc w:val="left"/>
+      <w:pPr>
+        <w:ind w:left="5040" w:hanging="360"/>
+      </w:pPr>
+    </w:lvl>
+    <w:lvl w:ilvl="7" w:tplc="04150019" w:tentative="1">
+      <w:start w:val="1"/>
+      <w:numFmt w:val="lowerLetter"/>
+      <w:lvlText w:val="%8."/>
+      <w:lvlJc w:val="left"/>
+      <w:pPr>
+        <w:ind w:left="5760" w:hanging="360"/>
+      </w:pPr>
+    </w:lvl>
+    <w:lvl w:ilvl="8" w:tplc="0415001B" w:tentative="1">
+      <w:start w:val="1"/>
+      <w:numFmt w:val="lowerRoman"/>
+      <w:lvlText w:val="%9."/>
+      <w:lvlJc w:val="right"/>
+      <w:pPr>
+        <w:ind w:left="6480" w:hanging="180"/>
+      </w:pPr>
+    </w:lvl>
+  </w:abstractNum>
+  <w:abstractNum w:abstractNumId="4">
     <w:nsid w:val="30E0401B"/>
     <w:multiLevelType w:val="hybridMultilevel"/>
     <w:tmpl w:val="1BF004E2"/>
@@ -1743,7 +4326,7 @@
       </w:pPr>
     </w:lvl>
   </w:abstractNum>
-  <w:abstractNum w:abstractNumId="4" w15:restartNumberingAfterBreak="0">
+  <w:abstractNum w:abstractNumId="5">
     <w:nsid w:val="36E77446"/>
     <w:multiLevelType w:val="hybridMultilevel"/>
     <w:tmpl w:val="EFD672D2"/>
@@ -1856,7 +4439,7 @@
       </w:rPr>
     </w:lvl>
   </w:abstractNum>
-  <w:abstractNum w:abstractNumId="5" w15:restartNumberingAfterBreak="0">
+  <w:abstractNum w:abstractNumId="6">
     <w:nsid w:val="44704D87"/>
     <w:multiLevelType w:val="hybridMultilevel"/>
     <w:tmpl w:val="B0CCFEAC"/>
@@ -1947,7 +4530,7 @@
       </w:pPr>
     </w:lvl>
   </w:abstractNum>
-  <w:abstractNum w:abstractNumId="6" w15:restartNumberingAfterBreak="0">
+  <w:abstractNum w:abstractNumId="7">
     <w:nsid w:val="704D1143"/>
     <w:multiLevelType w:val="hybridMultilevel"/>
     <w:tmpl w:val="DD664600"/>
@@ -2064,28 +4647,31 @@
     <w:abstractNumId w:val="1"/>
   </w:num>
   <w:num w:numId="2">
-    <w:abstractNumId w:val="5"/>
+    <w:abstractNumId w:val="6"/>
   </w:num>
   <w:num w:numId="3">
-    <w:abstractNumId w:val="6"/>
+    <w:abstractNumId w:val="7"/>
   </w:num>
   <w:num w:numId="4">
     <w:abstractNumId w:val="0"/>
   </w:num>
   <w:num w:numId="5">
-    <w:abstractNumId w:val="3"/>
+    <w:abstractNumId w:val="4"/>
   </w:num>
   <w:num w:numId="6">
     <w:abstractNumId w:val="2"/>
   </w:num>
   <w:num w:numId="7">
-    <w:abstractNumId w:val="4"/>
+    <w:abstractNumId w:val="5"/>
+  </w:num>
+  <w:num w:numId="8">
+    <w:abstractNumId w:val="3"/>
   </w:num>
 </w:numbering>
 </file>
 
 <file path=word/styles.xml><?xml version="1.0" encoding="utf-8"?>
-<w:styles xmlns:mc="http://schemas.openxmlformats.org/markup-compatibility/2006" xmlns:r="http://schemas.openxmlformats.org/officeDocument/2006/relationships" xmlns:w="http://schemas.openxmlformats.org/wordprocessingml/2006/main" xmlns:w14="http://schemas.microsoft.com/office/word/2010/wordml" xmlns:w15="http://schemas.microsoft.com/office/word/2012/wordml" xmlns:w16cex="http://schemas.microsoft.com/office/word/2018/wordml/cex" xmlns:w16cid="http://schemas.microsoft.com/office/word/2016/wordml/cid" xmlns:w16="http://schemas.microsoft.com/office/word/2018/wordml" xmlns:w16sdtdh="http://schemas.microsoft.com/office/word/2020/wordml/sdtdatahash" xmlns:w16se="http://schemas.microsoft.com/office/word/2015/wordml/symex" mc:Ignorable="w14 w15 w16se w16cid w16 w16cex w16sdtdh">
+<w:styles xmlns:r="http://schemas.openxmlformats.org/officeDocument/2006/relationships" xmlns:w="http://schemas.openxmlformats.org/wordprocessingml/2006/main">
   <w:docDefaults>
     <w:rPrDefault>
       <w:rPr>
@@ -2101,383 +4687,144 @@
       </w:pPr>
     </w:pPrDefault>
   </w:docDefaults>
-  <w:latentStyles w:defLockedState="0" w:defUIPriority="99" w:defSemiHidden="0" w:defUnhideWhenUsed="0" w:defQFormat="0" w:count="376">
-    <w:lsdException w:name="Normal" w:uiPriority="0" w:qFormat="1"/>
-    <w:lsdException w:name="heading 1" w:uiPriority="9" w:qFormat="1"/>
-    <w:lsdException w:name="heading 2" w:semiHidden="1" w:uiPriority="9" w:unhideWhenUsed="1" w:qFormat="1"/>
-    <w:lsdException w:name="heading 3" w:semiHidden="1" w:uiPriority="9" w:unhideWhenUsed="1" w:qFormat="1"/>
-    <w:lsdException w:name="heading 4" w:semiHidden="1" w:uiPriority="9" w:unhideWhenUsed="1" w:qFormat="1"/>
-    <w:lsdException w:name="heading 5" w:semiHidden="1" w:uiPriority="9" w:unhideWhenUsed="1" w:qFormat="1"/>
-    <w:lsdException w:name="heading 6" w:semiHidden="1" w:uiPriority="9" w:unhideWhenUsed="1" w:qFormat="1"/>
-    <w:lsdException w:name="heading 7" w:semiHidden="1" w:uiPriority="9" w:unhideWhenUsed="1" w:qFormat="1"/>
-    <w:lsdException w:name="heading 8" w:semiHidden="1" w:uiPriority="9" w:unhideWhenUsed="1" w:qFormat="1"/>
-    <w:lsdException w:name="heading 9" w:semiHidden="1" w:uiPriority="9" w:unhideWhenUsed="1" w:qFormat="1"/>
-    <w:lsdException w:name="index 1" w:semiHidden="1" w:unhideWhenUsed="1"/>
-    <w:lsdException w:name="index 2" w:semiHidden="1" w:unhideWhenUsed="1"/>
-    <w:lsdException w:name="index 3" w:semiHidden="1" w:unhideWhenUsed="1"/>
-    <w:lsdException w:name="index 4" w:semiHidden="1" w:unhideWhenUsed="1"/>
-    <w:lsdException w:name="index 5" w:semiHidden="1" w:unhideWhenUsed="1"/>
-    <w:lsdException w:name="index 6" w:semiHidden="1" w:unhideWhenUsed="1"/>
-    <w:lsdException w:name="index 7" w:semiHidden="1" w:unhideWhenUsed="1"/>
-    <w:lsdException w:name="index 8" w:semiHidden="1" w:unhideWhenUsed="1"/>
-    <w:lsdException w:name="index 9" w:semiHidden="1" w:unhideWhenUsed="1"/>
-    <w:lsdException w:name="toc 1" w:semiHidden="1" w:uiPriority="39" w:unhideWhenUsed="1"/>
-    <w:lsdException w:name="toc 2" w:semiHidden="1" w:uiPriority="39" w:unhideWhenUsed="1"/>
-    <w:lsdException w:name="toc 3" w:semiHidden="1" w:uiPriority="39" w:unhideWhenUsed="1"/>
-    <w:lsdException w:name="toc 4" w:semiHidden="1" w:uiPriority="39" w:unhideWhenUsed="1"/>
-    <w:lsdException w:name="toc 5" w:semiHidden="1" w:uiPriority="39" w:unhideWhenUsed="1"/>
-    <w:lsdException w:name="toc 6" w:semiHidden="1" w:uiPriority="39" w:unhideWhenUsed="1"/>
-    <w:lsdException w:name="toc 7" w:semiHidden="1" w:uiPriority="39" w:unhideWhenUsed="1"/>
-    <w:lsdException w:name="toc 8" w:semiHidden="1" w:uiPriority="39" w:unhideWhenUsed="1"/>
-    <w:lsdException w:name="toc 9" w:semiHidden="1" w:uiPriority="39" w:unhideWhenUsed="1"/>
-    <w:lsdException w:name="Normal Indent" w:semiHidden="1" w:unhideWhenUsed="1"/>
-    <w:lsdException w:name="footnote text" w:semiHidden="1" w:unhideWhenUsed="1"/>
-    <w:lsdException w:name="annotation text" w:semiHidden="1" w:unhideWhenUsed="1"/>
-    <w:lsdException w:name="header" w:semiHidden="1" w:unhideWhenUsed="1"/>
-    <w:lsdException w:name="footer" w:semiHidden="1" w:unhideWhenUsed="1"/>
-    <w:lsdException w:name="index heading" w:semiHidden="1" w:unhideWhenUsed="1"/>
-    <w:lsdException w:name="caption" w:semiHidden="1" w:uiPriority="35" w:unhideWhenUsed="1" w:qFormat="1"/>
-    <w:lsdException w:name="table of figures" w:semiHidden="1" w:unhideWhenUsed="1"/>
-    <w:lsdException w:name="envelope address" w:semiHidden="1" w:unhideWhenUsed="1"/>
-    <w:lsdException w:name="envelope return" w:semiHidden="1" w:unhideWhenUsed="1"/>
-    <w:lsdException w:name="footnote reference" w:semiHidden="1" w:unhideWhenUsed="1"/>
-    <w:lsdException w:name="annotation reference" w:semiHidden="1" w:unhideWhenUsed="1"/>
-    <w:lsdException w:name="line number" w:semiHidden="1" w:unhideWhenUsed="1"/>
-    <w:lsdException w:name="page number" w:semiHidden="1" w:unhideWhenUsed="1"/>
-    <w:lsdException w:name="endnote reference" w:semiHidden="1" w:unhideWhenUsed="1"/>
-    <w:lsdException w:name="endnote text" w:semiHidden="1" w:unhideWhenUsed="1"/>
-    <w:lsdException w:name="table of authorities" w:semiHidden="1" w:unhideWhenUsed="1"/>
-    <w:lsdException w:name="macro" w:semiHidden="1" w:unhideWhenUsed="1"/>
-    <w:lsdException w:name="toa heading" w:semiHidden="1" w:unhideWhenUsed="1"/>
-    <w:lsdException w:name="List" w:semiHidden="1" w:unhideWhenUsed="1"/>
-    <w:lsdException w:name="List Bullet" w:semiHidden="1" w:unhideWhenUsed="1"/>
-    <w:lsdException w:name="List Number" w:semiHidden="1" w:unhideWhenUsed="1"/>
-    <w:lsdException w:name="List 2" w:semiHidden="1" w:unhideWhenUsed="1"/>
-    <w:lsdException w:name="List 3" w:semiHidden="1" w:unhideWhenUsed="1"/>
-    <w:lsdException w:name="List 4" w:semiHidden="1" w:unhideWhenUsed="1"/>
-    <w:lsdException w:name="List 5" w:semiHidden="1" w:unhideWhenUsed="1"/>
-    <w:lsdException w:name="List Bullet 2" w:semiHidden="1" w:unhideWhenUsed="1"/>
-    <w:lsdException w:name="List Bullet 3" w:semiHidden="1" w:unhideWhenUsed="1"/>
-    <w:lsdException w:name="List Bullet 4" w:semiHidden="1" w:unhideWhenUsed="1"/>
-    <w:lsdException w:name="List Bullet 5" w:semiHidden="1" w:unhideWhenUsed="1"/>
-    <w:lsdException w:name="List Number 2" w:semiHidden="1" w:unhideWhenUsed="1"/>
-    <w:lsdException w:name="List Number 3" w:semiHidden="1" w:unhideWhenUsed="1"/>
-    <w:lsdException w:name="List Number 4" w:semiHidden="1" w:unhideWhenUsed="1"/>
-    <w:lsdException w:name="List Number 5" w:semiHidden="1" w:unhideWhenUsed="1"/>
-    <w:lsdException w:name="Title" w:uiPriority="10" w:qFormat="1"/>
-    <w:lsdException w:name="Closing" w:semiHidden="1" w:unhideWhenUsed="1"/>
-    <w:lsdException w:name="Signature" w:semiHidden="1" w:unhideWhenUsed="1"/>
-    <w:lsdException w:name="Default Paragraph Font" w:semiHidden="1" w:uiPriority="1" w:unhideWhenUsed="1"/>
-    <w:lsdException w:name="Body Text" w:semiHidden="1" w:unhideWhenUsed="1"/>
-    <w:lsdException w:name="Body Text Indent" w:semiHidden="1" w:unhideWhenUsed="1"/>
-    <w:lsdException w:name="List Continue" w:semiHidden="1" w:unhideWhenUsed="1"/>
-    <w:lsdException w:name="List Continue 2" w:semiHidden="1" w:unhideWhenUsed="1"/>
-    <w:lsdException w:name="List Continue 3" w:semiHidden="1" w:unhideWhenUsed="1"/>
-    <w:lsdException w:name="List Continue 4" w:semiHidden="1" w:unhideWhenUsed="1"/>
-    <w:lsdException w:name="List Continue 5" w:semiHidden="1" w:unhideWhenUsed="1"/>
-    <w:lsdException w:name="Message Header" w:semiHidden="1" w:unhideWhenUsed="1"/>
-    <w:lsdException w:name="Subtitle" w:uiPriority="11" w:qFormat="1"/>
-    <w:lsdException w:name="Salutation" w:semiHidden="1" w:unhideWhenUsed="1"/>
-    <w:lsdException w:name="Date" w:semiHidden="1" w:unhideWhenUsed="1"/>
-    <w:lsdException w:name="Body Text First Indent" w:semiHidden="1" w:unhideWhenUsed="1"/>
-    <w:lsdException w:name="Body Text First Indent 2" w:semiHidden="1" w:unhideWhenUsed="1"/>
-    <w:lsdException w:name="Note Heading" w:semiHidden="1" w:unhideWhenUsed="1"/>
-    <w:lsdException w:name="Body Text 2" w:semiHidden="1" w:unhideWhenUsed="1"/>
-    <w:lsdException w:name="Body Text 3" w:semiHidden="1" w:unhideWhenUsed="1"/>
-    <w:lsdException w:name="Body Text Indent 2" w:semiHidden="1" w:unhideWhenUsed="1"/>
-    <w:lsdException w:name="Body Text Indent 3" w:semiHidden="1" w:unhideWhenUsed="1"/>
-    <w:lsdException w:name="Block Text" w:semiHidden="1" w:unhideWhenUsed="1"/>
-    <w:lsdException w:name="Hyperlink" w:semiHidden="1" w:unhideWhenUsed="1"/>
-    <w:lsdException w:name="FollowedHyperlink" w:semiHidden="1" w:unhideWhenUsed="1"/>
-    <w:lsdException w:name="Strong" w:uiPriority="22" w:qFormat="1"/>
-    <w:lsdException w:name="Emphasis" w:uiPriority="20" w:qFormat="1"/>
-    <w:lsdException w:name="Document Map" w:semiHidden="1" w:unhideWhenUsed="1"/>
-    <w:lsdException w:name="Plain Text" w:semiHidden="1" w:unhideWhenUsed="1"/>
-    <w:lsdException w:name="E-mail Signature" w:semiHidden="1" w:unhideWhenUsed="1"/>
-    <w:lsdException w:name="HTML Top of Form" w:semiHidden="1" w:unhideWhenUsed="1"/>
-    <w:lsdException w:name="HTML Bottom of Form" w:semiHidden="1" w:unhideWhenUsed="1"/>
-    <w:lsdException w:name="Normal (Web)" w:semiHidden="1" w:unhideWhenUsed="1"/>
-    <w:lsdException w:name="HTML Acronym" w:semiHidden="1" w:unhideWhenUsed="1"/>
-    <w:lsdException w:name="HTML Address" w:semiHidden="1" w:unhideWhenUsed="1"/>
-    <w:lsdException w:name="HTML Cite" w:semiHidden="1" w:unhideWhenUsed="1"/>
-    <w:lsdException w:name="HTML Code" w:semiHidden="1" w:unhideWhenUsed="1"/>
-    <w:lsdException w:name="HTML Definition" w:semiHidden="1" w:unhideWhenUsed="1"/>
-    <w:lsdException w:name="HTML Keyboard" w:semiHidden="1" w:unhideWhenUsed="1"/>
-    <w:lsdException w:name="HTML Preformatted" w:semiHidden="1" w:unhideWhenUsed="1"/>
-    <w:lsdException w:name="HTML Sample" w:semiHidden="1" w:unhideWhenUsed="1"/>
-    <w:lsdException w:name="HTML Typewriter" w:semiHidden="1" w:unhideWhenUsed="1"/>
-    <w:lsdException w:name="HTML Variable" w:semiHidden="1" w:unhideWhenUsed="1"/>
-    <w:lsdException w:name="Normal Table" w:semiHidden="1" w:unhideWhenUsed="1"/>
-    <w:lsdException w:name="annotation subject" w:semiHidden="1" w:unhideWhenUsed="1"/>
-    <w:lsdException w:name="No List" w:semiHidden="1" w:unhideWhenUsed="1"/>
-    <w:lsdException w:name="Outline List 1" w:semiHidden="1" w:unhideWhenUsed="1"/>
-    <w:lsdException w:name="Outline List 2" w:semiHidden="1" w:unhideWhenUsed="1"/>
-    <w:lsdException w:name="Outline List 3" w:semiHidden="1" w:unhideWhenUsed="1"/>
-    <w:lsdException w:name="Table Simple 1" w:semiHidden="1" w:unhideWhenUsed="1"/>
-    <w:lsdException w:name="Table Simple 2" w:semiHidden="1" w:unhideWhenUsed="1"/>
-    <w:lsdException w:name="Table Simple 3" w:semiHidden="1" w:unhideWhenUsed="1"/>
-    <w:lsdException w:name="Table Classic 1" w:semiHidden="1" w:unhideWhenUsed="1"/>
-    <w:lsdException w:name="Table Classic 2" w:semiHidden="1" w:unhideWhenUsed="1"/>
-    <w:lsdException w:name="Table Classic 3" w:semiHidden="1" w:unhideWhenUsed="1"/>
-    <w:lsdException w:name="Table Classic 4" w:semiHidden="1" w:unhideWhenUsed="1"/>
-    <w:lsdException w:name="Table Colorful 1" w:semiHidden="1" w:unhideWhenUsed="1"/>
-    <w:lsdException w:name="Table Colorful 2" w:semiHidden="1" w:unhideWhenUsed="1"/>
-    <w:lsdException w:name="Table Colorful 3" w:semiHidden="1" w:unhideWhenUsed="1"/>
-    <w:lsdException w:name="Table Columns 1" w:semiHidden="1" w:unhideWhenUsed="1"/>
-    <w:lsdException w:name="Table Columns 2" w:semiHidden="1" w:unhideWhenUsed="1"/>
-    <w:lsdException w:name="Table Columns 3" w:semiHidden="1" w:unhideWhenUsed="1"/>
-    <w:lsdException w:name="Table Columns 4" w:semiHidden="1" w:unhideWhenUsed="1"/>
-    <w:lsdException w:name="Table Columns 5" w:semiHidden="1" w:unhideWhenUsed="1"/>
-    <w:lsdException w:name="Table Grid 1" w:semiHidden="1" w:unhideWhenUsed="1"/>
-    <w:lsdException w:name="Table Grid 2" w:semiHidden="1" w:unhideWhenUsed="1"/>
-    <w:lsdException w:name="Table Grid 3" w:semiHidden="1" w:unhideWhenUsed="1"/>
-    <w:lsdException w:name="Table Grid 4" w:semiHidden="1" w:unhideWhenUsed="1"/>
-    <w:lsdException w:name="Table Grid 5" w:semiHidden="1" w:unhideWhenUsed="1"/>
-    <w:lsdException w:name="Table Grid 6" w:semiHidden="1" w:unhideWhenUsed="1"/>
-    <w:lsdException w:name="Table Grid 7" w:semiHidden="1" w:unhideWhenUsed="1"/>
-    <w:lsdException w:name="Table Grid 8" w:semiHidden="1" w:unhideWhenUsed="1"/>
-    <w:lsdException w:name="Table List 1" w:semiHidden="1" w:unhideWhenUsed="1"/>
-    <w:lsdException w:name="Table List 2" w:semiHidden="1" w:unhideWhenUsed="1"/>
-    <w:lsdException w:name="Table List 3" w:semiHidden="1" w:unhideWhenUsed="1"/>
-    <w:lsdException w:name="Table List 4" w:semiHidden="1" w:unhideWhenUsed="1"/>
-    <w:lsdException w:name="Table List 5" w:semiHidden="1" w:unhideWhenUsed="1"/>
-    <w:lsdException w:name="Table List 6" w:semiHidden="1" w:unhideWhenUsed="1"/>
-    <w:lsdException w:name="Table List 7" w:semiHidden="1" w:unhideWhenUsed="1"/>
-    <w:lsdException w:name="Table List 8" w:semiHidden="1" w:unhideWhenUsed="1"/>
-    <w:lsdException w:name="Table 3D effects 1" w:semiHidden="1" w:unhideWhenUsed="1"/>
-    <w:lsdException w:name="Table 3D effects 2" w:semiHidden="1" w:unhideWhenUsed="1"/>
-    <w:lsdException w:name="Table 3D effects 3" w:semiHidden="1" w:unhideWhenUsed="1"/>
-    <w:lsdException w:name="Table Contemporary" w:semiHidden="1" w:unhideWhenUsed="1"/>
-    <w:lsdException w:name="Table Elegant" w:semiHidden="1" w:unhideWhenUsed="1"/>
-    <w:lsdException w:name="Table Professional" w:semiHidden="1" w:unhideWhenUsed="1"/>
-    <w:lsdException w:name="Table Subtle 1" w:semiHidden="1" w:unhideWhenUsed="1"/>
-    <w:lsdException w:name="Table Subtle 2" w:semiHidden="1" w:unhideWhenUsed="1"/>
-    <w:lsdException w:name="Table Web 1" w:semiHidden="1" w:unhideWhenUsed="1"/>
-    <w:lsdException w:name="Table Web 2" w:semiHidden="1" w:unhideWhenUsed="1"/>
-    <w:lsdException w:name="Table Web 3" w:semiHidden="1" w:unhideWhenUsed="1"/>
-    <w:lsdException w:name="Balloon Text" w:semiHidden="1" w:unhideWhenUsed="1"/>
-    <w:lsdException w:name="Table Grid" w:uiPriority="39"/>
-    <w:lsdException w:name="Table Theme" w:semiHidden="1" w:unhideWhenUsed="1"/>
-    <w:lsdException w:name="Placeholder Text" w:semiHidden="1"/>
-    <w:lsdException w:name="No Spacing" w:uiPriority="1" w:qFormat="1"/>
-    <w:lsdException w:name="Light Shading" w:uiPriority="60"/>
-    <w:lsdException w:name="Light List" w:uiPriority="61"/>
-    <w:lsdException w:name="Light Grid" w:uiPriority="62"/>
-    <w:lsdException w:name="Medium Shading 1" w:uiPriority="63"/>
-    <w:lsdException w:name="Medium Shading 2" w:uiPriority="64"/>
-    <w:lsdException w:name="Medium List 1" w:uiPriority="65"/>
-    <w:lsdException w:name="Medium List 2" w:uiPriority="66"/>
-    <w:lsdException w:name="Medium Grid 1" w:uiPriority="67"/>
-    <w:lsdException w:name="Medium Grid 2" w:uiPriority="68"/>
-    <w:lsdException w:name="Medium Grid 3" w:uiPriority="69"/>
-    <w:lsdException w:name="Dark List" w:uiPriority="70"/>
-    <w:lsdException w:name="Colorful Shading" w:uiPriority="71"/>
-    <w:lsdException w:name="Colorful List" w:uiPriority="72"/>
-    <w:lsdException w:name="Colorful Grid" w:uiPriority="73"/>
-    <w:lsdException w:name="Light Shading Accent 1" w:uiPriority="60"/>
-    <w:lsdException w:name="Light List Accent 1" w:uiPriority="61"/>
-    <w:lsdException w:name="Light Grid Accent 1" w:uiPriority="62"/>
-    <w:lsdException w:name="Medium Shading 1 Accent 1" w:uiPriority="63"/>
-    <w:lsdException w:name="Medium Shading 2 Accent 1" w:uiPriority="64"/>
-    <w:lsdException w:name="Medium List 1 Accent 1" w:uiPriority="65"/>
-    <w:lsdException w:name="Revision" w:semiHidden="1"/>
-    <w:lsdException w:name="List Paragraph" w:uiPriority="34" w:qFormat="1"/>
-    <w:lsdException w:name="Quote" w:uiPriority="29" w:qFormat="1"/>
-    <w:lsdException w:name="Intense Quote" w:uiPriority="30" w:qFormat="1"/>
-    <w:lsdException w:name="Medium List 2 Accent 1" w:uiPriority="66"/>
-    <w:lsdException w:name="Medium Grid 1 Accent 1" w:uiPriority="67"/>
-    <w:lsdException w:name="Medium Grid 2 Accent 1" w:uiPriority="68"/>
-    <w:lsdException w:name="Medium Grid 3 Accent 1" w:uiPriority="69"/>
-    <w:lsdException w:name="Dark List Accent 1" w:uiPriority="70"/>
-    <w:lsdException w:name="Colorful Shading Accent 1" w:uiPriority="71"/>
-    <w:lsdException w:name="Colorful List Accent 1" w:uiPriority="72"/>
-    <w:lsdException w:name="Colorful Grid Accent 1" w:uiPriority="73"/>
-    <w:lsdException w:name="Light Shading Accent 2" w:uiPriority="60"/>
-    <w:lsdException w:name="Light List Accent 2" w:uiPriority="61"/>
-    <w:lsdException w:name="Light Grid Accent 2" w:uiPriority="62"/>
-    <w:lsdException w:name="Medium Shading 1 Accent 2" w:uiPriority="63"/>
-    <w:lsdException w:name="Medium Shading 2 Accent 2" w:uiPriority="64"/>
-    <w:lsdException w:name="Medium List 1 Accent 2" w:uiPriority="65"/>
-    <w:lsdException w:name="Medium List 2 Accent 2" w:uiPriority="66"/>
-    <w:lsdException w:name="Medium Grid 1 Accent 2" w:uiPriority="67"/>
-    <w:lsdException w:name="Medium Grid 2 Accent 2" w:uiPriority="68"/>
-    <w:lsdException w:name="Medium Grid 3 Accent 2" w:uiPriority="69"/>
-    <w:lsdException w:name="Dark List Accent 2" w:uiPriority="70"/>
-    <w:lsdException w:name="Colorful Shading Accent 2" w:uiPriority="71"/>
-    <w:lsdException w:name="Colorful List Accent 2" w:uiPriority="72"/>
-    <w:lsdException w:name="Colorful Grid Accent 2" w:uiPriority="73"/>
-    <w:lsdException w:name="Light Shading Accent 3" w:uiPriority="60"/>
-    <w:lsdException w:name="Light List Accent 3" w:uiPriority="61"/>
-    <w:lsdException w:name="Light Grid Accent 3" w:uiPriority="62"/>
-    <w:lsdException w:name="Medium Shading 1 Accent 3" w:uiPriority="63"/>
-    <w:lsdException w:name="Medium Shading 2 Accent 3" w:uiPriority="64"/>
-    <w:lsdException w:name="Medium List 1 Accent 3" w:uiPriority="65"/>
-    <w:lsdException w:name="Medium List 2 Accent 3" w:uiPriority="66"/>
-    <w:lsdException w:name="Medium Grid 1 Accent 3" w:uiPriority="67"/>
-    <w:lsdException w:name="Medium Grid 2 Accent 3" w:uiPriority="68"/>
-    <w:lsdException w:name="Medium Grid 3 Accent 3" w:uiPriority="69"/>
-    <w:lsdException w:name="Dark List Accent 3" w:uiPriority="70"/>
-    <w:lsdException w:name="Colorful Shading Accent 3" w:uiPriority="71"/>
-    <w:lsdException w:name="Colorful List Accent 3" w:uiPriority="72"/>
-    <w:lsdException w:name="Colorful Grid Accent 3" w:uiPriority="73"/>
-    <w:lsdException w:name="Light Shading Accent 4" w:uiPriority="60"/>
-    <w:lsdException w:name="Light List Accent 4" w:uiPriority="61"/>
-    <w:lsdException w:name="Light Grid Accent 4" w:uiPriority="62"/>
-    <w:lsdException w:name="Medium Shading 1 Accent 4" w:uiPriority="63"/>
-    <w:lsdException w:name="Medium Shading 2 Accent 4" w:uiPriority="64"/>
-    <w:lsdException w:name="Medium List 1 Accent 4" w:uiPriority="65"/>
-    <w:lsdException w:name="Medium List 2 Accent 4" w:uiPriority="66"/>
-    <w:lsdException w:name="Medium Grid 1 Accent 4" w:uiPriority="67"/>
-    <w:lsdException w:name="Medium Grid 2 Accent 4" w:uiPriority="68"/>
-    <w:lsdException w:name="Medium Grid 3 Accent 4" w:uiPriority="69"/>
-    <w:lsdException w:name="Dark List Accent 4" w:uiPriority="70"/>
-    <w:lsdException w:name="Colorful Shading Accent 4" w:uiPriority="71"/>
-    <w:lsdException w:name="Colorful List Accent 4" w:uiPriority="72"/>
-    <w:lsdException w:name="Colorful Grid Accent 4" w:uiPriority="73"/>
-    <w:lsdException w:name="Light Shading Accent 5" w:uiPriority="60"/>
-    <w:lsdException w:name="Light List Accent 5" w:uiPriority="61"/>
-    <w:lsdException w:name="Light Grid Accent 5" w:uiPriority="62"/>
-    <w:lsdException w:name="Medium Shading 1 Accent 5" w:uiPriority="63"/>
-    <w:lsdException w:name="Medium Shading 2 Accent 5" w:uiPriority="64"/>
-    <w:lsdException w:name="Medium List 1 Accent 5" w:uiPriority="65"/>
-    <w:lsdException w:name="Medium List 2 Accent 5" w:uiPriority="66"/>
-    <w:lsdException w:name="Medium Grid 1 Accent 5" w:uiPriority="67"/>
-    <w:lsdException w:name="Medium Grid 2 Accent 5" w:uiPriority="68"/>
-    <w:lsdException w:name="Medium Grid 3 Accent 5" w:uiPriority="69"/>
-    <w:lsdException w:name="Dark List Accent 5" w:uiPriority="70"/>
-    <w:lsdException w:name="Colorful Shading Accent 5" w:uiPriority="71"/>
-    <w:lsdException w:name="Colorful List Accent 5" w:uiPriority="72"/>
-    <w:lsdException w:name="Colorful Grid Accent 5" w:uiPriority="73"/>
-    <w:lsdException w:name="Light Shading Accent 6" w:uiPriority="60"/>
-    <w:lsdException w:name="Light List Accent 6" w:uiPriority="61"/>
-    <w:lsdException w:name="Light Grid Accent 6" w:uiPriority="62"/>
-    <w:lsdException w:name="Medium Shading 1 Accent 6" w:uiPriority="63"/>
-    <w:lsdException w:name="Medium Shading 2 Accent 6" w:uiPriority="64"/>
-    <w:lsdException w:name="Medium List 1 Accent 6" w:uiPriority="65"/>
-    <w:lsdException w:name="Medium List 2 Accent 6" w:uiPriority="66"/>
-    <w:lsdException w:name="Medium Grid 1 Accent 6" w:uiPriority="67"/>
-    <w:lsdException w:name="Medium Grid 2 Accent 6" w:uiPriority="68"/>
-    <w:lsdException w:name="Medium Grid 3 Accent 6" w:uiPriority="69"/>
-    <w:lsdException w:name="Dark List Accent 6" w:uiPriority="70"/>
-    <w:lsdException w:name="Colorful Shading Accent 6" w:uiPriority="71"/>
-    <w:lsdException w:name="Colorful List Accent 6" w:uiPriority="72"/>
-    <w:lsdException w:name="Colorful Grid Accent 6" w:uiPriority="73"/>
-    <w:lsdException w:name="Subtle Emphasis" w:uiPriority="19" w:qFormat="1"/>
-    <w:lsdException w:name="Intense Emphasis" w:uiPriority="21" w:qFormat="1"/>
-    <w:lsdException w:name="Subtle Reference" w:uiPriority="31" w:qFormat="1"/>
-    <w:lsdException w:name="Intense Reference" w:uiPriority="32" w:qFormat="1"/>
-    <w:lsdException w:name="Book Title" w:uiPriority="33" w:qFormat="1"/>
-    <w:lsdException w:name="Bibliography" w:semiHidden="1" w:uiPriority="37" w:unhideWhenUsed="1"/>
-    <w:lsdException w:name="TOC Heading" w:semiHidden="1" w:uiPriority="39" w:unhideWhenUsed="1" w:qFormat="1"/>
-    <w:lsdException w:name="Plain Table 1" w:uiPriority="41"/>
-    <w:lsdException w:name="Plain Table 2" w:uiPriority="42"/>
-    <w:lsdException w:name="Plain Table 3" w:uiPriority="43"/>
-    <w:lsdException w:name="Plain Table 4" w:uiPriority="44"/>
-    <w:lsdException w:name="Plain Table 5" w:uiPriority="45"/>
-    <w:lsdException w:name="Grid Table Light" w:uiPriority="40"/>
-    <w:lsdException w:name="Grid Table 1 Light" w:uiPriority="46"/>
-    <w:lsdException w:name="Grid Table 2" w:uiPriority="47"/>
-    <w:lsdException w:name="Grid Table 3" w:uiPriority="48"/>
-    <w:lsdException w:name="Grid Table 4" w:uiPriority="49"/>
-    <w:lsdException w:name="Grid Table 5 Dark" w:uiPriority="50"/>
-    <w:lsdException w:name="Grid Table 6 Colorful" w:uiPriority="51"/>
-    <w:lsdException w:name="Grid Table 7 Colorful" w:uiPriority="52"/>
-    <w:lsdException w:name="Grid Table 1 Light Accent 1" w:uiPriority="46"/>
-    <w:lsdException w:name="Grid Table 2 Accent 1" w:uiPriority="47"/>
-    <w:lsdException w:name="Grid Table 3 Accent 1" w:uiPriority="48"/>
-    <w:lsdException w:name="Grid Table 4 Accent 1" w:uiPriority="49"/>
-    <w:lsdException w:name="Grid Table 5 Dark Accent 1" w:uiPriority="50"/>
-    <w:lsdException w:name="Grid Table 6 Colorful Accent 1" w:uiPriority="51"/>
-    <w:lsdException w:name="Grid Table 7 Colorful Accent 1" w:uiPriority="52"/>
-    <w:lsdException w:name="Grid Table 1 Light Accent 2" w:uiPriority="46"/>
-    <w:lsdException w:name="Grid Table 2 Accent 2" w:uiPriority="47"/>
-    <w:lsdException w:name="Grid Table 3 Accent 2" w:uiPriority="48"/>
-    <w:lsdException w:name="Grid Table 4 Accent 2" w:uiPriority="49"/>
-    <w:lsdException w:name="Grid Table 5 Dark Accent 2" w:uiPriority="50"/>
-    <w:lsdException w:name="Grid Table 6 Colorful Accent 2" w:uiPriority="51"/>
-    <w:lsdException w:name="Grid Table 7 Colorful Accent 2" w:uiPriority="52"/>
-    <w:lsdException w:name="Grid Table 1 Light Accent 3" w:uiPriority="46"/>
-    <w:lsdException w:name="Grid Table 2 Accent 3" w:uiPriority="47"/>
-    <w:lsdException w:name="Grid Table 3 Accent 3" w:uiPriority="48"/>
-    <w:lsdException w:name="Grid Table 4 Accent 3" w:uiPriority="49"/>
-    <w:lsdException w:name="Grid Table 5 Dark Accent 3" w:uiPriority="50"/>
-    <w:lsdException w:name="Grid Table 6 Colorful Accent 3" w:uiPriority="51"/>
-    <w:lsdException w:name="Grid Table 7 Colorful Accent 3" w:uiPriority="52"/>
-    <w:lsdException w:name="Grid Table 1 Light Accent 4" w:uiPriority="46"/>
-    <w:lsdException w:name="Grid Table 2 Accent 4" w:uiPriority="47"/>
-    <w:lsdException w:name="Grid Table 3 Accent 4" w:uiPriority="48"/>
-    <w:lsdException w:name="Grid Table 4 Accent 4" w:uiPriority="49"/>
-    <w:lsdException w:name="Grid Table 5 Dark Accent 4" w:uiPriority="50"/>
-    <w:lsdException w:name="Grid Table 6 Colorful Accent 4" w:uiPriority="51"/>
-    <w:lsdException w:name="Grid Table 7 Colorful Accent 4" w:uiPriority="52"/>
-    <w:lsdException w:name="Grid Table 1 Light Accent 5" w:uiPriority="46"/>
-    <w:lsdException w:name="Grid Table 2 Accent 5" w:uiPriority="47"/>
-    <w:lsdException w:name="Grid Table 3 Accent 5" w:uiPriority="48"/>
-    <w:lsdException w:name="Grid Table 4 Accent 5" w:uiPriority="49"/>
-    <w:lsdException w:name="Grid Table 5 Dark Accent 5" w:uiPriority="50"/>
-    <w:lsdException w:name="Grid Table 6 Colorful Accent 5" w:uiPriority="51"/>
-    <w:lsdException w:name="Grid Table 7 Colorful Accent 5" w:uiPriority="52"/>
-    <w:lsdException w:name="Grid Table 1 Light Accent 6" w:uiPriority="46"/>
-    <w:lsdException w:name="Grid Table 2 Accent 6" w:uiPriority="47"/>
-    <w:lsdException w:name="Grid Table 3 Accent 6" w:uiPriority="48"/>
-    <w:lsdException w:name="Grid Table 4 Accent 6" w:uiPriority="49"/>
-    <w:lsdException w:name="Grid Table 5 Dark Accent 6" w:uiPriority="50"/>
-    <w:lsdException w:name="Grid Table 6 Colorful Accent 6" w:uiPriority="51"/>
-    <w:lsdException w:name="Grid Table 7 Colorful Accent 6" w:uiPriority="52"/>
-    <w:lsdException w:name="List Table 1 Light" w:uiPriority="46"/>
-    <w:lsdException w:name="List Table 2" w:uiPriority="47"/>
-    <w:lsdException w:name="List Table 3" w:uiPriority="48"/>
-    <w:lsdException w:name="List Table 4" w:uiPriority="49"/>
-    <w:lsdException w:name="List Table 5 Dark" w:uiPriority="50"/>
-    <w:lsdException w:name="List Table 6 Colorful" w:uiPriority="51"/>
-    <w:lsdException w:name="List Table 7 Colorful" w:uiPriority="52"/>
-    <w:lsdException w:name="List Table 1 Light Accent 1" w:uiPriority="46"/>
-    <w:lsdException w:name="List Table 2 Accent 1" w:uiPriority="47"/>
-    <w:lsdException w:name="List Table 3 Accent 1" w:uiPriority="48"/>
-    <w:lsdException w:name="List Table 4 Accent 1" w:uiPriority="49"/>
-    <w:lsdException w:name="List Table 5 Dark Accent 1" w:uiPriority="50"/>
-    <w:lsdException w:name="List Table 6 Colorful Accent 1" w:uiPriority="51"/>
-    <w:lsdException w:name="List Table 7 Colorful Accent 1" w:uiPriority="52"/>
-    <w:lsdException w:name="List Table 1 Light Accent 2" w:uiPriority="46"/>
-    <w:lsdException w:name="List Table 2 Accent 2" w:uiPriority="47"/>
-    <w:lsdException w:name="List Table 3 Accent 2" w:uiPriority="48"/>
-    <w:lsdException w:name="List Table 4 Accent 2" w:uiPriority="49"/>
-    <w:lsdException w:name="List Table 5 Dark Accent 2" w:uiPriority="50"/>
-    <w:lsdException w:name="List Table 6 Colorful Accent 2" w:uiPriority="51"/>
-    <w:lsdException w:name="List Table 7 Colorful Accent 2" w:uiPriority="52"/>
-    <w:lsdException w:name="List Table 1 Light Accent 3" w:uiPriority="46"/>
-    <w:lsdException w:name="List Table 2 Accent 3" w:uiPriority="47"/>
-    <w:lsdException w:name="List Table 3 Accent 3" w:uiPriority="48"/>
-    <w:lsdException w:name="List Table 4 Accent 3" w:uiPriority="49"/>
-    <w:lsdException w:name="List Table 5 Dark Accent 3" w:uiPriority="50"/>
-    <w:lsdException w:name="List Table 6 Colorful Accent 3" w:uiPriority="51"/>
-    <w:lsdException w:name="List Table 7 Colorful Accent 3" w:uiPriority="52"/>
-    <w:lsdException w:name="List Table 1 Light Accent 4" w:uiPriority="46"/>
-    <w:lsdException w:name="List Table 2 Accent 4" w:uiPriority="47"/>
-    <w:lsdException w:name="List Table 3 Accent 4" w:uiPriority="48"/>
-    <w:lsdException w:name="List Table 4 Accent 4" w:uiPriority="49"/>
-    <w:lsdException w:name="List Table 5 Dark Accent 4" w:uiPriority="50"/>
-    <w:lsdException w:name="List Table 6 Colorful Accent 4" w:uiPriority="51"/>
-    <w:lsdException w:name="List Table 7 Colorful Accent 4" w:uiPriority="52"/>
-    <w:lsdException w:name="List Table 1 Light Accent 5" w:uiPriority="46"/>
-    <w:lsdException w:name="List Table 2 Accent 5" w:uiPriority="47"/>
-    <w:lsdException w:name="List Table 3 Accent 5" w:uiPriority="48"/>
-    <w:lsdException w:name="List Table 4 Accent 5" w:uiPriority="49"/>
-    <w:lsdException w:name="List Table 5 Dark Accent 5" w:uiPriority="50"/>
-    <w:lsdException w:name="List Table 6 Colorful Accent 5" w:uiPriority="51"/>
-    <w:lsdException w:name="List Table 7 Colorful Accent 5" w:uiPriority="52"/>
-    <w:lsdException w:name="List Table 1 Light Accent 6" w:uiPriority="46"/>
-    <w:lsdException w:name="List Table 2 Accent 6" w:uiPriority="47"/>
-    <w:lsdException w:name="List Table 3 Accent 6" w:uiPriority="48"/>
-    <w:lsdException w:name="List Table 4 Accent 6" w:uiPriority="49"/>
-    <w:lsdException w:name="List Table 5 Dark Accent 6" w:uiPriority="50"/>
-    <w:lsdException w:name="List Table 6 Colorful Accent 6" w:uiPriority="51"/>
-    <w:lsdException w:name="List Table 7 Colorful Accent 6" w:uiPriority="52"/>
-    <w:lsdException w:name="Mention" w:semiHidden="1" w:unhideWhenUsed="1"/>
-    <w:lsdException w:name="Smart Hyperlink" w:semiHidden="1" w:unhideWhenUsed="1"/>
-    <w:lsdException w:name="Hashtag" w:semiHidden="1" w:unhideWhenUsed="1"/>
-    <w:lsdException w:name="Unresolved Mention" w:semiHidden="1" w:unhideWhenUsed="1"/>
-    <w:lsdException w:name="Smart Link" w:semiHidden="1" w:unhideWhenUsed="1"/>
+  <w:latentStyles w:defLockedState="0" w:defUIPriority="99" w:defSemiHidden="1" w:defUnhideWhenUsed="1" w:defQFormat="0" w:count="267">
+    <w:lsdException w:name="Normal" w:semiHidden="0" w:uiPriority="0" w:unhideWhenUsed="0" w:qFormat="1"/>
+    <w:lsdException w:name="heading 1" w:semiHidden="0" w:uiPriority="9" w:unhideWhenUsed="0" w:qFormat="1"/>
+    <w:lsdException w:name="heading 2" w:uiPriority="9" w:qFormat="1"/>
+    <w:lsdException w:name="heading 3" w:uiPriority="9" w:qFormat="1"/>
+    <w:lsdException w:name="heading 4" w:uiPriority="9" w:qFormat="1"/>
+    <w:lsdException w:name="heading 5" w:uiPriority="9" w:qFormat="1"/>
+    <w:lsdException w:name="heading 6" w:uiPriority="9" w:qFormat="1"/>
+    <w:lsdException w:name="heading 7" w:uiPriority="9" w:qFormat="1"/>
+    <w:lsdException w:name="heading 8" w:uiPriority="9" w:qFormat="1"/>
+    <w:lsdException w:name="heading 9" w:uiPriority="9" w:qFormat="1"/>
+    <w:lsdException w:name="toc 1" w:uiPriority="39"/>
+    <w:lsdException w:name="toc 2" w:uiPriority="39"/>
+    <w:lsdException w:name="toc 3" w:uiPriority="39"/>
+    <w:lsdException w:name="toc 4" w:uiPriority="39"/>
+    <w:lsdException w:name="toc 5" w:uiPriority="39"/>
+    <w:lsdException w:name="toc 6" w:uiPriority="39"/>
+    <w:lsdException w:name="toc 7" w:uiPriority="39"/>
+    <w:lsdException w:name="toc 8" w:uiPriority="39"/>
+    <w:lsdException w:name="toc 9" w:uiPriority="39"/>
+    <w:lsdException w:name="caption" w:uiPriority="35" w:qFormat="1"/>
+    <w:lsdException w:name="Title" w:semiHidden="0" w:uiPriority="10" w:unhideWhenUsed="0" w:qFormat="1"/>
+    <w:lsdException w:name="Default Paragraph Font" w:uiPriority="1"/>
+    <w:lsdException w:name="Subtitle" w:semiHidden="0" w:uiPriority="11" w:unhideWhenUsed="0" w:qFormat="1"/>
+    <w:lsdException w:name="Strong" w:semiHidden="0" w:uiPriority="22" w:unhideWhenUsed="0" w:qFormat="1"/>
+    <w:lsdException w:name="Emphasis" w:semiHidden="0" w:uiPriority="20" w:unhideWhenUsed="0" w:qFormat="1"/>
+    <w:lsdException w:name="Table Grid" w:semiHidden="0" w:uiPriority="39" w:unhideWhenUsed="0"/>
+    <w:lsdException w:name="Placeholder Text" w:unhideWhenUsed="0"/>
+    <w:lsdException w:name="No Spacing" w:semiHidden="0" w:uiPriority="1" w:unhideWhenUsed="0" w:qFormat="1"/>
+    <w:lsdException w:name="Light Shading" w:semiHidden="0" w:uiPriority="60" w:unhideWhenUsed="0"/>
+    <w:lsdException w:name="Light List" w:semiHidden="0" w:uiPriority="61" w:unhideWhenUsed="0"/>
+    <w:lsdException w:name="Light Grid" w:semiHidden="0" w:uiPriority="62" w:unhideWhenUsed="0"/>
+    <w:lsdException w:name="Medium Shading 1" w:semiHidden="0" w:uiPriority="63" w:unhideWhenUsed="0"/>
+    <w:lsdException w:name="Medium Shading 2" w:semiHidden="0" w:uiPriority="64" w:unhideWhenUsed="0"/>
+    <w:lsdException w:name="Medium List 1" w:semiHidden="0" w:uiPriority="65" w:unhideWhenUsed="0"/>
+    <w:lsdException w:name="Medium List 2" w:semiHidden="0" w:uiPriority="66" w:unhideWhenUsed="0"/>
+    <w:lsdException w:name="Medium Grid 1" w:semiHidden="0" w:uiPriority="67" w:unhideWhenUsed="0"/>
+    <w:lsdException w:name="Medium Grid 2" w:semiHidden="0" w:uiPriority="68" w:unhideWhenUsed="0"/>
+    <w:lsdException w:name="Medium Grid 3" w:semiHidden="0" w:uiPriority="69" w:unhideWhenUsed="0"/>
+    <w:lsdException w:name="Dark List" w:semiHidden="0" w:uiPriority="70" w:unhideWhenUsed="0"/>
+    <w:lsdException w:name="Colorful Shading" w:semiHidden="0" w:uiPriority="71" w:unhideWhenUsed="0"/>
+    <w:lsdException w:name="Colorful List" w:semiHidden="0" w:uiPriority="72" w:unhideWhenUsed="0"/>
+    <w:lsdException w:name="Colorful Grid" w:semiHidden="0" w:uiPriority="73" w:unhideWhenUsed="0"/>
+    <w:lsdException w:name="Light Shading Accent 1" w:semiHidden="0" w:uiPriority="60" w:unhideWhenUsed="0"/>
+    <w:lsdException w:name="Light List Accent 1" w:semiHidden="0" w:uiPriority="61" w:unhideWhenUsed="0"/>
+    <w:lsdException w:name="Light Grid Accent 1" w:semiHidden="0" w:uiPriority="62" w:unhideWhenUsed="0"/>
+    <w:lsdException w:name="Medium Shading 1 Accent 1" w:semiHidden="0" w:uiPriority="63" w:unhideWhenUsed="0"/>
+    <w:lsdException w:name="Medium Shading 2 Accent 1" w:semiHidden="0" w:uiPriority="64" w:unhideWhenUsed="0"/>
+    <w:lsdException w:name="Medium List 1 Accent 1" w:semiHidden="0" w:uiPriority="65" w:unhideWhenUsed="0"/>
+    <w:lsdException w:name="Revision" w:unhideWhenUsed="0"/>
+    <w:lsdException w:name="List Paragraph" w:semiHidden="0" w:uiPriority="34" w:unhideWhenUsed="0" w:qFormat="1"/>
+    <w:lsdException w:name="Quote" w:semiHidden="0" w:uiPriority="29" w:unhideWhenUsed="0" w:qFormat="1"/>
+    <w:lsdException w:name="Intense Quote" w:semiHidden="0" w:uiPriority="30" w:unhideWhenUsed="0" w:qFormat="1"/>
+    <w:lsdException w:name="Medium List 2 Accent 1" w:semiHidden="0" w:uiPriority="66" w:unhideWhenUsed="0"/>
+    <w:lsdException w:name="Medium Grid 1 Accent 1" w:semiHidden="0" w:uiPriority="67" w:unhideWhenUsed="0"/>
+    <w:lsdException w:name="Medium Grid 2 Accent 1" w:semiHidden="0" w:uiPriority="68" w:unhideWhenUsed="0"/>
+    <w:lsdException w:name="Medium Grid 3 Accent 1" w:semiHidden="0" w:uiPriority="69" w:unhideWhenUsed="0"/>
+    <w:lsdException w:name="Dark List Accent 1" w:semiHidden="0" w:uiPriority="70" w:unhideWhenUsed="0"/>
+    <w:lsdException w:name="Colorful Shading Accent 1" w:semiHidden="0" w:uiPriority="71" w:unhideWhenUsed="0"/>
+    <w:lsdException w:name="Colorful List Accent 1" w:semiHidden="0" w:uiPriority="72" w:unhideWhenUsed="0"/>
+    <w:lsdException w:name="Colorful Grid Accent 1" w:semiHidden="0" w:uiPriority="73" w:unhideWhenUsed="0"/>
+    <w:lsdException w:name="Light Shading Accent 2" w:semiHidden="0" w:uiPriority="60" w:unhideWhenUsed="0"/>
+    <w:lsdException w:name="Light List Accent 2" w:semiHidden="0" w:uiPriority="61" w:unhideWhenUsed="0"/>
+    <w:lsdException w:name="Light Grid Accent 2" w:semiHidden="0" w:uiPriority="62" w:unhideWhenUsed="0"/>
+    <w:lsdException w:name="Medium Shading 1 Accent 2" w:semiHidden="0" w:uiPriority="63" w:unhideWhenUsed="0"/>
+    <w:lsdException w:name="Medium Shading 2 Accent 2" w:semiHidden="0" w:uiPriority="64" w:unhideWhenUsed="0"/>
+    <w:lsdException w:name="Medium List 1 Accent 2" w:semiHidden="0" w:uiPriority="65" w:unhideWhenUsed="0"/>
+    <w:lsdException w:name="Medium List 2 Accent 2" w:semiHidden="0" w:uiPriority="66" w:unhideWhenUsed="0"/>
+    <w:lsdException w:name="Medium Grid 1 Accent 2" w:semiHidden="0" w:uiPriority="67" w:unhideWhenUsed="0"/>
+    <w:lsdException w:name="Medium Grid 2 Accent 2" w:semiHidden="0" w:uiPriority="68" w:unhideWhenUsed="0"/>
+    <w:lsdException w:name="Medium Grid 3 Accent 2" w:semiHidden="0" w:uiPriority="69" w:unhideWhenUsed="0"/>
+    <w:lsdException w:name="Dark List Accent 2" w:semiHidden="0" w:uiPriority="70" w:unhideWhenUsed="0"/>
+    <w:lsdException w:name="Colorful Shading Accent 2" w:semiHidden="0" w:uiPriority="71" w:unhideWhenUsed="0"/>
+    <w:lsdException w:name="Colorful List Accent 2" w:semiHidden="0" w:uiPriority="72" w:unhideWhenUsed="0"/>
+    <w:lsdException w:name="Colorful Grid Accent 2" w:semiHidden="0" w:uiPriority="73" w:unhideWhenUsed="0"/>
+    <w:lsdException w:name="Light Shading Accent 3" w:semiHidden="0" w:uiPriority="60" w:unhideWhenUsed="0"/>
+    <w:lsdException w:name="Light List Accent 3" w:semiHidden="0" w:uiPriority="61" w:unhideWhenUsed="0"/>
+    <w:lsdException w:name="Light Grid Accent 3" w:semiHidden="0" w:uiPriority="62" w:unhideWhenUsed="0"/>
+    <w:lsdException w:name="Medium Shading 1 Accent 3" w:semiHidden="0" w:uiPriority="63" w:unhideWhenUsed="0"/>
+    <w:lsdException w:name="Medium Shading 2 Accent 3" w:semiHidden="0" w:uiPriority="64" w:unhideWhenUsed="0"/>
+    <w:lsdException w:name="Medium List 1 Accent 3" w:semiHidden="0" w:uiPriority="65" w:unhideWhenUsed="0"/>
+    <w:lsdException w:name="Medium List 2 Accent 3" w:semiHidden="0" w:uiPriority="66" w:unhideWhenUsed="0"/>
+    <w:lsdException w:name="Medium Grid 1 Accent 3" w:semiHidden="0" w:uiPriority="67" w:unhideWhenUsed="0"/>
+    <w:lsdException w:name="Medium Grid 2 Accent 3" w:semiHidden="0" w:uiPriority="68" w:unhideWhenUsed="0"/>
+    <w:lsdException w:name="Medium Grid 3 Accent 3" w:semiHidden="0" w:uiPriority="69" w:unhideWhenUsed="0"/>
+    <w:lsdException w:name="Dark List Accent 3" w:semiHidden="0" w:uiPriority="70" w:unhideWhenUsed="0"/>
+    <w:lsdException w:name="Colorful Shading Accent 3" w:semiHidden="0" w:uiPriority="71" w:unhideWhenUsed="0"/>
+    <w:lsdException w:name="Colorful List Accent 3" w:semiHidden="0" w:uiPriority="72" w:unhideWhenUsed="0"/>
+    <w:lsdException w:name="Colorful Grid Accent 3" w:semiHidden="0" w:uiPriority="73" w:unhideWhenUsed="0"/>
+    <w:lsdException w:name="Light Shading Accent 4" w:semiHidden="0" w:uiPriority="60" w:unhideWhenUsed="0"/>
+    <w:lsdException w:name="Light List Accent 4" w:semiHidden="0" w:uiPriority="61" w:unhideWhenUsed="0"/>
+    <w:lsdException w:name="Light Grid Accent 4" w:semiHidden="0" w:uiPriority="62" w:unhideWhenUsed="0"/>
+    <w:lsdException w:name="Medium Shading 1 Accent 4" w:semiHidden="0" w:uiPriority="63" w:unhideWhenUsed="0"/>
+    <w:lsdException w:name="Medium Shading 2 Accent 4" w:semiHidden="0" w:uiPriority="64" w:unhideWhenUsed="0"/>
+    <w:lsdException w:name="Medium List 1 Accent 4" w:semiHidden="0" w:uiPriority="65" w:unhideWhenUsed="0"/>
+    <w:lsdException w:name="Medium List 2 Accent 4" w:semiHidden="0" w:uiPriority="66" w:unhideWhenUsed="0"/>
+    <w:lsdException w:name="Medium Grid 1 Accent 4" w:semiHidden="0" w:uiPriority="67" w:unhideWhenUsed="0"/>
+    <w:lsdException w:name="Medium Grid 2 Accent 4" w:semiHidden="0" w:uiPriority="68" w:unhideWhenUsed="0"/>
+    <w:lsdException w:name="Medium Grid 3 Accent 4" w:semiHidden="0" w:uiPriority="69" w:unhideWhenUsed="0"/>
+    <w:lsdException w:name="Dark List Accent 4" w:semiHidden="0" w:uiPriority="70" w:unhideWhenUsed="0"/>
+    <w:lsdException w:name="Colorful Shading Accent 4" w:semiHidden="0" w:uiPriority="71" w:unhideWhenUsed="0"/>
+    <w:lsdException w:name="Colorful List Accent 4" w:semiHidden="0" w:uiPriority="72" w:unhideWhenUsed="0"/>
+    <w:lsdException w:name="Colorful Grid Accent 4" w:semiHidden="0" w:uiPriority="73" w:unhideWhenUsed="0"/>
+    <w:lsdException w:name="Light Shading Accent 5" w:semiHidden="0" w:uiPriority="60" w:unhideWhenUsed="0"/>
+    <w:lsdException w:name="Light List Accent 5" w:semiHidden="0" w:uiPriority="61" w:unhideWhenUsed="0"/>
+    <w:lsdException w:name="Light Grid Accent 5" w:semiHidden="0" w:uiPriority="62" w:unhideWhenUsed="0"/>
+    <w:lsdException w:name="Medium Shading 1 Accent 5" w:semiHidden="0" w:uiPriority="63" w:unhideWhenUsed="0"/>
+    <w:lsdException w:name="Medium Shading 2 Accent 5" w:semiHidden="0" w:uiPriority="64" w:unhideWhenUsed="0"/>
+    <w:lsdException w:name="Medium List 1 Accent 5" w:semiHidden="0" w:uiPriority="65" w:unhideWhenUsed="0"/>
+    <w:lsdException w:name="Medium List 2 Accent 5" w:semiHidden="0" w:uiPriority="66" w:unhideWhenUsed="0"/>
+    <w:lsdException w:name="Medium Grid 1 Accent 5" w:semiHidden="0" w:uiPriority="67" w:unhideWhenUsed="0"/>
+    <w:lsdException w:name="Medium Grid 2 Accent 5" w:semiHidden="0" w:uiPriority="68" w:unhideWhenUsed="0"/>
+    <w:lsdException w:name="Medium Grid 3 Accent 5" w:semiHidden="0" w:uiPriority="69" w:unhideWhenUsed="0"/>
+    <w:lsdException w:name="Dark List Accent 5" w:semiHidden="0" w:uiPriority="70" w:unhideWhenUsed="0"/>
+    <w:lsdException w:name="Colorful Shading Accent 5" w:semiHidden="0" w:uiPriority="71" w:unhideWhenUsed="0"/>
+    <w:lsdException w:name="Colorful List Accent 5" w:semiHidden="0" w:uiPriority="72" w:unhideWhenUsed="0"/>
+    <w:lsdException w:name="Colorful Grid Accent 5" w:semiHidden="0" w:uiPriority="73" w:unhideWhenUsed="0"/>
+    <w:lsdException w:name="Light Shading Accent 6" w:semiHidden="0" w:uiPriority="60" w:unhideWhenUsed="0"/>
+    <w:lsdException w:name="Light List Accent 6" w:semiHidden="0" w:uiPriority="61" w:unhideWhenUsed="0"/>
+    <w:lsdException w:name="Light Grid Accent 6" w:semiHidden="0" w:uiPriority="62" w:unhideWhenUsed="0"/>
+    <w:lsdException w:name="Medium Shading 1 Accent 6" w:semiHidden="0" w:uiPriority="63" w:unhideWhenUsed="0"/>
+    <w:lsdException w:name="Medium Shading 2 Accent 6" w:semiHidden="0" w:uiPriority="64" w:unhideWhenUsed="0"/>
+    <w:lsdException w:name="Medium List 1 Accent 6" w:semiHidden="0" w:uiPriority="65" w:unhideWhenUsed="0"/>
+    <w:lsdException w:name="Medium List 2 Accent 6" w:semiHidden="0" w:uiPriority="66" w:unhideWhenUsed="0"/>
+    <w:lsdException w:name="Medium Grid 1 Accent 6" w:semiHidden="0" w:uiPriority="67" w:unhideWhenUsed="0"/>
+    <w:lsdException w:name="Medium Grid 2 Accent 6" w:semiHidden="0" w:uiPriority="68" w:unhideWhenUsed="0"/>
+    <w:lsdException w:name="Medium Grid 3 Accent 6" w:semiHidden="0" w:uiPriority="69" w:unhideWhenUsed="0"/>
+    <w:lsdException w:name="Dark List Accent 6" w:semiHidden="0" w:uiPriority="70" w:unhideWhenUsed="0"/>
+    <w:lsdException w:name="Colorful Shading Accent 6" w:semiHidden="0" w:uiPriority="71" w:unhideWhenUsed="0"/>
+    <w:lsdException w:name="Colorful List Accent 6" w:semiHidden="0" w:uiPriority="72" w:unhideWhenUsed="0"/>
+    <w:lsdException w:name="Colorful Grid Accent 6" w:semiHidden="0" w:uiPriority="73" w:unhideWhenUsed="0"/>
+    <w:lsdException w:name="Subtle Emphasis" w:semiHidden="0" w:uiPriority="19" w:unhideWhenUsed="0" w:qFormat="1"/>
+    <w:lsdException w:name="Intense Emphasis" w:semiHidden="0" w:uiPriority="21" w:unhideWhenUsed="0" w:qFormat="1"/>
+    <w:lsdException w:name="Subtle Reference" w:semiHidden="0" w:uiPriority="31" w:unhideWhenUsed="0" w:qFormat="1"/>
+    <w:lsdException w:name="Intense Reference" w:semiHidden="0" w:uiPriority="32" w:unhideWhenUsed="0" w:qFormat="1"/>
+    <w:lsdException w:name="Book Title" w:semiHidden="0" w:uiPriority="33" w:unhideWhenUsed="0" w:qFormat="1"/>
+    <w:lsdException w:name="Bibliography" w:uiPriority="37"/>
+    <w:lsdException w:name="TOC Heading" w:uiPriority="39" w:qFormat="1"/>
   </w:latentStyles>
   <w:style w:type="paragraph" w:default="1" w:styleId="Normalny">
     <w:name w:val="Normal"/>
@@ -2495,6 +4842,7 @@
     <w:uiPriority w:val="99"/>
     <w:semiHidden/>
     <w:unhideWhenUsed/>
+    <w:qFormat/>
     <w:tblPr>
       <w:tblInd w:w="0" w:type="dxa"/>
       <w:tblCellMar>
@@ -2521,6 +4869,36 @@
       <w:ind w:left="720"/>
       <w:contextualSpacing/>
     </w:pPr>
+  </w:style>
+  <w:style w:type="paragraph" w:styleId="Tekstdymka">
+    <w:name w:val="Balloon Text"/>
+    <w:basedOn w:val="Normalny"/>
+    <w:link w:val="TekstdymkaZnak"/>
+    <w:uiPriority w:val="99"/>
+    <w:semiHidden/>
+    <w:unhideWhenUsed/>
+    <w:rsid w:val="002019FC"/>
+    <w:pPr>
+      <w:spacing w:after="0" w:line="240" w:lineRule="auto"/>
+    </w:pPr>
+    <w:rPr>
+      <w:rFonts w:ascii="Tahoma" w:hAnsi="Tahoma" w:cs="Tahoma"/>
+      <w:sz w:val="16"/>
+      <w:szCs w:val="16"/>
+    </w:rPr>
+  </w:style>
+  <w:style w:type="character" w:customStyle="1" w:styleId="TekstdymkaZnak">
+    <w:name w:val="Tekst dymka Znak"/>
+    <w:basedOn w:val="Domylnaczcionkaakapitu"/>
+    <w:link w:val="Tekstdymka"/>
+    <w:uiPriority w:val="99"/>
+    <w:semiHidden/>
+    <w:rsid w:val="002019FC"/>
+    <w:rPr>
+      <w:rFonts w:ascii="Tahoma" w:hAnsi="Tahoma" w:cs="Tahoma"/>
+      <w:sz w:val="16"/>
+      <w:szCs w:val="16"/>
+    </w:rPr>
   </w:style>
 </w:styles>
 </file>
@@ -2568,7 +4946,7 @@
     </a:clrScheme>
     <a:fontScheme name="Pakiet Office">
       <a:majorFont>
-        <a:latin typeface="Calibri Light" panose="020F0302020204030204"/>
+        <a:latin typeface="Calibri Light"/>
         <a:ea typeface=""/>
         <a:cs typeface=""/>
         <a:font script="Jpan" typeface="游ゴシック Light"/>
@@ -2620,7 +4998,7 @@
         <a:font script="Tfng" typeface="Ebrima"/>
       </a:majorFont>
       <a:minorFont>
-        <a:latin typeface="Calibri" panose="020F0502020204030204"/>
+        <a:latin typeface="Calibri"/>
         <a:ea typeface=""/>
         <a:cs typeface=""/>
         <a:font script="Jpan" typeface="游明朝"/>
@@ -2814,7 +5192,7 @@
   <a:extraClrSchemeLst/>
   <a:extLst>
     <a:ext uri="{05A4C25C-085E-4340-85A3-A5531E510DB2}">
-      <thm15:themeFamily xmlns:thm15="http://schemas.microsoft.com/office/thememl/2012/main" name="Office Theme" id="{62F939B6-93AF-4DB8-9C6B-D6C7DFDC589F}" vid="{4A3C46E8-61CC-4603-A589-7422A47A8E4A}"/>
+      <thm15:themeFamily xmlns:thm15="http://schemas.microsoft.com/office/thememl/2012/main" xmlns="" name="Office Theme" id="{62F939B6-93AF-4DB8-9C6B-D6C7DFDC589F}" vid="{4A3C46E8-61CC-4603-A589-7422A47A8E4A}"/>
     </a:ext>
   </a:extLst>
 </a:theme>

</xml_diff>

<commit_message>
Sprawozdanie nr4 czesc I
</commit_message>
<xml_diff>
--- a/Grafika komputerowa - Sprawozdanie 2 - Jurek Adrian, Król Rafał.docx
+++ b/Grafika komputerowa - Sprawozdanie 2 - Jurek Adrian, Król Rafał.docx
@@ -3814,6 +3814,824 @@
         </w:rPr>
         <w:t>Widok z boku</w:t>
       </w:r>
+    </w:p>
+    <w:p>
+      <w:pPr>
+        <w:jc w:val="center"/>
+        <w:rPr>
+          <w:i/>
+        </w:rPr>
+      </w:pPr>
+    </w:p>
+    <w:p>
+      <w:pPr>
+        <w:jc w:val="center"/>
+        <w:rPr>
+          <w:i/>
+        </w:rPr>
+      </w:pPr>
+    </w:p>
+    <w:p>
+      <w:pPr>
+        <w:jc w:val="center"/>
+        <w:rPr>
+          <w:i/>
+        </w:rPr>
+      </w:pPr>
+    </w:p>
+    <w:p>
+      <w:pPr>
+        <w:jc w:val="center"/>
+        <w:rPr>
+          <w:i/>
+        </w:rPr>
+      </w:pPr>
+    </w:p>
+    <w:p>
+      <w:pPr>
+        <w:jc w:val="center"/>
+        <w:rPr>
+          <w:i/>
+        </w:rPr>
+      </w:pPr>
+    </w:p>
+    <w:p>
+      <w:pPr>
+        <w:jc w:val="center"/>
+        <w:rPr>
+          <w:i/>
+        </w:rPr>
+      </w:pPr>
+    </w:p>
+    <w:p>
+      <w:pPr>
+        <w:jc w:val="center"/>
+        <w:rPr>
+          <w:i/>
+        </w:rPr>
+      </w:pPr>
+    </w:p>
+    <w:p>
+      <w:pPr>
+        <w:jc w:val="center"/>
+        <w:rPr>
+          <w:i/>
+        </w:rPr>
+      </w:pPr>
+    </w:p>
+    <w:p>
+      <w:pPr>
+        <w:jc w:val="center"/>
+        <w:rPr>
+          <w:i/>
+        </w:rPr>
+      </w:pPr>
+    </w:p>
+    <w:p>
+      <w:pPr>
+        <w:jc w:val="center"/>
+        <w:rPr>
+          <w:i/>
+        </w:rPr>
+      </w:pPr>
+    </w:p>
+    <w:p>
+      <w:pPr>
+        <w:jc w:val="center"/>
+        <w:rPr>
+          <w:i/>
+        </w:rPr>
+      </w:pPr>
+    </w:p>
+    <w:p>
+      <w:pPr>
+        <w:jc w:val="center"/>
+        <w:rPr>
+          <w:i/>
+        </w:rPr>
+      </w:pPr>
+    </w:p>
+    <w:p>
+      <w:pPr>
+        <w:jc w:val="center"/>
+        <w:rPr>
+          <w:i/>
+        </w:rPr>
+      </w:pPr>
+    </w:p>
+    <w:p>
+      <w:pPr>
+        <w:jc w:val="center"/>
+        <w:rPr>
+          <w:i/>
+        </w:rPr>
+      </w:pPr>
+    </w:p>
+    <w:p>
+      <w:pPr>
+        <w:jc w:val="center"/>
+        <w:rPr>
+          <w:i/>
+        </w:rPr>
+      </w:pPr>
+    </w:p>
+    <w:p>
+      <w:pPr>
+        <w:jc w:val="center"/>
+        <w:rPr>
+          <w:sz w:val="40"/>
+          <w:szCs w:val="40"/>
+        </w:rPr>
+      </w:pPr>
+      <w:r>
+        <w:rPr>
+          <w:sz w:val="40"/>
+          <w:szCs w:val="40"/>
+        </w:rPr>
+        <w:lastRenderedPageBreak/>
+        <w:t>Laboratorium</w:t>
+      </w:r>
+      <w:r>
+        <w:rPr>
+          <w:sz w:val="40"/>
+          <w:szCs w:val="40"/>
+        </w:rPr>
+        <w:t xml:space="preserve"> 4</w:t>
+      </w:r>
+    </w:p>
+    <w:p>
+      <w:pPr>
+        <w:jc w:val="center"/>
+        <w:rPr>
+          <w:sz w:val="40"/>
+          <w:szCs w:val="40"/>
+        </w:rPr>
+      </w:pPr>
+    </w:p>
+    <w:p>
+      <w:pPr>
+        <w:rPr>
+          <w:b/>
+          <w:bCs/>
+          <w:sz w:val="28"/>
+          <w:szCs w:val="28"/>
+        </w:rPr>
+      </w:pPr>
+      <w:r>
+        <w:rPr>
+          <w:b/>
+          <w:bCs/>
+          <w:sz w:val="28"/>
+          <w:szCs w:val="28"/>
+        </w:rPr>
+        <w:t>Część 1 – Projektowanie otoczenia łazika.</w:t>
+      </w:r>
+    </w:p>
+    <w:p>
+      <w:pPr>
+        <w:rPr>
+          <w:b/>
+          <w:bCs/>
+          <w:sz w:val="28"/>
+          <w:szCs w:val="28"/>
+        </w:rPr>
+      </w:pPr>
+    </w:p>
+    <w:p>
+      <w:pPr>
+        <w:rPr>
+          <w:bCs/>
+        </w:rPr>
+      </w:pPr>
+      <w:r>
+        <w:rPr>
+          <w:bCs/>
+        </w:rPr>
+        <w:t xml:space="preserve">Otoczenie łazika, na którego składają się minimum dwie przeszkody (skały) oraz teren po którym będzie się poruszał zostały zrealizowane w programie graficznym </w:t>
+      </w:r>
+      <w:proofErr w:type="spellStart"/>
+      <w:r>
+        <w:rPr>
+          <w:bCs/>
+        </w:rPr>
+        <w:t>Blender</w:t>
+      </w:r>
+      <w:proofErr w:type="spellEnd"/>
+      <w:r>
+        <w:rPr>
+          <w:bCs/>
+        </w:rPr>
+        <w:t xml:space="preserve">. </w:t>
+      </w:r>
+    </w:p>
+    <w:p>
+      <w:pPr>
+        <w:rPr>
+          <w:bCs/>
+        </w:rPr>
+      </w:pPr>
+      <w:r>
+        <w:rPr>
+          <w:bCs/>
+          <w:noProof/>
+          <w:lang w:eastAsia="pl-PL"/>
+        </w:rPr>
+        <w:drawing>
+          <wp:inline distT="0" distB="0" distL="0" distR="0">
+            <wp:extent cx="2847268" cy="2417197"/>
+            <wp:effectExtent l="19050" t="0" r="0" b="0"/>
+            <wp:docPr id="7" name="Obraz 1"/>
+            <wp:cNvGraphicFramePr>
+              <a:graphicFrameLocks xmlns:a="http://schemas.openxmlformats.org/drawingml/2006/main" noChangeAspect="1"/>
+            </wp:cNvGraphicFramePr>
+            <a:graphic xmlns:a="http://schemas.openxmlformats.org/drawingml/2006/main">
+              <a:graphicData uri="http://schemas.openxmlformats.org/drawingml/2006/picture">
+                <pic:pic xmlns:pic="http://schemas.openxmlformats.org/drawingml/2006/picture">
+                  <pic:nvPicPr>
+                    <pic:cNvPr id="0" name="Picture 1"/>
+                    <pic:cNvPicPr>
+                      <a:picLocks noChangeAspect="1" noChangeArrowheads="1"/>
+                    </pic:cNvPicPr>
+                  </pic:nvPicPr>
+                  <pic:blipFill>
+                    <a:blip r:embed="rId50" cstate="print"/>
+                    <a:srcRect/>
+                    <a:stretch>
+                      <a:fillRect/>
+                    </a:stretch>
+                  </pic:blipFill>
+                  <pic:spPr bwMode="auto">
+                    <a:xfrm>
+                      <a:off x="0" y="0"/>
+                      <a:ext cx="2851370" cy="2420680"/>
+                    </a:xfrm>
+                    <a:prstGeom prst="rect">
+                      <a:avLst/>
+                    </a:prstGeom>
+                    <a:noFill/>
+                    <a:ln w="9525">
+                      <a:noFill/>
+                      <a:miter lim="800000"/>
+                      <a:headEnd/>
+                      <a:tailEnd/>
+                    </a:ln>
+                  </pic:spPr>
+                </pic:pic>
+              </a:graphicData>
+            </a:graphic>
+          </wp:inline>
+        </w:drawing>
+      </w:r>
+      <w:r>
+        <w:rPr>
+          <w:bCs/>
+        </w:rPr>
+        <w:t xml:space="preserve"> </w:t>
+      </w:r>
+      <w:r>
+        <w:rPr>
+          <w:bCs/>
+          <w:noProof/>
+          <w:lang w:eastAsia="pl-PL"/>
+        </w:rPr>
+        <w:drawing>
+          <wp:inline distT="0" distB="0" distL="0" distR="0">
+            <wp:extent cx="2805582" cy="2425148"/>
+            <wp:effectExtent l="19050" t="0" r="0" b="0"/>
+            <wp:docPr id="17" name="Obraz 4"/>
+            <wp:cNvGraphicFramePr>
+              <a:graphicFrameLocks xmlns:a="http://schemas.openxmlformats.org/drawingml/2006/main" noChangeAspect="1"/>
+            </wp:cNvGraphicFramePr>
+            <a:graphic xmlns:a="http://schemas.openxmlformats.org/drawingml/2006/main">
+              <a:graphicData uri="http://schemas.openxmlformats.org/drawingml/2006/picture">
+                <pic:pic xmlns:pic="http://schemas.openxmlformats.org/drawingml/2006/picture">
+                  <pic:nvPicPr>
+                    <pic:cNvPr id="0" name="Picture 4"/>
+                    <pic:cNvPicPr>
+                      <a:picLocks noChangeAspect="1" noChangeArrowheads="1"/>
+                    </pic:cNvPicPr>
+                  </pic:nvPicPr>
+                  <pic:blipFill>
+                    <a:blip r:embed="rId51" cstate="print"/>
+                    <a:srcRect/>
+                    <a:stretch>
+                      <a:fillRect/>
+                    </a:stretch>
+                  </pic:blipFill>
+                  <pic:spPr bwMode="auto">
+                    <a:xfrm>
+                      <a:off x="0" y="0"/>
+                      <a:ext cx="2816526" cy="2434608"/>
+                    </a:xfrm>
+                    <a:prstGeom prst="rect">
+                      <a:avLst/>
+                    </a:prstGeom>
+                    <a:noFill/>
+                    <a:ln w="9525">
+                      <a:noFill/>
+                      <a:miter lim="800000"/>
+                      <a:headEnd/>
+                      <a:tailEnd/>
+                    </a:ln>
+                  </pic:spPr>
+                </pic:pic>
+              </a:graphicData>
+            </a:graphic>
+          </wp:inline>
+        </w:drawing>
+      </w:r>
+      <w:r>
+        <w:rPr>
+          <w:bCs/>
+          <w:noProof/>
+          <w:lang w:eastAsia="pl-PL"/>
+        </w:rPr>
+        <w:drawing>
+          <wp:inline distT="0" distB="0" distL="0" distR="0">
+            <wp:extent cx="2827517" cy="2090954"/>
+            <wp:effectExtent l="19050" t="0" r="0" b="0"/>
+            <wp:docPr id="18" name="Obraz 7"/>
+            <wp:cNvGraphicFramePr>
+              <a:graphicFrameLocks xmlns:a="http://schemas.openxmlformats.org/drawingml/2006/main" noChangeAspect="1"/>
+            </wp:cNvGraphicFramePr>
+            <a:graphic xmlns:a="http://schemas.openxmlformats.org/drawingml/2006/main">
+              <a:graphicData uri="http://schemas.openxmlformats.org/drawingml/2006/picture">
+                <pic:pic xmlns:pic="http://schemas.openxmlformats.org/drawingml/2006/picture">
+                  <pic:nvPicPr>
+                    <pic:cNvPr id="0" name="Picture 7"/>
+                    <pic:cNvPicPr>
+                      <a:picLocks noChangeAspect="1" noChangeArrowheads="1"/>
+                    </pic:cNvPicPr>
+                  </pic:nvPicPr>
+                  <pic:blipFill>
+                    <a:blip r:embed="rId52" cstate="print"/>
+                    <a:srcRect/>
+                    <a:stretch>
+                      <a:fillRect/>
+                    </a:stretch>
+                  </pic:blipFill>
+                  <pic:spPr bwMode="auto">
+                    <a:xfrm>
+                      <a:off x="0" y="0"/>
+                      <a:ext cx="2827517" cy="2090954"/>
+                    </a:xfrm>
+                    <a:prstGeom prst="rect">
+                      <a:avLst/>
+                    </a:prstGeom>
+                    <a:noFill/>
+                    <a:ln w="9525">
+                      <a:noFill/>
+                      <a:miter lim="800000"/>
+                      <a:headEnd/>
+                      <a:tailEnd/>
+                    </a:ln>
+                  </pic:spPr>
+                </pic:pic>
+              </a:graphicData>
+            </a:graphic>
+          </wp:inline>
+        </w:drawing>
+      </w:r>
+      <w:r>
+        <w:rPr>
+          <w:bCs/>
+        </w:rPr>
+        <w:t xml:space="preserve"> </w:t>
+      </w:r>
+      <w:r>
+        <w:rPr>
+          <w:bCs/>
+          <w:noProof/>
+          <w:lang w:eastAsia="pl-PL"/>
+        </w:rPr>
+        <w:drawing>
+          <wp:inline distT="0" distB="0" distL="0" distR="0">
+            <wp:extent cx="2827840" cy="2091193"/>
+            <wp:effectExtent l="19050" t="0" r="0" b="0"/>
+            <wp:docPr id="20" name="Obraz 10"/>
+            <wp:cNvGraphicFramePr>
+              <a:graphicFrameLocks xmlns:a="http://schemas.openxmlformats.org/drawingml/2006/main" noChangeAspect="1"/>
+            </wp:cNvGraphicFramePr>
+            <a:graphic xmlns:a="http://schemas.openxmlformats.org/drawingml/2006/main">
+              <a:graphicData uri="http://schemas.openxmlformats.org/drawingml/2006/picture">
+                <pic:pic xmlns:pic="http://schemas.openxmlformats.org/drawingml/2006/picture">
+                  <pic:nvPicPr>
+                    <pic:cNvPr id="0" name="Picture 10"/>
+                    <pic:cNvPicPr>
+                      <a:picLocks noChangeAspect="1" noChangeArrowheads="1"/>
+                    </pic:cNvPicPr>
+                  </pic:nvPicPr>
+                  <pic:blipFill>
+                    <a:blip r:embed="rId53" cstate="print"/>
+                    <a:srcRect/>
+                    <a:stretch>
+                      <a:fillRect/>
+                    </a:stretch>
+                  </pic:blipFill>
+                  <pic:spPr bwMode="auto">
+                    <a:xfrm>
+                      <a:off x="0" y="0"/>
+                      <a:ext cx="2833032" cy="2095033"/>
+                    </a:xfrm>
+                    <a:prstGeom prst="rect">
+                      <a:avLst/>
+                    </a:prstGeom>
+                    <a:noFill/>
+                    <a:ln w="9525">
+                      <a:noFill/>
+                      <a:miter lim="800000"/>
+                      <a:headEnd/>
+                      <a:tailEnd/>
+                    </a:ln>
+                  </pic:spPr>
+                </pic:pic>
+              </a:graphicData>
+            </a:graphic>
+          </wp:inline>
+        </w:drawing>
+      </w:r>
+      <w:r>
+        <w:rPr>
+          <w:bCs/>
+          <w:noProof/>
+          <w:lang w:eastAsia="pl-PL"/>
+        </w:rPr>
+        <w:drawing>
+          <wp:inline distT="0" distB="0" distL="0" distR="0">
+            <wp:extent cx="2827517" cy="2090953"/>
+            <wp:effectExtent l="19050" t="0" r="0" b="0"/>
+            <wp:docPr id="21" name="Obraz 4"/>
+            <wp:cNvGraphicFramePr>
+              <a:graphicFrameLocks xmlns:a="http://schemas.openxmlformats.org/drawingml/2006/main" noChangeAspect="1"/>
+            </wp:cNvGraphicFramePr>
+            <a:graphic xmlns:a="http://schemas.openxmlformats.org/drawingml/2006/main">
+              <a:graphicData uri="http://schemas.openxmlformats.org/drawingml/2006/picture">
+                <pic:pic xmlns:pic="http://schemas.openxmlformats.org/drawingml/2006/picture">
+                  <pic:nvPicPr>
+                    <pic:cNvPr id="0" name="Picture 4"/>
+                    <pic:cNvPicPr>
+                      <a:picLocks noChangeAspect="1" noChangeArrowheads="1"/>
+                    </pic:cNvPicPr>
+                  </pic:nvPicPr>
+                  <pic:blipFill>
+                    <a:blip r:embed="rId54" cstate="print"/>
+                    <a:srcRect/>
+                    <a:stretch>
+                      <a:fillRect/>
+                    </a:stretch>
+                  </pic:blipFill>
+                  <pic:spPr bwMode="auto">
+                    <a:xfrm>
+                      <a:off x="0" y="0"/>
+                      <a:ext cx="2827517" cy="2090953"/>
+                    </a:xfrm>
+                    <a:prstGeom prst="rect">
+                      <a:avLst/>
+                    </a:prstGeom>
+                    <a:noFill/>
+                    <a:ln w="9525">
+                      <a:noFill/>
+                      <a:miter lim="800000"/>
+                      <a:headEnd/>
+                      <a:tailEnd/>
+                    </a:ln>
+                  </pic:spPr>
+                </pic:pic>
+              </a:graphicData>
+            </a:graphic>
+          </wp:inline>
+        </w:drawing>
+      </w:r>
+      <w:r>
+        <w:rPr>
+          <w:bCs/>
+        </w:rPr>
+        <w:t xml:space="preserve"> </w:t>
+      </w:r>
+      <w:r>
+        <w:rPr>
+          <w:bCs/>
+          <w:noProof/>
+          <w:lang w:eastAsia="pl-PL"/>
+        </w:rPr>
+        <w:drawing>
+          <wp:inline distT="0" distB="0" distL="0" distR="0">
+            <wp:extent cx="2827841" cy="2091193"/>
+            <wp:effectExtent l="19050" t="0" r="0" b="0"/>
+            <wp:docPr id="24" name="Obraz 1"/>
+            <wp:cNvGraphicFramePr>
+              <a:graphicFrameLocks xmlns:a="http://schemas.openxmlformats.org/drawingml/2006/main" noChangeAspect="1"/>
+            </wp:cNvGraphicFramePr>
+            <a:graphic xmlns:a="http://schemas.openxmlformats.org/drawingml/2006/main">
+              <a:graphicData uri="http://schemas.openxmlformats.org/drawingml/2006/picture">
+                <pic:pic xmlns:pic="http://schemas.openxmlformats.org/drawingml/2006/picture">
+                  <pic:nvPicPr>
+                    <pic:cNvPr id="0" name="Picture 1"/>
+                    <pic:cNvPicPr>
+                      <a:picLocks noChangeAspect="1" noChangeArrowheads="1"/>
+                    </pic:cNvPicPr>
+                  </pic:nvPicPr>
+                  <pic:blipFill>
+                    <a:blip r:embed="rId55" cstate="print"/>
+                    <a:srcRect/>
+                    <a:stretch>
+                      <a:fillRect/>
+                    </a:stretch>
+                  </pic:blipFill>
+                  <pic:spPr bwMode="auto">
+                    <a:xfrm>
+                      <a:off x="0" y="0"/>
+                      <a:ext cx="2829892" cy="2092709"/>
+                    </a:xfrm>
+                    <a:prstGeom prst="rect">
+                      <a:avLst/>
+                    </a:prstGeom>
+                    <a:noFill/>
+                    <a:ln w="9525">
+                      <a:noFill/>
+                      <a:miter lim="800000"/>
+                      <a:headEnd/>
+                      <a:tailEnd/>
+                    </a:ln>
+                  </pic:spPr>
+                </pic:pic>
+              </a:graphicData>
+            </a:graphic>
+          </wp:inline>
+        </w:drawing>
+      </w:r>
+    </w:p>
+    <w:p>
+      <w:pPr>
+        <w:rPr>
+          <w:bCs/>
+        </w:rPr>
+      </w:pPr>
+      <w:r>
+        <w:rPr>
+          <w:bCs/>
+          <w:noProof/>
+          <w:lang w:eastAsia="pl-PL"/>
+        </w:rPr>
+        <w:lastRenderedPageBreak/>
+        <w:drawing>
+          <wp:inline distT="0" distB="0" distL="0" distR="0">
+            <wp:extent cx="5760720" cy="3668373"/>
+            <wp:effectExtent l="19050" t="0" r="0" b="0"/>
+            <wp:docPr id="25" name="Obraz 7"/>
+            <wp:cNvGraphicFramePr>
+              <a:graphicFrameLocks xmlns:a="http://schemas.openxmlformats.org/drawingml/2006/main" noChangeAspect="1"/>
+            </wp:cNvGraphicFramePr>
+            <a:graphic xmlns:a="http://schemas.openxmlformats.org/drawingml/2006/main">
+              <a:graphicData uri="http://schemas.openxmlformats.org/drawingml/2006/picture">
+                <pic:pic xmlns:pic="http://schemas.openxmlformats.org/drawingml/2006/picture">
+                  <pic:nvPicPr>
+                    <pic:cNvPr id="0" name="Picture 7"/>
+                    <pic:cNvPicPr>
+                      <a:picLocks noChangeAspect="1" noChangeArrowheads="1"/>
+                    </pic:cNvPicPr>
+                  </pic:nvPicPr>
+                  <pic:blipFill>
+                    <a:blip r:embed="rId56" cstate="print"/>
+                    <a:srcRect/>
+                    <a:stretch>
+                      <a:fillRect/>
+                    </a:stretch>
+                  </pic:blipFill>
+                  <pic:spPr bwMode="auto">
+                    <a:xfrm>
+                      <a:off x="0" y="0"/>
+                      <a:ext cx="5760720" cy="3668373"/>
+                    </a:xfrm>
+                    <a:prstGeom prst="rect">
+                      <a:avLst/>
+                    </a:prstGeom>
+                    <a:noFill/>
+                    <a:ln w="9525">
+                      <a:noFill/>
+                      <a:miter lim="800000"/>
+                      <a:headEnd/>
+                      <a:tailEnd/>
+                    </a:ln>
+                  </pic:spPr>
+                </pic:pic>
+              </a:graphicData>
+            </a:graphic>
+          </wp:inline>
+        </w:drawing>
+      </w:r>
+    </w:p>
+    <w:p>
+      <w:pPr>
+        <w:rPr>
+          <w:bCs/>
+        </w:rPr>
+      </w:pPr>
+    </w:p>
+    <w:p>
+      <w:pPr>
+        <w:rPr>
+          <w:bCs/>
+        </w:rPr>
+      </w:pPr>
+      <w:r>
+        <w:rPr>
+          <w:bCs/>
+        </w:rPr>
+        <w:t xml:space="preserve">W celu stworzenia powyższych obiektów zostały wykorzystane podstawowe narzędzia programu </w:t>
+      </w:r>
+      <w:proofErr w:type="spellStart"/>
+      <w:r>
+        <w:rPr>
+          <w:bCs/>
+        </w:rPr>
+        <w:t>Blender</w:t>
+      </w:r>
+      <w:proofErr w:type="spellEnd"/>
+      <w:r>
+        <w:rPr>
+          <w:bCs/>
+        </w:rPr>
+        <w:t xml:space="preserve"> takie jak: moduł do modelowania brył oraz moduł do rzeźbienia w bryle. Prezentowane </w:t>
+      </w:r>
+      <w:r>
+        <w:rPr>
+          <w:bCs/>
+        </w:rPr>
+        <w:t>modele 3D</w:t>
+      </w:r>
+      <w:r>
+        <w:rPr>
+          <w:bCs/>
+          <w:color w:val="FF0000"/>
+        </w:rPr>
+        <w:t xml:space="preserve"> </w:t>
+      </w:r>
+      <w:r>
+        <w:rPr>
+          <w:bCs/>
+        </w:rPr>
+        <w:t xml:space="preserve"> powstały na skutek modyfikacji gotowych siatek obiektów typu </w:t>
+      </w:r>
+      <w:proofErr w:type="spellStart"/>
+      <w:r>
+        <w:rPr>
+          <w:bCs/>
+        </w:rPr>
+        <w:t>mesh</w:t>
+      </w:r>
+      <w:proofErr w:type="spellEnd"/>
+      <w:r>
+        <w:rPr>
+          <w:bCs/>
+        </w:rPr>
+        <w:t xml:space="preserve"> </w:t>
+      </w:r>
+      <w:proofErr w:type="spellStart"/>
+      <w:r>
+        <w:rPr>
+          <w:bCs/>
+        </w:rPr>
+        <w:t>sphere</w:t>
+      </w:r>
+      <w:proofErr w:type="spellEnd"/>
+      <w:r>
+        <w:rPr>
+          <w:bCs/>
+        </w:rPr>
+        <w:t xml:space="preserve"> oraz </w:t>
+      </w:r>
+      <w:proofErr w:type="spellStart"/>
+      <w:r>
+        <w:rPr>
+          <w:bCs/>
+        </w:rPr>
+        <w:t>mesh</w:t>
+      </w:r>
+      <w:proofErr w:type="spellEnd"/>
+      <w:r>
+        <w:rPr>
+          <w:bCs/>
+        </w:rPr>
+        <w:t xml:space="preserve"> </w:t>
+      </w:r>
+      <w:proofErr w:type="spellStart"/>
+      <w:r>
+        <w:rPr>
+          <w:bCs/>
+        </w:rPr>
+        <w:t>grid</w:t>
+      </w:r>
+      <w:proofErr w:type="spellEnd"/>
+      <w:r>
+        <w:rPr>
+          <w:bCs/>
+        </w:rPr>
+        <w:t xml:space="preserve">. Ponieważ generowane automatycznie siatki nie są wystarczająco szczegółowe, dlatego konieczne było zwiększenie liczby wierzchołków, aby móc uzyskać efektowne kształty brył. W tym celu wykorzystany został dodatek </w:t>
+      </w:r>
+      <w:proofErr w:type="spellStart"/>
+      <w:r>
+        <w:rPr>
+          <w:bCs/>
+        </w:rPr>
+        <w:t>Subdivision</w:t>
+      </w:r>
+      <w:proofErr w:type="spellEnd"/>
+      <w:r>
+        <w:rPr>
+          <w:bCs/>
+        </w:rPr>
+        <w:t xml:space="preserve"> </w:t>
+      </w:r>
+      <w:proofErr w:type="spellStart"/>
+      <w:r>
+        <w:rPr>
+          <w:bCs/>
+        </w:rPr>
+        <w:t>Surface</w:t>
+      </w:r>
+      <w:proofErr w:type="spellEnd"/>
+      <w:r>
+        <w:rPr>
+          <w:bCs/>
+        </w:rPr>
+        <w:t xml:space="preserve">, który dzieli powierzchnię o zadaną liczbę razy. W wyniku tego siatka staję się gęstsza, co przekłada się na większą dokładność obiektów oraz bardziej gładką powierzchnię. Niestety później w fazie testowania okazało się, że niektóre ze stworzonych obiektów </w:t>
+      </w:r>
+      <w:r>
+        <w:rPr>
+          <w:bCs/>
+        </w:rPr>
+        <w:t>posiadają zbyt dużą liczbę wierzchołków</w:t>
+      </w:r>
+      <w:r>
+        <w:rPr>
+          <w:bCs/>
+          <w:color w:val="00B050"/>
+        </w:rPr>
+        <w:t xml:space="preserve"> </w:t>
+      </w:r>
+      <w:r>
+        <w:rPr>
+          <w:bCs/>
+        </w:rPr>
+        <w:t xml:space="preserve">i musiały zostać zmodyfikowane ze względu na niską wydajność programu/gry. Tekstury wykorzystane w projekcie zostały pobrane z Internetu jako pliki z rozszerzeniem .jpg. Podczas tworzenia powyższych obiektów wyzwaniem było uzyskanie zadowalających aspektów wizualnych. Myślę jednak, że efekt końcowy  prac prezentowanych na zrzutach ekranu można uznać za dobry. </w:t>
+      </w:r>
+    </w:p>
+    <w:p>
+      <w:pPr>
+        <w:rPr>
+          <w:bCs/>
+          <w:sz w:val="28"/>
+          <w:szCs w:val="28"/>
+        </w:rPr>
+      </w:pPr>
+    </w:p>
+    <w:p>
+      <w:pPr>
+        <w:rPr>
+          <w:b/>
+          <w:bCs/>
+          <w:sz w:val="28"/>
+          <w:szCs w:val="28"/>
+        </w:rPr>
+      </w:pPr>
+      <w:r>
+        <w:rPr>
+          <w:b/>
+          <w:bCs/>
+          <w:sz w:val="28"/>
+          <w:szCs w:val="28"/>
+        </w:rPr>
+        <w:t>Część 2 – Stworzenie funkcji umożliwiających wczytanie obiektów .</w:t>
+      </w:r>
+      <w:proofErr w:type="spellStart"/>
+      <w:r>
+        <w:rPr>
+          <w:b/>
+          <w:bCs/>
+          <w:sz w:val="28"/>
+          <w:szCs w:val="28"/>
+        </w:rPr>
+        <w:t>obj</w:t>
+      </w:r>
+      <w:proofErr w:type="spellEnd"/>
+      <w:r>
+        <w:rPr>
+          <w:b/>
+          <w:bCs/>
+          <w:sz w:val="28"/>
+          <w:szCs w:val="28"/>
+        </w:rPr>
+        <w:t xml:space="preserve"> do projektu.</w:t>
+      </w:r>
+    </w:p>
+    <w:p>
+      <w:pPr>
+        <w:jc w:val="center"/>
+        <w:rPr>
+          <w:i/>
+        </w:rPr>
+      </w:pPr>
     </w:p>
     <w:sectPr>
       <w:pgSz w:w="11906" w:h="16838"/>
@@ -5192,7 +6010,7 @@
   <a:extraClrSchemeLst/>
   <a:extLst>
     <a:ext uri="{05A4C25C-085E-4340-85A3-A5531E510DB2}">
-      <thm15:themeFamily xmlns:thm15="http://schemas.microsoft.com/office/thememl/2012/main" xmlns="" name="Office Theme" id="{62F939B6-93AF-4DB8-9C6B-D6C7DFDC589F}" vid="{4A3C46E8-61CC-4603-A589-7422A47A8E4A}"/>
+      <thm15:themeFamily xmlns="" xmlns:thm15="http://schemas.microsoft.com/office/thememl/2012/main" name="Office Theme" id="{62F939B6-93AF-4DB8-9C6B-D6C7DFDC589F}" vid="{4A3C46E8-61CC-4603-A589-7422A47A8E4A}"/>
     </a:ext>
   </a:extLst>
 </a:theme>

</xml_diff>